<commit_message>
Figured out font and sidebar style
</commit_message>
<xml_diff>
--- a/MourrierQuentin_Resume.docx
+++ b/MourrierQuentin_Resume.docx
@@ -3,12 +3,552 @@
 <w:document xmlns:wpc="http://schemas.microsoft.com/office/word/2010/wordprocessingCanvas" xmlns:cx="http://schemas.microsoft.com/office/drawing/2014/chartex" xmlns:mc="http://schemas.openxmlformats.org/markup-compatibility/2006" xmlns:o="urn:schemas-microsoft-com:office:office" xmlns:r="http://schemas.openxmlformats.org/officeDocument/2006/relationships" xmlns:m="http://schemas.openxmlformats.org/officeDocument/2006/math" xmlns:v="urn:schemas-microsoft-com:vml" xmlns:wp14="http://schemas.microsoft.com/office/word/2010/wordprocessingDrawing" xmlns:wp="http://schemas.openxmlformats.org/drawingml/2006/wordprocessingDrawing" xmlns:w10="urn:schemas-microsoft-com:office:word" xmlns:w="http://schemas.openxmlformats.org/wordprocessingml/2006/main" xmlns:w14="http://schemas.microsoft.com/office/word/2010/wordml" xmlns:w15="http://schemas.microsoft.com/office/word/2012/wordml" xmlns:w16se="http://schemas.microsoft.com/office/word/2015/wordml/symex" xmlns:wpg="http://schemas.microsoft.com/office/word/2010/wordprocessingGroup" xmlns:wpi="http://schemas.microsoft.com/office/word/2010/wordprocessingInk" xmlns:wne="http://schemas.microsoft.com/office/word/2006/wordml" xmlns:wps="http://schemas.microsoft.com/office/word/2010/wordprocessingShape" mc:Ignorable="w14 w15 w16se wp14">
   <w:body>
     <w:p>
+      <w:pPr>
+        <w:ind w:left="-1440"/>
+      </w:pPr>
+      <w:r>
+        <w:rPr>
+          <w:noProof/>
+        </w:rPr>
+        <mc:AlternateContent>
+          <mc:Choice Requires="wps">
+            <w:drawing>
+              <wp:anchor distT="45720" distB="45720" distL="114300" distR="114300" simplePos="0" relativeHeight="251663360" behindDoc="0" locked="0" layoutInCell="1" allowOverlap="1" wp14:anchorId="6B39C7C0" wp14:editId="22B1014B">
+                <wp:simplePos x="0" y="0"/>
+                <wp:positionH relativeFrom="margin">
+                  <wp:align>left</wp:align>
+                </wp:positionH>
+                <wp:positionV relativeFrom="paragraph">
+                  <wp:posOffset>1470660</wp:posOffset>
+                </wp:positionV>
+                <wp:extent cx="2369820" cy="914400"/>
+                <wp:effectExtent l="0" t="0" r="0" b="0"/>
+                <wp:wrapSquare wrapText="bothSides"/>
+                <wp:docPr id="3" name="Text Box 3"/>
+                <wp:cNvGraphicFramePr>
+                  <a:graphicFrameLocks xmlns:a="http://schemas.openxmlformats.org/drawingml/2006/main"/>
+                </wp:cNvGraphicFramePr>
+                <a:graphic xmlns:a="http://schemas.openxmlformats.org/drawingml/2006/main">
+                  <a:graphicData uri="http://schemas.microsoft.com/office/word/2010/wordprocessingShape">
+                    <wps:wsp>
+                      <wps:cNvSpPr txBox="1">
+                        <a:spLocks noChangeArrowheads="1"/>
+                      </wps:cNvSpPr>
+                      <wps:spPr bwMode="auto">
+                        <a:xfrm>
+                          <a:off x="0" y="0"/>
+                          <a:ext cx="2369820" cy="914400"/>
+                        </a:xfrm>
+                        <a:prstGeom prst="rect">
+                          <a:avLst/>
+                        </a:prstGeom>
+                        <a:solidFill>
+                          <a:srgbClr val="3D3D3D"/>
+                        </a:solidFill>
+                        <a:ln w="9525">
+                          <a:noFill/>
+                          <a:miter lim="800000"/>
+                          <a:headEnd/>
+                          <a:tailEnd/>
+                        </a:ln>
+                      </wps:spPr>
+                      <wps:txbx>
+                        <w:txbxContent>
+                          <w:p>
+                            <w:pPr>
+                              <w:rPr>
+                                <w:rFonts w:ascii="Segoe UI Semilight" w:hAnsi="Segoe UI Semilight" w:cs="Segoe UI Semilight"/>
+                                <w:color w:val="6DCFDB"/>
+                                <w:sz w:val="32"/>
+                                <w:szCs w:val="32"/>
+                              </w:rPr>
+                            </w:pPr>
+                            <w:r>
+                              <w:rPr>
+                                <w:color w:val="FFFFFF" w:themeColor="background1"/>
+                                <w:sz w:val="40"/>
+                                <w:szCs w:val="40"/>
+                              </w:rPr>
+                              <w:tab/>
+                            </w:r>
+                            <w:r>
+                              <w:rPr>
+                                <w:rFonts w:ascii="Segoe UI Semilight" w:hAnsi="Segoe UI Semilight" w:cs="Segoe UI Semilight"/>
+                                <w:color w:val="6DCFDB"/>
+                                <w:sz w:val="32"/>
+                                <w:szCs w:val="32"/>
+                              </w:rPr>
+                              <w:t>Email</w:t>
+                            </w:r>
+                          </w:p>
+                          <w:p>
+                            <w:pPr>
+                              <w:rPr>
+                                <w:color w:val="607171"/>
+                                <w:sz w:val="24"/>
+                                <w:szCs w:val="24"/>
+                              </w:rPr>
+                            </w:pPr>
+                            <w:r>
+                              <w:rPr>
+                                <w:rFonts w:ascii="Segoe UI Semilight" w:hAnsi="Segoe UI Semilight" w:cs="Segoe UI Semilight"/>
+                                <w:color w:val="6DCFDB"/>
+                                <w:sz w:val="40"/>
+                                <w:szCs w:val="40"/>
+                              </w:rPr>
+                              <w:tab/>
+                            </w:r>
+                            <w:r>
+                              <w:rPr>
+                                <w:rFonts w:ascii="Segoe UI Semilight" w:hAnsi="Segoe UI Semilight" w:cs="Segoe UI Semilight"/>
+                                <w:color w:val="607171"/>
+                                <w:sz w:val="24"/>
+                                <w:szCs w:val="24"/>
+                              </w:rPr>
+                              <w:t>quentinmourrier@gmail.com</w:t>
+                            </w:r>
+                          </w:p>
+                        </w:txbxContent>
+                      </wps:txbx>
+                      <wps:bodyPr rot="0" vert="horz" wrap="square" lIns="91440" tIns="45720" rIns="91440" bIns="45720" anchor="t" anchorCtr="0">
+                        <a:noAutofit/>
+                      </wps:bodyPr>
+                    </wps:wsp>
+                  </a:graphicData>
+                </a:graphic>
+                <wp14:sizeRelH relativeFrom="margin">
+                  <wp14:pctWidth>0</wp14:pctWidth>
+                </wp14:sizeRelH>
+                <wp14:sizeRelV relativeFrom="margin">
+                  <wp14:pctHeight>0</wp14:pctHeight>
+                </wp14:sizeRelV>
+              </wp:anchor>
+            </w:drawing>
+          </mc:Choice>
+          <mc:Fallback>
+            <w:pict>
+              <v:shapetype w14:anchorId="6B39C7C0" id="_x0000_t202" coordsize="21600,21600" o:spt="202" path="m,l,21600r21600,l21600,xe">
+                <v:stroke joinstyle="miter"/>
+                <v:path gradientshapeok="t" o:connecttype="rect"/>
+              </v:shapetype>
+              <v:shape id="Text Box 3" o:spid="_x0000_s1026" type="#_x0000_t202" style="position:absolute;left:0;text-align:left;margin-left:0;margin-top:115.8pt;width:186.6pt;height:1in;z-index:251663360;visibility:visible;mso-wrap-style:square;mso-width-percent:0;mso-height-percent:0;mso-wrap-distance-left:9pt;mso-wrap-distance-top:3.6pt;mso-wrap-distance-right:9pt;mso-wrap-distance-bottom:3.6pt;mso-position-horizontal:left;mso-position-horizontal-relative:margin;mso-position-vertical:absolute;mso-position-vertical-relative:text;mso-width-percent:0;mso-height-percent:0;mso-width-relative:margin;mso-height-relative:margin;v-text-anchor:top" o:gfxdata="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" fillcolor="#3d3d3d" stroked="f">
+                <v:textbox>
+                  <w:txbxContent>
+                    <w:p>
+                      <w:pPr>
+                        <w:rPr>
+                          <w:rFonts w:ascii="Segoe UI Semilight" w:hAnsi="Segoe UI Semilight" w:cs="Segoe UI Semilight"/>
+                          <w:color w:val="6DCFDB"/>
+                          <w:sz w:val="32"/>
+                          <w:szCs w:val="32"/>
+                        </w:rPr>
+                      </w:pPr>
+                      <w:r>
+                        <w:rPr>
+                          <w:color w:val="FFFFFF" w:themeColor="background1"/>
+                          <w:sz w:val="40"/>
+                          <w:szCs w:val="40"/>
+                        </w:rPr>
+                        <w:tab/>
+                      </w:r>
+                      <w:r>
+                        <w:rPr>
+                          <w:rFonts w:ascii="Segoe UI Semilight" w:hAnsi="Segoe UI Semilight" w:cs="Segoe UI Semilight"/>
+                          <w:color w:val="6DCFDB"/>
+                          <w:sz w:val="32"/>
+                          <w:szCs w:val="32"/>
+                        </w:rPr>
+                        <w:t>Email</w:t>
+                      </w:r>
+                    </w:p>
+                    <w:p>
+                      <w:pPr>
+                        <w:rPr>
+                          <w:color w:val="607171"/>
+                          <w:sz w:val="24"/>
+                          <w:szCs w:val="24"/>
+                        </w:rPr>
+                      </w:pPr>
+                      <w:r>
+                        <w:rPr>
+                          <w:rFonts w:ascii="Segoe UI Semilight" w:hAnsi="Segoe UI Semilight" w:cs="Segoe UI Semilight"/>
+                          <w:color w:val="6DCFDB"/>
+                          <w:sz w:val="40"/>
+                          <w:szCs w:val="40"/>
+                        </w:rPr>
+                        <w:tab/>
+                      </w:r>
+                      <w:r>
+                        <w:rPr>
+                          <w:rFonts w:ascii="Segoe UI Semilight" w:hAnsi="Segoe UI Semilight" w:cs="Segoe UI Semilight"/>
+                          <w:color w:val="607171"/>
+                          <w:sz w:val="24"/>
+                          <w:szCs w:val="24"/>
+                        </w:rPr>
+                        <w:t>quentinmourrier@gmail.com</w:t>
+                      </w:r>
+                    </w:p>
+                  </w:txbxContent>
+                </v:textbox>
+                <w10:wrap type="square" anchorx="margin"/>
+              </v:shape>
+            </w:pict>
+          </mc:Fallback>
+        </mc:AlternateContent>
+      </w:r>
+      <w:r>
+        <w:rPr>
+          <w:noProof/>
+        </w:rPr>
+        <mc:AlternateContent>
+          <mc:Choice Requires="wps">
+            <w:drawing>
+              <wp:anchor distT="45720" distB="45720" distL="114300" distR="114300" simplePos="0" relativeHeight="251661312" behindDoc="0" locked="0" layoutInCell="1" allowOverlap="1">
+                <wp:simplePos x="0" y="0"/>
+                <wp:positionH relativeFrom="margin">
+                  <wp:align>left</wp:align>
+                </wp:positionH>
+                <wp:positionV relativeFrom="paragraph">
+                  <wp:posOffset>579120</wp:posOffset>
+                </wp:positionV>
+                <wp:extent cx="2369820" cy="914400"/>
+                <wp:effectExtent l="0" t="0" r="0" b="0"/>
+                <wp:wrapSquare wrapText="bothSides"/>
+                <wp:docPr id="2" name="Text Box 2"/>
+                <wp:cNvGraphicFramePr>
+                  <a:graphicFrameLocks xmlns:a="http://schemas.openxmlformats.org/drawingml/2006/main"/>
+                </wp:cNvGraphicFramePr>
+                <a:graphic xmlns:a="http://schemas.openxmlformats.org/drawingml/2006/main">
+                  <a:graphicData uri="http://schemas.microsoft.com/office/word/2010/wordprocessingShape">
+                    <wps:wsp>
+                      <wps:cNvSpPr txBox="1">
+                        <a:spLocks noChangeArrowheads="1"/>
+                      </wps:cNvSpPr>
+                      <wps:spPr bwMode="auto">
+                        <a:xfrm>
+                          <a:off x="0" y="0"/>
+                          <a:ext cx="2369820" cy="914400"/>
+                        </a:xfrm>
+                        <a:prstGeom prst="rect">
+                          <a:avLst/>
+                        </a:prstGeom>
+                        <a:solidFill>
+                          <a:srgbClr val="3D3D3D"/>
+                        </a:solidFill>
+                        <a:ln w="9525">
+                          <a:noFill/>
+                          <a:miter lim="800000"/>
+                          <a:headEnd/>
+                          <a:tailEnd/>
+                        </a:ln>
+                      </wps:spPr>
+                      <wps:txbx>
+                        <w:txbxContent>
+                          <w:p>
+                            <w:pPr>
+                              <w:rPr>
+                                <w:rFonts w:ascii="Segoe UI Light" w:hAnsi="Segoe UI Light" w:cs="Segoe UI Light"/>
+                                <w:color w:val="6DCFDB"/>
+                                <w:sz w:val="40"/>
+                                <w:szCs w:val="40"/>
+                              </w:rPr>
+                            </w:pPr>
+                            <w:r>
+                              <w:rPr>
+                                <w:color w:val="FFFFFF" w:themeColor="background1"/>
+                                <w:sz w:val="40"/>
+                                <w:szCs w:val="40"/>
+                              </w:rPr>
+                              <w:tab/>
+                            </w:r>
+                            <w:r>
+                              <w:rPr>
+                                <w:rFonts w:ascii="Segoe UI Light" w:hAnsi="Segoe UI Light" w:cs="Segoe UI Light"/>
+                                <w:color w:val="6DCFDB"/>
+                                <w:sz w:val="40"/>
+                                <w:szCs w:val="40"/>
+                              </w:rPr>
+                              <w:t>Phone</w:t>
+                            </w:r>
+                          </w:p>
+                          <w:p>
+                            <w:pPr>
+                              <w:rPr>
+                                <w:rFonts w:ascii="Segoe UI Light" w:hAnsi="Segoe UI Light" w:cs="Segoe UI Light"/>
+                                <w:color w:val="607171"/>
+                                <w:sz w:val="24"/>
+                                <w:szCs w:val="24"/>
+                              </w:rPr>
+                            </w:pPr>
+                            <w:r>
+                              <w:rPr>
+                                <w:rFonts w:ascii="Segoe UI Light" w:hAnsi="Segoe UI Light" w:cs="Segoe UI Light"/>
+                                <w:color w:val="6DCFDB"/>
+                                <w:sz w:val="40"/>
+                                <w:szCs w:val="40"/>
+                              </w:rPr>
+                              <w:tab/>
+                            </w:r>
+                            <w:r>
+                              <w:rPr>
+                                <w:rFonts w:ascii="Segoe UI Light" w:hAnsi="Segoe UI Light" w:cs="Segoe UI Light"/>
+                                <w:color w:val="607171"/>
+                                <w:sz w:val="24"/>
+                                <w:szCs w:val="24"/>
+                              </w:rPr>
+                              <w:t>0474/01.00.48</w:t>
+                            </w:r>
+                          </w:p>
+                        </w:txbxContent>
+                      </wps:txbx>
+                      <wps:bodyPr rot="0" vert="horz" wrap="square" lIns="91440" tIns="45720" rIns="91440" bIns="45720" anchor="t" anchorCtr="0">
+                        <a:noAutofit/>
+                      </wps:bodyPr>
+                    </wps:wsp>
+                  </a:graphicData>
+                </a:graphic>
+                <wp14:sizeRelH relativeFrom="margin">
+                  <wp14:pctWidth>0</wp14:pctWidth>
+                </wp14:sizeRelH>
+                <wp14:sizeRelV relativeFrom="margin">
+                  <wp14:pctHeight>0</wp14:pctHeight>
+                </wp14:sizeRelV>
+              </wp:anchor>
+            </w:drawing>
+          </mc:Choice>
+          <mc:Fallback>
+            <w:pict>
+              <v:shape id="Text Box 2" o:spid="_x0000_s1027" type="#_x0000_t202" style="position:absolute;left:0;text-align:left;margin-left:0;margin-top:45.6pt;width:186.6pt;height:1in;z-index:251661312;visibility:visible;mso-wrap-style:square;mso-width-percent:0;mso-height-percent:0;mso-wrap-distance-left:9pt;mso-wrap-distance-top:3.6pt;mso-wrap-distance-right:9pt;mso-wrap-distance-bottom:3.6pt;mso-position-horizontal:left;mso-position-horizontal-relative:margin;mso-position-vertical:absolute;mso-position-vertical-relative:text;mso-width-percent:0;mso-height-percent:0;mso-width-relative:margin;mso-height-relative:margin;v-text-anchor:top" o:gfxdata="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" fillcolor="#3d3d3d" stroked="f">
+                <v:textbox>
+                  <w:txbxContent>
+                    <w:p>
+                      <w:pPr>
+                        <w:rPr>
+                          <w:rFonts w:ascii="Segoe UI Light" w:hAnsi="Segoe UI Light" w:cs="Segoe UI Light"/>
+                          <w:color w:val="6DCFDB"/>
+                          <w:sz w:val="40"/>
+                          <w:szCs w:val="40"/>
+                        </w:rPr>
+                      </w:pPr>
+                      <w:r>
+                        <w:rPr>
+                          <w:color w:val="FFFFFF" w:themeColor="background1"/>
+                          <w:sz w:val="40"/>
+                          <w:szCs w:val="40"/>
+                        </w:rPr>
+                        <w:tab/>
+                      </w:r>
+                      <w:r>
+                        <w:rPr>
+                          <w:rFonts w:ascii="Segoe UI Light" w:hAnsi="Segoe UI Light" w:cs="Segoe UI Light"/>
+                          <w:color w:val="6DCFDB"/>
+                          <w:sz w:val="40"/>
+                          <w:szCs w:val="40"/>
+                        </w:rPr>
+                        <w:t>Phone</w:t>
+                      </w:r>
+                    </w:p>
+                    <w:p>
+                      <w:pPr>
+                        <w:rPr>
+                          <w:rFonts w:ascii="Segoe UI Light" w:hAnsi="Segoe UI Light" w:cs="Segoe UI Light"/>
+                          <w:color w:val="607171"/>
+                          <w:sz w:val="24"/>
+                          <w:szCs w:val="24"/>
+                        </w:rPr>
+                      </w:pPr>
+                      <w:r>
+                        <w:rPr>
+                          <w:rFonts w:ascii="Segoe UI Light" w:hAnsi="Segoe UI Light" w:cs="Segoe UI Light"/>
+                          <w:color w:val="6DCFDB"/>
+                          <w:sz w:val="40"/>
+                          <w:szCs w:val="40"/>
+                        </w:rPr>
+                        <w:tab/>
+                      </w:r>
+                      <w:r>
+                        <w:rPr>
+                          <w:rFonts w:ascii="Segoe UI Light" w:hAnsi="Segoe UI Light" w:cs="Segoe UI Light"/>
+                          <w:color w:val="607171"/>
+                          <w:sz w:val="24"/>
+                          <w:szCs w:val="24"/>
+                        </w:rPr>
+                        <w:t>0474/01.00.48</w:t>
+                      </w:r>
+                    </w:p>
+                  </w:txbxContent>
+                </v:textbox>
+                <w10:wrap type="square" anchorx="margin"/>
+              </v:shape>
+            </w:pict>
+          </mc:Fallback>
+        </mc:AlternateContent>
+      </w:r>
+      <w:r>
+        <w:rPr>
+          <w:noProof/>
+        </w:rPr>
+        <mc:AlternateContent>
+          <mc:Choice Requires="wps">
+            <w:drawing>
+              <wp:anchor distT="45720" distB="45720" distL="114300" distR="114300" simplePos="0" relativeHeight="251659264" behindDoc="0" locked="0" layoutInCell="1" allowOverlap="1" wp14:anchorId="05BF5A07" wp14:editId="18ED6E80">
+                <wp:simplePos x="0" y="0"/>
+                <wp:positionH relativeFrom="margin">
+                  <wp:align>left</wp:align>
+                </wp:positionH>
+                <wp:positionV relativeFrom="paragraph">
+                  <wp:posOffset>0</wp:posOffset>
+                </wp:positionV>
+                <wp:extent cx="2369820" cy="601980"/>
+                <wp:effectExtent l="0" t="0" r="0" b="7620"/>
+                <wp:wrapSquare wrapText="bothSides"/>
+                <wp:docPr id="217" name="Text Box 2"/>
+                <wp:cNvGraphicFramePr>
+                  <a:graphicFrameLocks xmlns:a="http://schemas.openxmlformats.org/drawingml/2006/main"/>
+                </wp:cNvGraphicFramePr>
+                <a:graphic xmlns:a="http://schemas.openxmlformats.org/drawingml/2006/main">
+                  <a:graphicData uri="http://schemas.microsoft.com/office/word/2010/wordprocessingShape">
+                    <wps:wsp>
+                      <wps:cNvSpPr txBox="1">
+                        <a:spLocks noChangeArrowheads="1"/>
+                      </wps:cNvSpPr>
+                      <wps:spPr bwMode="auto">
+                        <a:xfrm>
+                          <a:off x="0" y="0"/>
+                          <a:ext cx="2369820" cy="601980"/>
+                        </a:xfrm>
+                        <a:prstGeom prst="rect">
+                          <a:avLst/>
+                        </a:prstGeom>
+                        <a:solidFill>
+                          <a:srgbClr val="3D3D3D"/>
+                        </a:solidFill>
+                        <a:ln w="9525">
+                          <a:noFill/>
+                          <a:miter lim="800000"/>
+                          <a:headEnd/>
+                          <a:tailEnd/>
+                        </a:ln>
+                      </wps:spPr>
+                      <wps:txbx>
+                        <w:txbxContent>
+                          <w:p>
+                            <w:pPr>
+                              <w:rPr>
+                                <w:rFonts w:ascii="Segoe UI Semilight" w:hAnsi="Segoe UI Semilight" w:cs="Segoe UI Semilight"/>
+                                <w:color w:val="FFFFFF" w:themeColor="background1"/>
+                                <w:sz w:val="52"/>
+                                <w:szCs w:val="52"/>
+                                <w:lang w:val="fr-BE"/>
+                              </w:rPr>
+                            </w:pPr>
+                            <w:r>
+                              <w:rPr>
+                                <w:rFonts w:ascii="Segoe UI Semilight" w:hAnsi="Segoe UI Semilight" w:cs="Segoe UI Semilight"/>
+                                <w:color w:val="FFFFFF" w:themeColor="background1"/>
+                                <w:sz w:val="52"/>
+                                <w:szCs w:val="52"/>
+                                <w:lang w:val="fr-BE"/>
+                              </w:rPr>
+                              <w:t xml:space="preserve"> </w:t>
+                            </w:r>
+                            <w:r>
+                              <w:rPr>
+                                <w:rFonts w:ascii="Segoe UI Semilight" w:hAnsi="Segoe UI Semilight" w:cs="Segoe UI Semilight"/>
+                                <w:color w:val="FFFFFF" w:themeColor="background1"/>
+                                <w:sz w:val="52"/>
+                                <w:szCs w:val="52"/>
+                                <w:lang w:val="fr-BE"/>
+                              </w:rPr>
+                              <w:t>CONTACT</w:t>
+                            </w:r>
+                          </w:p>
+                        </w:txbxContent>
+                      </wps:txbx>
+                      <wps:bodyPr rot="0" vert="horz" wrap="square" lIns="91440" tIns="45720" rIns="91440" bIns="45720" anchor="t" anchorCtr="0">
+                        <a:noAutofit/>
+                      </wps:bodyPr>
+                    </wps:wsp>
+                  </a:graphicData>
+                </a:graphic>
+                <wp14:sizeRelH relativeFrom="margin">
+                  <wp14:pctWidth>0</wp14:pctWidth>
+                </wp14:sizeRelH>
+                <wp14:sizeRelV relativeFrom="margin">
+                  <wp14:pctHeight>0</wp14:pctHeight>
+                </wp14:sizeRelV>
+              </wp:anchor>
+            </w:drawing>
+          </mc:Choice>
+          <mc:Fallback>
+            <w:pict>
+              <v:shape w14:anchorId="05BF5A07" id="_x0000_s1028" type="#_x0000_t202" style="position:absolute;left:0;text-align:left;margin-left:0;margin-top:0;width:186.6pt;height:47.4pt;z-index:251659264;visibility:visible;mso-wrap-style:square;mso-width-percent:0;mso-height-percent:0;mso-wrap-distance-left:9pt;mso-wrap-distance-top:3.6pt;mso-wrap-distance-right:9pt;mso-wrap-distance-bottom:3.6pt;mso-position-horizontal:left;mso-position-horizontal-relative:margin;mso-position-vertical:absolute;mso-position-vertical-relative:text;mso-width-percent:0;mso-height-percent:0;mso-width-relative:margin;mso-height-relative:margin;v-text-anchor:top" o:gfxdata="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" fillcolor="#3d3d3d" stroked="f">
+                <v:textbox>
+                  <w:txbxContent>
+                    <w:p>
+                      <w:pPr>
+                        <w:rPr>
+                          <w:rFonts w:ascii="Segoe UI Semilight" w:hAnsi="Segoe UI Semilight" w:cs="Segoe UI Semilight"/>
+                          <w:color w:val="FFFFFF" w:themeColor="background1"/>
+                          <w:sz w:val="52"/>
+                          <w:szCs w:val="52"/>
+                          <w:lang w:val="fr-BE"/>
+                        </w:rPr>
+                      </w:pPr>
+                      <w:r>
+                        <w:rPr>
+                          <w:rFonts w:ascii="Segoe UI Semilight" w:hAnsi="Segoe UI Semilight" w:cs="Segoe UI Semilight"/>
+                          <w:color w:val="FFFFFF" w:themeColor="background1"/>
+                          <w:sz w:val="52"/>
+                          <w:szCs w:val="52"/>
+                          <w:lang w:val="fr-BE"/>
+                        </w:rPr>
+                        <w:t xml:space="preserve"> </w:t>
+                      </w:r>
+                      <w:r>
+                        <w:rPr>
+                          <w:rFonts w:ascii="Segoe UI Semilight" w:hAnsi="Segoe UI Semilight" w:cs="Segoe UI Semilight"/>
+                          <w:color w:val="FFFFFF" w:themeColor="background1"/>
+                          <w:sz w:val="52"/>
+                          <w:szCs w:val="52"/>
+                          <w:lang w:val="fr-BE"/>
+                        </w:rPr>
+                        <w:t>CONTACT</w:t>
+                      </w:r>
+                    </w:p>
+                  </w:txbxContent>
+                </v:textbox>
+                <w10:wrap type="square" anchorx="margin"/>
+              </v:shape>
+            </w:pict>
+          </mc:Fallback>
+        </mc:AlternateContent>
+      </w:r>
+    </w:p>
+    <w:p/>
+    <w:p/>
+    <w:p/>
+    <w:p/>
+    <w:p/>
+    <w:p/>
+    <w:p/>
+    <w:p/>
+    <w:p/>
+    <w:p>
+      <w:pPr>
+        <w:tabs>
+          <w:tab w:val="left" w:pos="1116"/>
+        </w:tabs>
+      </w:pPr>
+      <w:r>
+        <w:tab/>
+      </w:r>
       <w:bookmarkStart w:id="0" w:name="_GoBack"/>
       <w:bookmarkEnd w:id="0"/>
     </w:p>
     <w:sectPr>
       <w:pgSz w:w="12240" w:h="15840"/>
-      <w:pgMar w:top="1440" w:right="1440" w:bottom="1440" w:left="1440" w:header="720" w:footer="720" w:gutter="0"/>
+      <w:pgMar w:top="0" w:right="0" w:bottom="0" w:left="0" w:header="720" w:footer="720" w:gutter="0"/>
       <w:cols w:space="720"/>
       <w:docGrid w:linePitch="360"/>
     </w:sectPr>
@@ -409,6 +949,7 @@
   <w:style w:type="paragraph" w:default="1" w:styleId="Normal">
     <w:name w:val="Normal"/>
     <w:qFormat/>
+    <w:rsid w:val="00563BB7"/>
   </w:style>
   <w:style w:type="character" w:default="1" w:styleId="DefaultParagraphFont">
     <w:name w:val="Default Paragraph Font"/>

</xml_diff>

<commit_message>
Finished .Net skills section
</commit_message>
<xml_diff>
--- a/MourrierQuentin_Resume.docx
+++ b/MourrierQuentin_Resume.docx
@@ -99,7 +99,87 @@
         <mc:AlternateContent>
           <mc:Choice Requires="wps">
             <w:drawing>
-              <wp:anchor distT="45720" distB="45720" distL="114300" distR="114300" simplePos="0" relativeHeight="251689984" behindDoc="0" locked="0" layoutInCell="1" allowOverlap="1" wp14:anchorId="698F40E8" wp14:editId="37B9EA1C">
+              <wp:anchor distT="45720" distB="45720" distL="114300" distR="114300" simplePos="0" relativeHeight="251685888" behindDoc="0" locked="0" layoutInCell="1" allowOverlap="1" wp14:anchorId="02CE5E48" wp14:editId="4203983E">
+                <wp:simplePos x="0" y="0"/>
+                <wp:positionH relativeFrom="margin">
+                  <wp:posOffset>1841500</wp:posOffset>
+                </wp:positionH>
+                <wp:positionV relativeFrom="paragraph">
+                  <wp:posOffset>12700</wp:posOffset>
+                </wp:positionV>
+                <wp:extent cx="304800" cy="1642745"/>
+                <wp:effectExtent l="0" t="0" r="0" b="0"/>
+                <wp:wrapSquare wrapText="bothSides"/>
+                <wp:docPr id="17" name="Text Box 2"/>
+                <wp:cNvGraphicFramePr>
+                  <a:graphicFrameLocks xmlns:a="http://schemas.openxmlformats.org/drawingml/2006/main"/>
+                </wp:cNvGraphicFramePr>
+                <a:graphic xmlns:a="http://schemas.openxmlformats.org/drawingml/2006/main">
+                  <a:graphicData uri="http://schemas.microsoft.com/office/word/2010/wordprocessingShape">
+                    <wps:wsp>
+                      <wps:cNvSpPr txBox="1">
+                        <a:spLocks noChangeArrowheads="1"/>
+                      </wps:cNvSpPr>
+                      <wps:spPr bwMode="auto">
+                        <a:xfrm>
+                          <a:off x="0" y="0"/>
+                          <a:ext cx="304800" cy="1642745"/>
+                        </a:xfrm>
+                        <a:prstGeom prst="rect">
+                          <a:avLst/>
+                        </a:prstGeom>
+                        <a:solidFill>
+                          <a:srgbClr val="3D3D3D"/>
+                        </a:solidFill>
+                        <a:ln w="9525">
+                          <a:noFill/>
+                          <a:miter lim="800000"/>
+                          <a:headEnd/>
+                          <a:tailEnd/>
+                        </a:ln>
+                      </wps:spPr>
+                      <wps:txbx>
+                        <w:txbxContent>
+                          <w:p/>
+                        </w:txbxContent>
+                      </wps:txbx>
+                      <wps:bodyPr rot="0" vert="horz" wrap="square" lIns="91440" tIns="45720" rIns="91440" bIns="45720" anchor="t" anchorCtr="0">
+                        <a:noAutofit/>
+                      </wps:bodyPr>
+                    </wps:wsp>
+                  </a:graphicData>
+                </a:graphic>
+                <wp14:sizeRelH relativeFrom="margin">
+                  <wp14:pctWidth>0</wp14:pctWidth>
+                </wp14:sizeRelH>
+                <wp14:sizeRelV relativeFrom="margin">
+                  <wp14:pctHeight>0</wp14:pctHeight>
+                </wp14:sizeRelV>
+              </wp:anchor>
+            </w:drawing>
+          </mc:Choice>
+          <mc:Fallback>
+            <w:pict>
+              <v:shape w14:anchorId="02CE5E48" id="_x0000_s1027" type="#_x0000_t202" style="position:absolute;margin-left:145pt;margin-top:1pt;width:24pt;height:129.35pt;z-index:251685888;visibility:visible;mso-wrap-style:square;mso-width-percent:0;mso-height-percent:0;mso-wrap-distance-left:9pt;mso-wrap-distance-top:3.6pt;mso-wrap-distance-right:9pt;mso-wrap-distance-bottom:3.6pt;mso-position-horizontal:absolute;mso-position-horizontal-relative:margin;mso-position-vertical:absolute;mso-position-vertical-relative:text;mso-width-percent:0;mso-height-percent:0;mso-width-relative:margin;mso-height-relative:margin;v-text-anchor:top" o:gfxdata="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" fillcolor="#3d3d3d" stroked="f">
+                <v:textbox>
+                  <w:txbxContent>
+                    <w:p/>
+                  </w:txbxContent>
+                </v:textbox>
+                <w10:wrap type="square" anchorx="margin"/>
+              </v:shape>
+            </w:pict>
+          </mc:Fallback>
+        </mc:AlternateContent>
+      </w:r>
+      <w:r>
+        <w:rPr>
+          <w:noProof/>
+        </w:rPr>
+        <mc:AlternateContent>
+          <mc:Choice Requires="wps">
+            <w:drawing>
+              <wp:anchor distT="45720" distB="45720" distL="114300" distR="114300" simplePos="0" relativeHeight="251689984" behindDoc="0" locked="0" layoutInCell="1" allowOverlap="1" wp14:anchorId="538CAA48" wp14:editId="566D75BB">
                 <wp:simplePos x="0" y="0"/>
                 <wp:positionH relativeFrom="margin">
                   <wp:posOffset>3695700</wp:posOffset>
@@ -202,7 +282,7 @@
           </mc:Choice>
           <mc:Fallback>
             <w:pict>
-              <v:shape w14:anchorId="698F40E8" id="_x0000_s1027" type="#_x0000_t202" style="position:absolute;margin-left:291pt;margin-top:.8pt;width:320.75pt;height:60.65pt;z-index:251689984;visibility:visible;mso-wrap-style:square;mso-width-percent:0;mso-height-percent:0;mso-wrap-distance-left:9pt;mso-wrap-distance-top:3.6pt;mso-wrap-distance-right:9pt;mso-wrap-distance-bottom:3.6pt;mso-position-horizontal:absolute;mso-position-horizontal-relative:margin;mso-position-vertical:absolute;mso-position-vertical-relative:text;mso-width-percent:0;mso-height-percent:0;mso-width-relative:margin;mso-height-relative:margin;v-text-anchor:top" o:gfxdata="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" stroked="f">
+              <v:shape w14:anchorId="538CAA48" id="_x0000_s1028" type="#_x0000_t202" style="position:absolute;margin-left:291pt;margin-top:.8pt;width:320.75pt;height:60.65pt;z-index:251689984;visibility:visible;mso-wrap-style:square;mso-width-percent:0;mso-height-percent:0;mso-wrap-distance-left:9pt;mso-wrap-distance-top:3.6pt;mso-wrap-distance-right:9pt;mso-wrap-distance-bottom:3.6pt;mso-position-horizontal:absolute;mso-position-horizontal-relative:margin;mso-position-vertical:absolute;mso-position-vertical-relative:text;mso-width-percent:0;mso-height-percent:0;mso-width-relative:margin;mso-height-relative:margin;v-text-anchor:top" o:gfxdata="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" stroked="f">
                 <v:textbox>
                   <w:txbxContent>
                     <w:p>
@@ -248,86 +328,6 @@
                         <w:tab/>
                       </w:r>
                     </w:p>
-                  </w:txbxContent>
-                </v:textbox>
-                <w10:wrap type="square" anchorx="margin"/>
-              </v:shape>
-            </w:pict>
-          </mc:Fallback>
-        </mc:AlternateContent>
-      </w:r>
-      <w:r>
-        <w:rPr>
-          <w:noProof/>
-        </w:rPr>
-        <mc:AlternateContent>
-          <mc:Choice Requires="wps">
-            <w:drawing>
-              <wp:anchor distT="45720" distB="45720" distL="114300" distR="114300" simplePos="0" relativeHeight="251685888" behindDoc="0" locked="0" layoutInCell="1" allowOverlap="1" wp14:anchorId="69B57AC2" wp14:editId="72336593">
-                <wp:simplePos x="0" y="0"/>
-                <wp:positionH relativeFrom="margin">
-                  <wp:posOffset>1860550</wp:posOffset>
-                </wp:positionH>
-                <wp:positionV relativeFrom="paragraph">
-                  <wp:posOffset>10160</wp:posOffset>
-                </wp:positionV>
-                <wp:extent cx="291465" cy="1642745"/>
-                <wp:effectExtent l="0" t="0" r="0" b="0"/>
-                <wp:wrapSquare wrapText="bothSides"/>
-                <wp:docPr id="17" name="Text Box 2"/>
-                <wp:cNvGraphicFramePr>
-                  <a:graphicFrameLocks xmlns:a="http://schemas.openxmlformats.org/drawingml/2006/main"/>
-                </wp:cNvGraphicFramePr>
-                <a:graphic xmlns:a="http://schemas.openxmlformats.org/drawingml/2006/main">
-                  <a:graphicData uri="http://schemas.microsoft.com/office/word/2010/wordprocessingShape">
-                    <wps:wsp>
-                      <wps:cNvSpPr txBox="1">
-                        <a:spLocks noChangeArrowheads="1"/>
-                      </wps:cNvSpPr>
-                      <wps:spPr bwMode="auto">
-                        <a:xfrm>
-                          <a:off x="0" y="0"/>
-                          <a:ext cx="291465" cy="1642745"/>
-                        </a:xfrm>
-                        <a:prstGeom prst="rect">
-                          <a:avLst/>
-                        </a:prstGeom>
-                        <a:solidFill>
-                          <a:srgbClr val="3D3D3D"/>
-                        </a:solidFill>
-                        <a:ln w="9525">
-                          <a:noFill/>
-                          <a:miter lim="800000"/>
-                          <a:headEnd/>
-                          <a:tailEnd/>
-                        </a:ln>
-                      </wps:spPr>
-                      <wps:txbx>
-                        <w:txbxContent>
-                          <w:p/>
-                        </w:txbxContent>
-                      </wps:txbx>
-                      <wps:bodyPr rot="0" vert="horz" wrap="square" lIns="91440" tIns="45720" rIns="91440" bIns="45720" anchor="t" anchorCtr="0">
-                        <a:noAutofit/>
-                      </wps:bodyPr>
-                    </wps:wsp>
-                  </a:graphicData>
-                </a:graphic>
-                <wp14:sizeRelH relativeFrom="margin">
-                  <wp14:pctWidth>0</wp14:pctWidth>
-                </wp14:sizeRelH>
-                <wp14:sizeRelV relativeFrom="margin">
-                  <wp14:pctHeight>0</wp14:pctHeight>
-                </wp14:sizeRelV>
-              </wp:anchor>
-            </w:drawing>
-          </mc:Choice>
-          <mc:Fallback>
-            <w:pict>
-              <v:shape w14:anchorId="69B57AC2" id="_x0000_s1028" type="#_x0000_t202" style="position:absolute;margin-left:146.5pt;margin-top:.8pt;width:22.95pt;height:129.35pt;z-index:251685888;visibility:visible;mso-wrap-style:square;mso-width-percent:0;mso-height-percent:0;mso-wrap-distance-left:9pt;mso-wrap-distance-top:3.6pt;mso-wrap-distance-right:9pt;mso-wrap-distance-bottom:3.6pt;mso-position-horizontal:absolute;mso-position-horizontal-relative:margin;mso-position-vertical:absolute;mso-position-vertical-relative:text;mso-width-percent:0;mso-height-percent:0;mso-width-relative:margin;mso-height-relative:margin;v-text-anchor:top" o:gfxdata="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" fillcolor="#3d3d3d" stroked="f">
-                <v:textbox>
-                  <w:txbxContent>
-                    <w:p/>
                   </w:txbxContent>
                 </v:textbox>
                 <w10:wrap type="square" anchorx="margin"/>
@@ -745,7 +745,7 @@
         <mc:AlternateContent>
           <mc:Choice Requires="wps">
             <w:drawing>
-              <wp:anchor distT="45720" distB="45720" distL="114300" distR="114300" simplePos="0" relativeHeight="251683840" behindDoc="0" locked="0" layoutInCell="1" allowOverlap="1" wp14:anchorId="1456E03B" wp14:editId="63E4FF37">
+              <wp:anchor distT="45720" distB="45720" distL="114300" distR="114300" simplePos="0" relativeHeight="251702272" behindDoc="0" locked="0" layoutInCell="1" allowOverlap="1" wp14:anchorId="32EBF50C" wp14:editId="2124AD92">
                 <wp:simplePos x="0" y="0"/>
                 <wp:positionH relativeFrom="margin">
                   <wp:align>left</wp:align>
@@ -806,7 +806,7 @@
           </mc:Choice>
           <mc:Fallback>
             <w:pict>
-              <v:shape w14:anchorId="1456E03B" id="_x0000_s1032" type="#_x0000_t202" style="position:absolute;margin-left:0;margin-top:20.7pt;width:169.2pt;height:41.65pt;z-index:251683840;visibility:visible;mso-wrap-style:square;mso-width-percent:0;mso-height-percent:0;mso-wrap-distance-left:9pt;mso-wrap-distance-top:3.6pt;mso-wrap-distance-right:9pt;mso-wrap-distance-bottom:3.6pt;mso-position-horizontal:left;mso-position-horizontal-relative:margin;mso-position-vertical:absolute;mso-position-vertical-relative:text;mso-width-percent:0;mso-height-percent:0;mso-width-relative:margin;mso-height-relative:margin;v-text-anchor:top" o:gfxdata="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" fillcolor="#3d3d3d" stroked="f">
+              <v:shape w14:anchorId="32EBF50C" id="_x0000_s1032" type="#_x0000_t202" style="position:absolute;margin-left:0;margin-top:20.7pt;width:169.2pt;height:41.65pt;z-index:251702272;visibility:visible;mso-wrap-style:square;mso-width-percent:0;mso-height-percent:0;mso-wrap-distance-left:9pt;mso-wrap-distance-top:3.6pt;mso-wrap-distance-right:9pt;mso-wrap-distance-bottom:3.6pt;mso-position-horizontal:left;mso-position-horizontal-relative:margin;mso-position-vertical:absolute;mso-position-vertical-relative:text;mso-width-percent:0;mso-height-percent:0;mso-width-relative:margin;mso-height-relative:margin;v-text-anchor:top" o:gfxdata="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" fillcolor="#3d3d3d" stroked="f">
                 <v:textbox>
                   <w:txbxContent>
                     <w:p/>
@@ -819,7 +819,128 @@
         </mc:AlternateContent>
       </w:r>
     </w:p>
-    <w:p/>
+    <w:p>
+      <w:r>
+        <w:rPr>
+          <w:noProof/>
+        </w:rPr>
+        <mc:AlternateContent>
+          <mc:Choice Requires="wps">
+            <w:drawing>
+              <wp:anchor distT="45720" distB="45720" distL="114300" distR="114300" simplePos="0" relativeHeight="251694080" behindDoc="0" locked="0" layoutInCell="1" allowOverlap="1" wp14:anchorId="09C368A4" wp14:editId="28920AA3">
+                <wp:simplePos x="0" y="0"/>
+                <wp:positionH relativeFrom="margin">
+                  <wp:posOffset>2148840</wp:posOffset>
+                </wp:positionH>
+                <wp:positionV relativeFrom="paragraph">
+                  <wp:posOffset>4445</wp:posOffset>
+                </wp:positionV>
+                <wp:extent cx="5143500" cy="419100"/>
+                <wp:effectExtent l="0" t="0" r="0" b="0"/>
+                <wp:wrapSquare wrapText="bothSides"/>
+                <wp:docPr id="22" name="Text Box 2"/>
+                <wp:cNvGraphicFramePr>
+                  <a:graphicFrameLocks xmlns:a="http://schemas.openxmlformats.org/drawingml/2006/main"/>
+                </wp:cNvGraphicFramePr>
+                <a:graphic xmlns:a="http://schemas.openxmlformats.org/drawingml/2006/main">
+                  <a:graphicData uri="http://schemas.microsoft.com/office/word/2010/wordprocessingShape">
+                    <wps:wsp>
+                      <wps:cNvSpPr txBox="1">
+                        <a:spLocks noChangeArrowheads="1"/>
+                      </wps:cNvSpPr>
+                      <wps:spPr bwMode="auto">
+                        <a:xfrm>
+                          <a:off x="0" y="0"/>
+                          <a:ext cx="5143500" cy="419100"/>
+                        </a:xfrm>
+                        <a:prstGeom prst="rect">
+                          <a:avLst/>
+                        </a:prstGeom>
+                        <a:solidFill>
+                          <a:srgbClr val="FFFFFF"/>
+                        </a:solidFill>
+                        <a:ln w="9525">
+                          <a:noFill/>
+                          <a:miter lim="800000"/>
+                          <a:headEnd/>
+                          <a:tailEnd/>
+                        </a:ln>
+                      </wps:spPr>
+                      <wps:txbx>
+                        <w:txbxContent>
+                          <w:p>
+                            <w:pPr>
+                              <w:rPr>
+                                <w:rFonts w:ascii="Segoe UI Light" w:hAnsi="Segoe UI Light" w:cs="Segoe UI Light"/>
+                                <w:color w:val="6DCFDB"/>
+                                <w:sz w:val="32"/>
+                                <w:szCs w:val="32"/>
+                                <w:lang w:val="fr-BE"/>
+                              </w:rPr>
+                            </w:pPr>
+                            <w:r>
+                              <w:rPr>
+                                <w:rFonts w:ascii="Segoe UI Light" w:hAnsi="Segoe UI Light" w:cs="Segoe UI Light"/>
+                                <w:color w:val="6DCFDB"/>
+                                <w:sz w:val="32"/>
+                                <w:szCs w:val="32"/>
+                                <w:lang w:val="fr-BE"/>
+                              </w:rPr>
+                              <w:t>About Me</w:t>
+                            </w:r>
+                          </w:p>
+                        </w:txbxContent>
+                      </wps:txbx>
+                      <wps:bodyPr rot="0" vert="horz" wrap="square" lIns="91440" tIns="45720" rIns="91440" bIns="45720" anchor="t" anchorCtr="0">
+                        <a:noAutofit/>
+                      </wps:bodyPr>
+                    </wps:wsp>
+                  </a:graphicData>
+                </a:graphic>
+                <wp14:sizeRelH relativeFrom="margin">
+                  <wp14:pctWidth>0</wp14:pctWidth>
+                </wp14:sizeRelH>
+                <wp14:sizeRelV relativeFrom="margin">
+                  <wp14:pctHeight>0</wp14:pctHeight>
+                </wp14:sizeRelV>
+              </wp:anchor>
+            </w:drawing>
+          </mc:Choice>
+          <mc:Fallback>
+            <w:pict>
+              <v:shape w14:anchorId="09C368A4" id="_x0000_s1033" type="#_x0000_t202" style="position:absolute;margin-left:169.2pt;margin-top:.35pt;width:405pt;height:33pt;z-index:251694080;visibility:visible;mso-wrap-style:square;mso-width-percent:0;mso-height-percent:0;mso-wrap-distance-left:9pt;mso-wrap-distance-top:3.6pt;mso-wrap-distance-right:9pt;mso-wrap-distance-bottom:3.6pt;mso-position-horizontal:absolute;mso-position-horizontal-relative:margin;mso-position-vertical:absolute;mso-position-vertical-relative:text;mso-width-percent:0;mso-height-percent:0;mso-width-relative:margin;mso-height-relative:margin;v-text-anchor:top" o:gfxdata="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" stroked="f">
+                <v:textbox>
+                  <w:txbxContent>
+                    <w:p>
+                      <w:pPr>
+                        <w:rPr>
+                          <w:rFonts w:ascii="Segoe UI Light" w:hAnsi="Segoe UI Light" w:cs="Segoe UI Light"/>
+                          <w:color w:val="6DCFDB"/>
+                          <w:sz w:val="32"/>
+                          <w:szCs w:val="32"/>
+                          <w:lang w:val="fr-BE"/>
+                        </w:rPr>
+                      </w:pPr>
+                      <w:r>
+                        <w:rPr>
+                          <w:rFonts w:ascii="Segoe UI Light" w:hAnsi="Segoe UI Light" w:cs="Segoe UI Light"/>
+                          <w:color w:val="6DCFDB"/>
+                          <w:sz w:val="32"/>
+                          <w:szCs w:val="32"/>
+                          <w:lang w:val="fr-BE"/>
+                        </w:rPr>
+                        <w:t>About Me</w:t>
+                      </w:r>
+                    </w:p>
+                  </w:txbxContent>
+                </v:textbox>
+                <w10:wrap type="square" anchorx="margin"/>
+              </v:shape>
+            </w:pict>
+          </mc:Fallback>
+        </mc:AlternateContent>
+      </w:r>
+    </w:p>
     <w:p>
       <w:pPr>
         <w:tabs>
@@ -833,7 +954,179 @@
         <mc:AlternateContent>
           <mc:Choice Requires="wps">
             <w:drawing>
-              <wp:anchor distT="45720" distB="45720" distL="114300" distR="114300" simplePos="0" relativeHeight="251659264" behindDoc="0" locked="0" layoutInCell="1" allowOverlap="1" wp14:anchorId="631FBB44" wp14:editId="53601B2F">
+              <wp:anchor distT="45720" distB="45720" distL="114300" distR="114300" simplePos="0" relativeHeight="251696128" behindDoc="0" locked="0" layoutInCell="1" allowOverlap="1" wp14:anchorId="1B136AD4" wp14:editId="52F60CEC">
+                <wp:simplePos x="0" y="0"/>
+                <wp:positionH relativeFrom="column">
+                  <wp:posOffset>2148840</wp:posOffset>
+                </wp:positionH>
+                <wp:positionV relativeFrom="paragraph">
+                  <wp:posOffset>99695</wp:posOffset>
+                </wp:positionV>
+                <wp:extent cx="5242560" cy="1127760"/>
+                <wp:effectExtent l="0" t="0" r="0" b="0"/>
+                <wp:wrapSquare wrapText="bothSides"/>
+                <wp:docPr id="23" name="Text Box 2"/>
+                <wp:cNvGraphicFramePr>
+                  <a:graphicFrameLocks xmlns:a="http://schemas.openxmlformats.org/drawingml/2006/main"/>
+                </wp:cNvGraphicFramePr>
+                <a:graphic xmlns:a="http://schemas.openxmlformats.org/drawingml/2006/main">
+                  <a:graphicData uri="http://schemas.microsoft.com/office/word/2010/wordprocessingShape">
+                    <wps:wsp>
+                      <wps:cNvSpPr txBox="1">
+                        <a:spLocks noChangeArrowheads="1"/>
+                      </wps:cNvSpPr>
+                      <wps:spPr bwMode="auto">
+                        <a:xfrm>
+                          <a:off x="0" y="0"/>
+                          <a:ext cx="5242560" cy="1127760"/>
+                        </a:xfrm>
+                        <a:prstGeom prst="rect">
+                          <a:avLst/>
+                        </a:prstGeom>
+                        <a:solidFill>
+                          <a:srgbClr val="FFFFFF"/>
+                        </a:solidFill>
+                        <a:ln w="9525">
+                          <a:noFill/>
+                          <a:miter lim="800000"/>
+                          <a:headEnd/>
+                          <a:tailEnd/>
+                        </a:ln>
+                      </wps:spPr>
+                      <wps:txbx>
+                        <w:txbxContent>
+                          <w:p>
+                            <w:pPr>
+                              <w:rPr>
+                                <w:rFonts w:ascii="Segoe UI Light" w:hAnsi="Segoe UI Light" w:cs="Segoe UI Light"/>
+                                <w:color w:val="3D3D3D"/>
+                                <w:sz w:val="20"/>
+                                <w:szCs w:val="20"/>
+                              </w:rPr>
+                            </w:pPr>
+                            <w:r>
+                              <w:rPr>
+                                <w:rFonts w:ascii="Segoe UI Light" w:hAnsi="Segoe UI Light" w:cs="Segoe UI Light"/>
+                                <w:color w:val="3D3D3D"/>
+                                <w:sz w:val="20"/>
+                                <w:szCs w:val="20"/>
+                              </w:rPr>
+                              <w:t>Hard working and autonomous programmer devoted to find elegant and highly maintainable solutions to our problems.</w:t>
+                            </w:r>
+                          </w:p>
+                          <w:p>
+                            <w:pPr>
+                              <w:rPr>
+                                <w:rFonts w:ascii="Segoe UI Light" w:hAnsi="Segoe UI Light" w:cs="Segoe UI Light"/>
+                                <w:sz w:val="20"/>
+                                <w:szCs w:val="20"/>
+                              </w:rPr>
+                            </w:pPr>
+                            <w:r>
+                              <w:rPr>
+                                <w:rFonts w:ascii="Segoe UI Light" w:hAnsi="Segoe UI Light" w:cs="Segoe UI Light"/>
+                                <w:color w:val="3D3D3D"/>
+                                <w:sz w:val="20"/>
+                                <w:szCs w:val="20"/>
+                              </w:rPr>
+                              <w:t>I want to work with you to get an excellent first professional experience and prove my skills. </w:t>
+                            </w:r>
+                            <w:r>
+                              <w:rPr>
+                                <w:rFonts w:ascii="Segoe UI Light" w:hAnsi="Segoe UI Light" w:cs="Segoe UI Light"/>
+                                <w:color w:val="3D3D3D"/>
+                                <w:sz w:val="20"/>
+                                <w:szCs w:val="20"/>
+                              </w:rPr>
+                              <w:br/>
+                              <w:t>I am dedicated to my work and willing to keep learning new things.</w:t>
+                            </w:r>
+                          </w:p>
+                        </w:txbxContent>
+                      </wps:txbx>
+                      <wps:bodyPr rot="0" vert="horz" wrap="square" lIns="91440" tIns="45720" rIns="91440" bIns="45720" anchor="t" anchorCtr="0">
+                        <a:noAutofit/>
+                      </wps:bodyPr>
+                    </wps:wsp>
+                  </a:graphicData>
+                </a:graphic>
+                <wp14:sizeRelH relativeFrom="margin">
+                  <wp14:pctWidth>0</wp14:pctWidth>
+                </wp14:sizeRelH>
+                <wp14:sizeRelV relativeFrom="margin">
+                  <wp14:pctHeight>0</wp14:pctHeight>
+                </wp14:sizeRelV>
+              </wp:anchor>
+            </w:drawing>
+          </mc:Choice>
+          <mc:Fallback>
+            <w:pict>
+              <v:shape w14:anchorId="1B136AD4" id="_x0000_s1034" type="#_x0000_t202" style="position:absolute;margin-left:169.2pt;margin-top:7.85pt;width:412.8pt;height:88.8pt;z-index:251696128;visibility:visible;mso-wrap-style:square;mso-width-percent:0;mso-height-percent:0;mso-wrap-distance-left:9pt;mso-wrap-distance-top:3.6pt;mso-wrap-distance-right:9pt;mso-wrap-distance-bottom:3.6pt;mso-position-horizontal:absolute;mso-position-horizontal-relative:text;mso-position-vertical:absolute;mso-position-vertical-relative:text;mso-width-percent:0;mso-height-percent:0;mso-width-relative:margin;mso-height-relative:margin;v-text-anchor:top" o:gfxdata="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" stroked="f">
+                <v:textbox>
+                  <w:txbxContent>
+                    <w:p>
+                      <w:pPr>
+                        <w:rPr>
+                          <w:rFonts w:ascii="Segoe UI Light" w:hAnsi="Segoe UI Light" w:cs="Segoe UI Light"/>
+                          <w:color w:val="3D3D3D"/>
+                          <w:sz w:val="20"/>
+                          <w:szCs w:val="20"/>
+                        </w:rPr>
+                      </w:pPr>
+                      <w:r>
+                        <w:rPr>
+                          <w:rFonts w:ascii="Segoe UI Light" w:hAnsi="Segoe UI Light" w:cs="Segoe UI Light"/>
+                          <w:color w:val="3D3D3D"/>
+                          <w:sz w:val="20"/>
+                          <w:szCs w:val="20"/>
+                        </w:rPr>
+                        <w:t>Hard working and autonomous programmer devoted to find elegant and highly maintainable solutions to our problems.</w:t>
+                      </w:r>
+                    </w:p>
+                    <w:p>
+                      <w:pPr>
+                        <w:rPr>
+                          <w:rFonts w:ascii="Segoe UI Light" w:hAnsi="Segoe UI Light" w:cs="Segoe UI Light"/>
+                          <w:sz w:val="20"/>
+                          <w:szCs w:val="20"/>
+                        </w:rPr>
+                      </w:pPr>
+                      <w:r>
+                        <w:rPr>
+                          <w:rFonts w:ascii="Segoe UI Light" w:hAnsi="Segoe UI Light" w:cs="Segoe UI Light"/>
+                          <w:color w:val="3D3D3D"/>
+                          <w:sz w:val="20"/>
+                          <w:szCs w:val="20"/>
+                        </w:rPr>
+                        <w:t>I want to work with you to get an excellent first professional experience and prove my skills. </w:t>
+                      </w:r>
+                      <w:r>
+                        <w:rPr>
+                          <w:rFonts w:ascii="Segoe UI Light" w:hAnsi="Segoe UI Light" w:cs="Segoe UI Light"/>
+                          <w:color w:val="3D3D3D"/>
+                          <w:sz w:val="20"/>
+                          <w:szCs w:val="20"/>
+                        </w:rPr>
+                        <w:br/>
+                        <w:t>I am dedicated to my work and willing to keep learning new things.</w:t>
+                      </w:r>
+                    </w:p>
+                  </w:txbxContent>
+                </v:textbox>
+                <w10:wrap type="square"/>
+              </v:shape>
+            </w:pict>
+          </mc:Fallback>
+        </mc:AlternateContent>
+      </w:r>
+      <w:r>
+        <w:rPr>
+          <w:noProof/>
+        </w:rPr>
+        <mc:AlternateContent>
+          <mc:Choice Requires="wps">
+            <w:drawing>
+              <wp:anchor distT="45720" distB="45720" distL="114300" distR="114300" simplePos="0" relativeHeight="251659264" behindDoc="0" locked="0" layoutInCell="1" allowOverlap="1" wp14:anchorId="3B911F29" wp14:editId="49654328">
                 <wp:simplePos x="0" y="0"/>
                 <wp:positionH relativeFrom="margin">
                   <wp:align>left</wp:align>
@@ -924,7 +1217,7 @@
           </mc:Choice>
           <mc:Fallback>
             <w:pict>
-              <v:shape w14:anchorId="631FBB44" id="_x0000_s1033" type="#_x0000_t202" style="position:absolute;margin-left:0;margin-top:12.65pt;width:169.2pt;height:47.4pt;z-index:251659264;visibility:visible;mso-wrap-style:square;mso-width-percent:0;mso-height-percent:0;mso-wrap-distance-left:9pt;mso-wrap-distance-top:3.6pt;mso-wrap-distance-right:9pt;mso-wrap-distance-bottom:3.6pt;mso-position-horizontal:left;mso-position-horizontal-relative:margin;mso-position-vertical:absolute;mso-position-vertical-relative:text;mso-width-percent:0;mso-height-percent:0;mso-width-relative:margin;mso-height-relative:margin;v-text-anchor:top" o:gfxdata="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" fillcolor="#3d3d3d" stroked="f">
+              <v:shape w14:anchorId="3B911F29" id="_x0000_s1035" type="#_x0000_t202" style="position:absolute;margin-left:0;margin-top:12.65pt;width:169.2pt;height:47.4pt;z-index:251659264;visibility:visible;mso-wrap-style:square;mso-width-percent:0;mso-height-percent:0;mso-wrap-distance-left:9pt;mso-wrap-distance-top:3.6pt;mso-wrap-distance-right:9pt;mso-wrap-distance-bottom:3.6pt;mso-position-horizontal:left;mso-position-horizontal-relative:margin;mso-position-vertical:absolute;mso-position-vertical-relative:text;mso-width-percent:0;mso-height-percent:0;mso-width-relative:margin;mso-height-relative:margin;v-text-anchor:top" o:gfxdata="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" fillcolor="#3d3d3d" stroked="f">
                 <v:textbox>
                   <w:txbxContent>
                     <w:p>
@@ -979,7 +1272,7 @@
         <mc:AlternateContent>
           <mc:Choice Requires="wps">
             <w:drawing>
-              <wp:anchor distT="45720" distB="45720" distL="114300" distR="114300" simplePos="0" relativeHeight="251661312" behindDoc="0" locked="0" layoutInCell="1" allowOverlap="1" wp14:anchorId="2BCC5569" wp14:editId="58F5563D">
+              <wp:anchor distT="45720" distB="45720" distL="114300" distR="114300" simplePos="0" relativeHeight="251705344" behindDoc="0" locked="0" layoutInCell="1" allowOverlap="1" wp14:anchorId="4CCE3883" wp14:editId="1E5AD168">
                 <wp:simplePos x="0" y="0"/>
                 <wp:positionH relativeFrom="margin">
                   <wp:align>left</wp:align>
@@ -1094,7 +1387,7 @@
           </mc:Choice>
           <mc:Fallback>
             <w:pict>
-              <v:shape w14:anchorId="2BCC5569" id="_x0000_s1034" type="#_x0000_t202" style="position:absolute;margin-left:0;margin-top:10.85pt;width:169.2pt;height:61.8pt;z-index:251661312;visibility:visible;mso-wrap-style:square;mso-width-percent:0;mso-height-percent:0;mso-wrap-distance-left:9pt;mso-wrap-distance-top:3.6pt;mso-wrap-distance-right:9pt;mso-wrap-distance-bottom:3.6pt;mso-position-horizontal:left;mso-position-horizontal-relative:margin;mso-position-vertical:absolute;mso-position-vertical-relative:text;mso-width-percent:0;mso-height-percent:0;mso-width-relative:margin;mso-height-relative:margin;v-text-anchor:top" o:gfxdata="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" fillcolor="#3d3d3d" stroked="f">
+              <v:shape w14:anchorId="4CCE3883" id="_x0000_s1036" type="#_x0000_t202" style="position:absolute;margin-left:0;margin-top:10.85pt;width:169.2pt;height:61.8pt;z-index:251705344;visibility:visible;mso-wrap-style:square;mso-width-percent:0;mso-height-percent:0;mso-wrap-distance-left:9pt;mso-wrap-distance-top:3.6pt;mso-wrap-distance-right:9pt;mso-wrap-distance-bottom:3.6pt;mso-position-horizontal:left;mso-position-horizontal-relative:margin;mso-position-vertical:absolute;mso-position-vertical-relative:text;mso-width-percent:0;mso-height-percent:0;mso-width-relative:margin;mso-height-relative:margin;v-text-anchor:top" o:gfxdata="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" fillcolor="#3d3d3d" stroked="f">
                 <v:textbox>
                   <w:txbxContent>
                     <w:p>
@@ -1161,7 +1454,1292 @@
         </mc:AlternateContent>
       </w:r>
     </w:p>
-    <w:p/>
+    <w:p>
+      <w:r>
+        <w:rPr>
+          <w:noProof/>
+        </w:rPr>
+        <mc:AlternateContent>
+          <mc:Choice Requires="wps">
+            <w:drawing>
+              <wp:anchor distT="45720" distB="45720" distL="114300" distR="114300" simplePos="0" relativeHeight="251712512" behindDoc="0" locked="0" layoutInCell="1" allowOverlap="1" wp14:anchorId="3F05AEBE" wp14:editId="580D83B1">
+                <wp:simplePos x="0" y="0"/>
+                <wp:positionH relativeFrom="margin">
+                  <wp:align>right</wp:align>
+                </wp:positionH>
+                <wp:positionV relativeFrom="paragraph">
+                  <wp:posOffset>1475740</wp:posOffset>
+                </wp:positionV>
+                <wp:extent cx="5624195" cy="336550"/>
+                <wp:effectExtent l="0" t="0" r="0" b="6350"/>
+                <wp:wrapSquare wrapText="bothSides"/>
+                <wp:docPr id="30" name="Text Box 2"/>
+                <wp:cNvGraphicFramePr>
+                  <a:graphicFrameLocks xmlns:a="http://schemas.openxmlformats.org/drawingml/2006/main"/>
+                </wp:cNvGraphicFramePr>
+                <a:graphic xmlns:a="http://schemas.openxmlformats.org/drawingml/2006/main">
+                  <a:graphicData uri="http://schemas.microsoft.com/office/word/2010/wordprocessingShape">
+                    <wps:wsp>
+                      <wps:cNvSpPr txBox="1">
+                        <a:spLocks noChangeArrowheads="1"/>
+                      </wps:cNvSpPr>
+                      <wps:spPr bwMode="auto">
+                        <a:xfrm>
+                          <a:off x="0" y="0"/>
+                          <a:ext cx="5624195" cy="336550"/>
+                        </a:xfrm>
+                        <a:prstGeom prst="rect">
+                          <a:avLst/>
+                        </a:prstGeom>
+                        <a:solidFill>
+                          <a:srgbClr val="6DCFDB"/>
+                        </a:solidFill>
+                        <a:ln w="9525">
+                          <a:noFill/>
+                          <a:miter lim="800000"/>
+                          <a:headEnd/>
+                          <a:tailEnd/>
+                        </a:ln>
+                      </wps:spPr>
+                      <wps:txbx>
+                        <w:txbxContent>
+                          <w:p>
+                            <w:pPr>
+                              <w:ind w:firstLine="288"/>
+                              <w:rPr>
+                                <w:rFonts w:ascii="Segoe UI Light" w:hAnsi="Segoe UI Light" w:cs="Segoe UI Light"/>
+                                <w:color w:val="F2F2F2" w:themeColor="background1" w:themeShade="F2"/>
+                              </w:rPr>
+                            </w:pPr>
+                            <w:r>
+                              <w:rPr>
+                                <w:rFonts w:ascii="Segoe UI Light" w:hAnsi="Segoe UI Light" w:cs="Segoe UI Light"/>
+                                <w:color w:val="F2F2F2" w:themeColor="background1" w:themeShade="F2"/>
+                                <w:sz w:val="20"/>
+                                <w:szCs w:val="20"/>
+                              </w:rPr>
+                              <w:t xml:space="preserve">Design </w:t>
+                            </w:r>
+                            <w:proofErr w:type="gramStart"/>
+                            <w:r>
+                              <w:rPr>
+                                <w:rFonts w:ascii="Segoe UI Light" w:hAnsi="Segoe UI Light" w:cs="Segoe UI Light"/>
+                                <w:color w:val="F2F2F2" w:themeColor="background1" w:themeShade="F2"/>
+                                <w:sz w:val="20"/>
+                                <w:szCs w:val="20"/>
+                              </w:rPr>
+                              <w:t>Patterns</w:t>
+                            </w:r>
+                            <w:r>
+                              <w:rPr>
+                                <w:rFonts w:ascii="Segoe UI Light" w:hAnsi="Segoe UI Light" w:cs="Segoe UI Light"/>
+                                <w:color w:val="F2F2F2" w:themeColor="background1" w:themeShade="F2"/>
+                                <w:sz w:val="20"/>
+                                <w:szCs w:val="20"/>
+                              </w:rPr>
+                              <w:t> :</w:t>
+                            </w:r>
+                            <w:proofErr w:type="gramEnd"/>
+                            <w:r>
+                              <w:rPr>
+                                <w:rFonts w:ascii="Segoe UI Light" w:hAnsi="Segoe UI Light" w:cs="Segoe UI Light"/>
+                                <w:color w:val="F2F2F2" w:themeColor="background1" w:themeShade="F2"/>
+                                <w:sz w:val="20"/>
+                                <w:szCs w:val="20"/>
+                              </w:rPr>
+                              <w:tab/>
+                            </w:r>
+                            <w:r>
+                              <w:rPr>
+                                <w:rFonts w:ascii="Segoe UI Light" w:hAnsi="Segoe UI Light" w:cs="Segoe UI Light"/>
+                                <w:color w:val="F2F2F2" w:themeColor="background1" w:themeShade="F2"/>
+                                <w:sz w:val="20"/>
+                                <w:szCs w:val="20"/>
+                              </w:rPr>
+                              <w:tab/>
+                            </w:r>
+                            <w:r>
+                              <w:rPr>
+                                <w:rFonts w:ascii="Segoe UI Light" w:hAnsi="Segoe UI Light" w:cs="Segoe UI Light"/>
+                                <w:color w:val="F2F2F2" w:themeColor="background1" w:themeShade="F2"/>
+                                <w:sz w:val="20"/>
+                                <w:szCs w:val="20"/>
+                              </w:rPr>
+                              <w:tab/>
+                            </w:r>
+                            <w:r>
+                              <w:rPr>
+                                <w:rFonts w:ascii="Segoe UI Light" w:hAnsi="Segoe UI Light" w:cs="Segoe UI Light"/>
+                                <w:color w:val="F2F2F2" w:themeColor="background1" w:themeShade="F2"/>
+                                <w:sz w:val="20"/>
+                                <w:szCs w:val="20"/>
+                              </w:rPr>
+                              <w:tab/>
+                            </w:r>
+                            <w:r>
+                              <w:rPr>
+                                <w:rFonts w:ascii="Segoe UI Light" w:hAnsi="Segoe UI Light" w:cs="Segoe UI Light"/>
+                                <w:color w:val="F2F2F2" w:themeColor="background1" w:themeShade="F2"/>
+                                <w:sz w:val="20"/>
+                                <w:szCs w:val="20"/>
+                              </w:rPr>
+                              <w:t xml:space="preserve">Observer, Mediator, IOC, </w:t>
+                            </w:r>
+                            <w:bookmarkStart w:id="0" w:name="_GoBack"/>
+                            <w:bookmarkEnd w:id="0"/>
+                            <w:r>
+                              <w:rPr>
+                                <w:rFonts w:ascii="Segoe UI Light" w:hAnsi="Segoe UI Light" w:cs="Segoe UI Light"/>
+                                <w:color w:val="F2F2F2" w:themeColor="background1" w:themeShade="F2"/>
+                                <w:sz w:val="20"/>
+                                <w:szCs w:val="20"/>
+                              </w:rPr>
+                              <w:t>Locator, Singleton, Abstract</w:t>
+                            </w:r>
+                            <w:r>
+                              <w:rPr>
+                                <w:rFonts w:ascii="Segoe UI Light" w:hAnsi="Segoe UI Light" w:cs="Segoe UI Light"/>
+                                <w:color w:val="F2F2F2" w:themeColor="background1" w:themeShade="F2"/>
+                              </w:rPr>
+                              <w:t xml:space="preserve"> Factory</w:t>
+                            </w:r>
+                          </w:p>
+                        </w:txbxContent>
+                      </wps:txbx>
+                      <wps:bodyPr rot="0" vert="horz" wrap="square" lIns="91440" tIns="45720" rIns="91440" bIns="45720" anchor="t" anchorCtr="0">
+                        <a:noAutofit/>
+                      </wps:bodyPr>
+                    </wps:wsp>
+                  </a:graphicData>
+                </a:graphic>
+                <wp14:sizeRelH relativeFrom="margin">
+                  <wp14:pctWidth>0</wp14:pctWidth>
+                </wp14:sizeRelH>
+                <wp14:sizeRelV relativeFrom="margin">
+                  <wp14:pctHeight>0</wp14:pctHeight>
+                </wp14:sizeRelV>
+              </wp:anchor>
+            </w:drawing>
+          </mc:Choice>
+          <mc:Fallback>
+            <w:pict>
+              <v:shape w14:anchorId="3F05AEBE" id="_x0000_s1037" type="#_x0000_t202" style="position:absolute;margin-left:391.65pt;margin-top:116.2pt;width:442.85pt;height:26.5pt;z-index:251712512;visibility:visible;mso-wrap-style:square;mso-width-percent:0;mso-height-percent:0;mso-wrap-distance-left:9pt;mso-wrap-distance-top:3.6pt;mso-wrap-distance-right:9pt;mso-wrap-distance-bottom:3.6pt;mso-position-horizontal:right;mso-position-horizontal-relative:margin;mso-position-vertical:absolute;mso-position-vertical-relative:text;mso-width-percent:0;mso-height-percent:0;mso-width-relative:margin;mso-height-relative:margin;v-text-anchor:top" o:gfxdata="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" fillcolor="#6dcfdb" stroked="f">
+                <v:textbox>
+                  <w:txbxContent>
+                    <w:p>
+                      <w:pPr>
+                        <w:ind w:firstLine="288"/>
+                        <w:rPr>
+                          <w:rFonts w:ascii="Segoe UI Light" w:hAnsi="Segoe UI Light" w:cs="Segoe UI Light"/>
+                          <w:color w:val="F2F2F2" w:themeColor="background1" w:themeShade="F2"/>
+                        </w:rPr>
+                      </w:pPr>
+                      <w:r>
+                        <w:rPr>
+                          <w:rFonts w:ascii="Segoe UI Light" w:hAnsi="Segoe UI Light" w:cs="Segoe UI Light"/>
+                          <w:color w:val="F2F2F2" w:themeColor="background1" w:themeShade="F2"/>
+                          <w:sz w:val="20"/>
+                          <w:szCs w:val="20"/>
+                        </w:rPr>
+                        <w:t xml:space="preserve">Design </w:t>
+                      </w:r>
+                      <w:proofErr w:type="gramStart"/>
+                      <w:r>
+                        <w:rPr>
+                          <w:rFonts w:ascii="Segoe UI Light" w:hAnsi="Segoe UI Light" w:cs="Segoe UI Light"/>
+                          <w:color w:val="F2F2F2" w:themeColor="background1" w:themeShade="F2"/>
+                          <w:sz w:val="20"/>
+                          <w:szCs w:val="20"/>
+                        </w:rPr>
+                        <w:t>Patterns</w:t>
+                      </w:r>
+                      <w:r>
+                        <w:rPr>
+                          <w:rFonts w:ascii="Segoe UI Light" w:hAnsi="Segoe UI Light" w:cs="Segoe UI Light"/>
+                          <w:color w:val="F2F2F2" w:themeColor="background1" w:themeShade="F2"/>
+                          <w:sz w:val="20"/>
+                          <w:szCs w:val="20"/>
+                        </w:rPr>
+                        <w:t> :</w:t>
+                      </w:r>
+                      <w:proofErr w:type="gramEnd"/>
+                      <w:r>
+                        <w:rPr>
+                          <w:rFonts w:ascii="Segoe UI Light" w:hAnsi="Segoe UI Light" w:cs="Segoe UI Light"/>
+                          <w:color w:val="F2F2F2" w:themeColor="background1" w:themeShade="F2"/>
+                          <w:sz w:val="20"/>
+                          <w:szCs w:val="20"/>
+                        </w:rPr>
+                        <w:tab/>
+                      </w:r>
+                      <w:r>
+                        <w:rPr>
+                          <w:rFonts w:ascii="Segoe UI Light" w:hAnsi="Segoe UI Light" w:cs="Segoe UI Light"/>
+                          <w:color w:val="F2F2F2" w:themeColor="background1" w:themeShade="F2"/>
+                          <w:sz w:val="20"/>
+                          <w:szCs w:val="20"/>
+                        </w:rPr>
+                        <w:tab/>
+                      </w:r>
+                      <w:r>
+                        <w:rPr>
+                          <w:rFonts w:ascii="Segoe UI Light" w:hAnsi="Segoe UI Light" w:cs="Segoe UI Light"/>
+                          <w:color w:val="F2F2F2" w:themeColor="background1" w:themeShade="F2"/>
+                          <w:sz w:val="20"/>
+                          <w:szCs w:val="20"/>
+                        </w:rPr>
+                        <w:tab/>
+                      </w:r>
+                      <w:r>
+                        <w:rPr>
+                          <w:rFonts w:ascii="Segoe UI Light" w:hAnsi="Segoe UI Light" w:cs="Segoe UI Light"/>
+                          <w:color w:val="F2F2F2" w:themeColor="background1" w:themeShade="F2"/>
+                          <w:sz w:val="20"/>
+                          <w:szCs w:val="20"/>
+                        </w:rPr>
+                        <w:tab/>
+                      </w:r>
+                      <w:r>
+                        <w:rPr>
+                          <w:rFonts w:ascii="Segoe UI Light" w:hAnsi="Segoe UI Light" w:cs="Segoe UI Light"/>
+                          <w:color w:val="F2F2F2" w:themeColor="background1" w:themeShade="F2"/>
+                          <w:sz w:val="20"/>
+                          <w:szCs w:val="20"/>
+                        </w:rPr>
+                        <w:t xml:space="preserve">Observer, Mediator, IOC, </w:t>
+                      </w:r>
+                      <w:bookmarkStart w:id="1" w:name="_GoBack"/>
+                      <w:bookmarkEnd w:id="1"/>
+                      <w:r>
+                        <w:rPr>
+                          <w:rFonts w:ascii="Segoe UI Light" w:hAnsi="Segoe UI Light" w:cs="Segoe UI Light"/>
+                          <w:color w:val="F2F2F2" w:themeColor="background1" w:themeShade="F2"/>
+                          <w:sz w:val="20"/>
+                          <w:szCs w:val="20"/>
+                        </w:rPr>
+                        <w:t>Locator, Singleton, Abstract</w:t>
+                      </w:r>
+                      <w:r>
+                        <w:rPr>
+                          <w:rFonts w:ascii="Segoe UI Light" w:hAnsi="Segoe UI Light" w:cs="Segoe UI Light"/>
+                          <w:color w:val="F2F2F2" w:themeColor="background1" w:themeShade="F2"/>
+                        </w:rPr>
+                        <w:t xml:space="preserve"> Factory</w:t>
+                      </w:r>
+                    </w:p>
+                  </w:txbxContent>
+                </v:textbox>
+                <w10:wrap type="square" anchorx="margin"/>
+              </v:shape>
+            </w:pict>
+          </mc:Fallback>
+        </mc:AlternateContent>
+      </w:r>
+      <w:r>
+        <w:rPr>
+          <w:noProof/>
+        </w:rPr>
+        <mc:AlternateContent>
+          <mc:Choice Requires="wps">
+            <w:drawing>
+              <wp:anchor distT="45720" distB="45720" distL="114300" distR="114300" simplePos="0" relativeHeight="251710464" behindDoc="0" locked="0" layoutInCell="1" allowOverlap="1" wp14:anchorId="5C1CE6D5" wp14:editId="5BD06C51">
+                <wp:simplePos x="0" y="0"/>
+                <wp:positionH relativeFrom="margin">
+                  <wp:align>right</wp:align>
+                </wp:positionH>
+                <wp:positionV relativeFrom="paragraph">
+                  <wp:posOffset>1219200</wp:posOffset>
+                </wp:positionV>
+                <wp:extent cx="5624195" cy="336550"/>
+                <wp:effectExtent l="0" t="0" r="0" b="6350"/>
+                <wp:wrapSquare wrapText="bothSides"/>
+                <wp:docPr id="29" name="Text Box 2"/>
+                <wp:cNvGraphicFramePr>
+                  <a:graphicFrameLocks xmlns:a="http://schemas.openxmlformats.org/drawingml/2006/main"/>
+                </wp:cNvGraphicFramePr>
+                <a:graphic xmlns:a="http://schemas.openxmlformats.org/drawingml/2006/main">
+                  <a:graphicData uri="http://schemas.microsoft.com/office/word/2010/wordprocessingShape">
+                    <wps:wsp>
+                      <wps:cNvSpPr txBox="1">
+                        <a:spLocks noChangeArrowheads="1"/>
+                      </wps:cNvSpPr>
+                      <wps:spPr bwMode="auto">
+                        <a:xfrm>
+                          <a:off x="0" y="0"/>
+                          <a:ext cx="5624195" cy="336550"/>
+                        </a:xfrm>
+                        <a:prstGeom prst="rect">
+                          <a:avLst/>
+                        </a:prstGeom>
+                        <a:solidFill>
+                          <a:srgbClr val="6DCFDB"/>
+                        </a:solidFill>
+                        <a:ln w="9525">
+                          <a:noFill/>
+                          <a:miter lim="800000"/>
+                          <a:headEnd/>
+                          <a:tailEnd/>
+                        </a:ln>
+                      </wps:spPr>
+                      <wps:txbx>
+                        <w:txbxContent>
+                          <w:p>
+                            <w:pPr>
+                              <w:ind w:firstLine="288"/>
+                              <w:rPr>
+                                <w:rFonts w:ascii="Segoe UI Light" w:hAnsi="Segoe UI Light" w:cs="Segoe UI Light"/>
+                                <w:color w:val="F2F2F2" w:themeColor="background1" w:themeShade="F2"/>
+                                <w:sz w:val="20"/>
+                                <w:szCs w:val="20"/>
+                                <w:lang w:val="fr-BE"/>
+                              </w:rPr>
+                            </w:pPr>
+                            <w:r>
+                              <w:rPr>
+                                <w:rFonts w:ascii="Segoe UI Light" w:hAnsi="Segoe UI Light" w:cs="Segoe UI Light"/>
+                                <w:color w:val="F2F2F2" w:themeColor="background1" w:themeShade="F2"/>
+                                <w:sz w:val="20"/>
+                                <w:szCs w:val="20"/>
+                                <w:lang w:val="fr-BE"/>
+                              </w:rPr>
+                              <w:t xml:space="preserve">ASP.NET </w:t>
+                            </w:r>
+                            <w:r>
+                              <w:rPr>
+                                <w:rFonts w:ascii="Segoe UI Light" w:hAnsi="Segoe UI Light" w:cs="Segoe UI Light"/>
+                                <w:color w:val="F2F2F2" w:themeColor="background1" w:themeShade="F2"/>
+                                <w:sz w:val="20"/>
+                                <w:szCs w:val="20"/>
+                                <w:lang w:val="fr-BE"/>
+                              </w:rPr>
+                              <w:t>:</w:t>
+                            </w:r>
+                            <w:r>
+                              <w:rPr>
+                                <w:rFonts w:ascii="Segoe UI Light" w:hAnsi="Segoe UI Light" w:cs="Segoe UI Light"/>
+                                <w:color w:val="F2F2F2" w:themeColor="background1" w:themeShade="F2"/>
+                                <w:sz w:val="20"/>
+                                <w:szCs w:val="20"/>
+                                <w:lang w:val="fr-BE"/>
+                              </w:rPr>
+                              <w:tab/>
+                            </w:r>
+                            <w:r>
+                              <w:rPr>
+                                <w:rFonts w:ascii="Segoe UI Light" w:hAnsi="Segoe UI Light" w:cs="Segoe UI Light"/>
+                                <w:color w:val="F2F2F2" w:themeColor="background1" w:themeShade="F2"/>
+                                <w:sz w:val="20"/>
+                                <w:szCs w:val="20"/>
+                                <w:lang w:val="fr-BE"/>
+                              </w:rPr>
+                              <w:tab/>
+                            </w:r>
+                            <w:r>
+                              <w:rPr>
+                                <w:rFonts w:ascii="Segoe UI Light" w:hAnsi="Segoe UI Light" w:cs="Segoe UI Light"/>
+                                <w:color w:val="F2F2F2" w:themeColor="background1" w:themeShade="F2"/>
+                                <w:sz w:val="20"/>
+                                <w:szCs w:val="20"/>
+                                <w:lang w:val="fr-BE"/>
+                              </w:rPr>
+                              <w:tab/>
+                            </w:r>
+                            <w:r>
+                              <w:rPr>
+                                <w:rFonts w:ascii="Segoe UI Light" w:hAnsi="Segoe UI Light" w:cs="Segoe UI Light"/>
+                                <w:color w:val="F2F2F2" w:themeColor="background1" w:themeShade="F2"/>
+                                <w:sz w:val="20"/>
+                                <w:szCs w:val="20"/>
+                                <w:lang w:val="fr-BE"/>
+                              </w:rPr>
+                              <w:tab/>
+                            </w:r>
+                            <w:r>
+                              <w:rPr>
+                                <w:rFonts w:ascii="Segoe UI Light" w:hAnsi="Segoe UI Light" w:cs="Segoe UI Light"/>
+                                <w:color w:val="F2F2F2" w:themeColor="background1" w:themeShade="F2"/>
+                                <w:sz w:val="20"/>
+                                <w:szCs w:val="20"/>
+                                <w:lang w:val="fr-BE"/>
+                              </w:rPr>
+                              <w:tab/>
+                            </w:r>
+                            <w:r>
+                              <w:rPr>
+                                <w:rFonts w:ascii="Segoe UI Light" w:hAnsi="Segoe UI Light" w:cs="Segoe UI Light"/>
+                                <w:color w:val="F2F2F2" w:themeColor="background1" w:themeShade="F2"/>
+                                <w:sz w:val="20"/>
+                                <w:szCs w:val="20"/>
+                                <w:lang w:val="fr-BE"/>
+                              </w:rPr>
+                              <w:tab/>
+                            </w:r>
+                            <w:r>
+                              <w:rPr>
+                                <w:rFonts w:ascii="Segoe UI Light" w:hAnsi="Segoe UI Light" w:cs="Segoe UI Light"/>
+                                <w:color w:val="F2F2F2" w:themeColor="background1" w:themeShade="F2"/>
+                                <w:sz w:val="20"/>
+                                <w:szCs w:val="20"/>
+                                <w:lang w:val="fr-BE"/>
+                              </w:rPr>
+                              <w:t>MVC, Web API, Razor</w:t>
+                            </w:r>
+                          </w:p>
+                        </w:txbxContent>
+                      </wps:txbx>
+                      <wps:bodyPr rot="0" vert="horz" wrap="square" lIns="91440" tIns="45720" rIns="91440" bIns="45720" anchor="t" anchorCtr="0">
+                        <a:noAutofit/>
+                      </wps:bodyPr>
+                    </wps:wsp>
+                  </a:graphicData>
+                </a:graphic>
+                <wp14:sizeRelH relativeFrom="margin">
+                  <wp14:pctWidth>0</wp14:pctWidth>
+                </wp14:sizeRelH>
+                <wp14:sizeRelV relativeFrom="margin">
+                  <wp14:pctHeight>0</wp14:pctHeight>
+                </wp14:sizeRelV>
+              </wp:anchor>
+            </w:drawing>
+          </mc:Choice>
+          <mc:Fallback>
+            <w:pict>
+              <v:shape w14:anchorId="5C1CE6D5" id="_x0000_s1038" type="#_x0000_t202" style="position:absolute;margin-left:391.65pt;margin-top:96pt;width:442.85pt;height:26.5pt;z-index:251710464;visibility:visible;mso-wrap-style:square;mso-width-percent:0;mso-height-percent:0;mso-wrap-distance-left:9pt;mso-wrap-distance-top:3.6pt;mso-wrap-distance-right:9pt;mso-wrap-distance-bottom:3.6pt;mso-position-horizontal:right;mso-position-horizontal-relative:margin;mso-position-vertical:absolute;mso-position-vertical-relative:text;mso-width-percent:0;mso-height-percent:0;mso-width-relative:margin;mso-height-relative:margin;v-text-anchor:top" o:gfxdata="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" fillcolor="#6dcfdb" stroked="f">
+                <v:textbox>
+                  <w:txbxContent>
+                    <w:p>
+                      <w:pPr>
+                        <w:ind w:firstLine="288"/>
+                        <w:rPr>
+                          <w:rFonts w:ascii="Segoe UI Light" w:hAnsi="Segoe UI Light" w:cs="Segoe UI Light"/>
+                          <w:color w:val="F2F2F2" w:themeColor="background1" w:themeShade="F2"/>
+                          <w:sz w:val="20"/>
+                          <w:szCs w:val="20"/>
+                          <w:lang w:val="fr-BE"/>
+                        </w:rPr>
+                      </w:pPr>
+                      <w:r>
+                        <w:rPr>
+                          <w:rFonts w:ascii="Segoe UI Light" w:hAnsi="Segoe UI Light" w:cs="Segoe UI Light"/>
+                          <w:color w:val="F2F2F2" w:themeColor="background1" w:themeShade="F2"/>
+                          <w:sz w:val="20"/>
+                          <w:szCs w:val="20"/>
+                          <w:lang w:val="fr-BE"/>
+                        </w:rPr>
+                        <w:t xml:space="preserve">ASP.NET </w:t>
+                      </w:r>
+                      <w:r>
+                        <w:rPr>
+                          <w:rFonts w:ascii="Segoe UI Light" w:hAnsi="Segoe UI Light" w:cs="Segoe UI Light"/>
+                          <w:color w:val="F2F2F2" w:themeColor="background1" w:themeShade="F2"/>
+                          <w:sz w:val="20"/>
+                          <w:szCs w:val="20"/>
+                          <w:lang w:val="fr-BE"/>
+                        </w:rPr>
+                        <w:t>:</w:t>
+                      </w:r>
+                      <w:r>
+                        <w:rPr>
+                          <w:rFonts w:ascii="Segoe UI Light" w:hAnsi="Segoe UI Light" w:cs="Segoe UI Light"/>
+                          <w:color w:val="F2F2F2" w:themeColor="background1" w:themeShade="F2"/>
+                          <w:sz w:val="20"/>
+                          <w:szCs w:val="20"/>
+                          <w:lang w:val="fr-BE"/>
+                        </w:rPr>
+                        <w:tab/>
+                      </w:r>
+                      <w:r>
+                        <w:rPr>
+                          <w:rFonts w:ascii="Segoe UI Light" w:hAnsi="Segoe UI Light" w:cs="Segoe UI Light"/>
+                          <w:color w:val="F2F2F2" w:themeColor="background1" w:themeShade="F2"/>
+                          <w:sz w:val="20"/>
+                          <w:szCs w:val="20"/>
+                          <w:lang w:val="fr-BE"/>
+                        </w:rPr>
+                        <w:tab/>
+                      </w:r>
+                      <w:r>
+                        <w:rPr>
+                          <w:rFonts w:ascii="Segoe UI Light" w:hAnsi="Segoe UI Light" w:cs="Segoe UI Light"/>
+                          <w:color w:val="F2F2F2" w:themeColor="background1" w:themeShade="F2"/>
+                          <w:sz w:val="20"/>
+                          <w:szCs w:val="20"/>
+                          <w:lang w:val="fr-BE"/>
+                        </w:rPr>
+                        <w:tab/>
+                      </w:r>
+                      <w:r>
+                        <w:rPr>
+                          <w:rFonts w:ascii="Segoe UI Light" w:hAnsi="Segoe UI Light" w:cs="Segoe UI Light"/>
+                          <w:color w:val="F2F2F2" w:themeColor="background1" w:themeShade="F2"/>
+                          <w:sz w:val="20"/>
+                          <w:szCs w:val="20"/>
+                          <w:lang w:val="fr-BE"/>
+                        </w:rPr>
+                        <w:tab/>
+                      </w:r>
+                      <w:r>
+                        <w:rPr>
+                          <w:rFonts w:ascii="Segoe UI Light" w:hAnsi="Segoe UI Light" w:cs="Segoe UI Light"/>
+                          <w:color w:val="F2F2F2" w:themeColor="background1" w:themeShade="F2"/>
+                          <w:sz w:val="20"/>
+                          <w:szCs w:val="20"/>
+                          <w:lang w:val="fr-BE"/>
+                        </w:rPr>
+                        <w:tab/>
+                      </w:r>
+                      <w:r>
+                        <w:rPr>
+                          <w:rFonts w:ascii="Segoe UI Light" w:hAnsi="Segoe UI Light" w:cs="Segoe UI Light"/>
+                          <w:color w:val="F2F2F2" w:themeColor="background1" w:themeShade="F2"/>
+                          <w:sz w:val="20"/>
+                          <w:szCs w:val="20"/>
+                          <w:lang w:val="fr-BE"/>
+                        </w:rPr>
+                        <w:tab/>
+                      </w:r>
+                      <w:r>
+                        <w:rPr>
+                          <w:rFonts w:ascii="Segoe UI Light" w:hAnsi="Segoe UI Light" w:cs="Segoe UI Light"/>
+                          <w:color w:val="F2F2F2" w:themeColor="background1" w:themeShade="F2"/>
+                          <w:sz w:val="20"/>
+                          <w:szCs w:val="20"/>
+                          <w:lang w:val="fr-BE"/>
+                        </w:rPr>
+                        <w:t>MVC, Web API, Razor</w:t>
+                      </w:r>
+                    </w:p>
+                  </w:txbxContent>
+                </v:textbox>
+                <w10:wrap type="square" anchorx="margin"/>
+              </v:shape>
+            </w:pict>
+          </mc:Fallback>
+        </mc:AlternateContent>
+      </w:r>
+      <w:r>
+        <w:rPr>
+          <w:noProof/>
+        </w:rPr>
+        <mc:AlternateContent>
+          <mc:Choice Requires="wps">
+            <w:drawing>
+              <wp:anchor distT="45720" distB="45720" distL="114300" distR="114300" simplePos="0" relativeHeight="251708416" behindDoc="0" locked="0" layoutInCell="1" allowOverlap="1" wp14:anchorId="65D851B0" wp14:editId="36C2CD37">
+                <wp:simplePos x="0" y="0"/>
+                <wp:positionH relativeFrom="margin">
+                  <wp:align>right</wp:align>
+                </wp:positionH>
+                <wp:positionV relativeFrom="paragraph">
+                  <wp:posOffset>943610</wp:posOffset>
+                </wp:positionV>
+                <wp:extent cx="5624195" cy="336550"/>
+                <wp:effectExtent l="0" t="0" r="0" b="6350"/>
+                <wp:wrapSquare wrapText="bothSides"/>
+                <wp:docPr id="28" name="Text Box 2"/>
+                <wp:cNvGraphicFramePr>
+                  <a:graphicFrameLocks xmlns:a="http://schemas.openxmlformats.org/drawingml/2006/main"/>
+                </wp:cNvGraphicFramePr>
+                <a:graphic xmlns:a="http://schemas.openxmlformats.org/drawingml/2006/main">
+                  <a:graphicData uri="http://schemas.microsoft.com/office/word/2010/wordprocessingShape">
+                    <wps:wsp>
+                      <wps:cNvSpPr txBox="1">
+                        <a:spLocks noChangeArrowheads="1"/>
+                      </wps:cNvSpPr>
+                      <wps:spPr bwMode="auto">
+                        <a:xfrm>
+                          <a:off x="0" y="0"/>
+                          <a:ext cx="5624195" cy="336550"/>
+                        </a:xfrm>
+                        <a:prstGeom prst="rect">
+                          <a:avLst/>
+                        </a:prstGeom>
+                        <a:solidFill>
+                          <a:srgbClr val="6DCFDB"/>
+                        </a:solidFill>
+                        <a:ln w="9525">
+                          <a:noFill/>
+                          <a:miter lim="800000"/>
+                          <a:headEnd/>
+                          <a:tailEnd/>
+                        </a:ln>
+                      </wps:spPr>
+                      <wps:txbx>
+                        <w:txbxContent>
+                          <w:p>
+                            <w:pPr>
+                              <w:ind w:firstLine="288"/>
+                              <w:rPr>
+                                <w:rFonts w:ascii="Segoe UI Light" w:hAnsi="Segoe UI Light" w:cs="Segoe UI Light"/>
+                                <w:color w:val="F2F2F2" w:themeColor="background1" w:themeShade="F2"/>
+                                <w:lang w:val="fr-BE"/>
+                              </w:rPr>
+                            </w:pPr>
+                            <w:r>
+                              <w:rPr>
+                                <w:rFonts w:ascii="Segoe UI Light" w:hAnsi="Segoe UI Light" w:cs="Segoe UI Light"/>
+                                <w:color w:val="F2F2F2" w:themeColor="background1" w:themeShade="F2"/>
+                                <w:lang w:val="fr-BE"/>
+                              </w:rPr>
+                              <w:t>WPF</w:t>
+                            </w:r>
+                            <w:r>
+                              <w:rPr>
+                                <w:rFonts w:ascii="Segoe UI Light" w:hAnsi="Segoe UI Light" w:cs="Segoe UI Light"/>
+                                <w:color w:val="F2F2F2" w:themeColor="background1" w:themeShade="F2"/>
+                                <w:lang w:val="fr-BE"/>
+                              </w:rPr>
+                              <w:t> :</w:t>
+                            </w:r>
+                            <w:r>
+                              <w:rPr>
+                                <w:rFonts w:ascii="Segoe UI Light" w:hAnsi="Segoe UI Light" w:cs="Segoe UI Light"/>
+                                <w:color w:val="F2F2F2" w:themeColor="background1" w:themeShade="F2"/>
+                                <w:lang w:val="fr-BE"/>
+                              </w:rPr>
+                              <w:tab/>
+                            </w:r>
+                            <w:r>
+                              <w:rPr>
+                                <w:rFonts w:ascii="Segoe UI Light" w:hAnsi="Segoe UI Light" w:cs="Segoe UI Light"/>
+                                <w:color w:val="F2F2F2" w:themeColor="background1" w:themeShade="F2"/>
+                                <w:lang w:val="fr-BE"/>
+                              </w:rPr>
+                              <w:tab/>
+                            </w:r>
+                            <w:r>
+                              <w:rPr>
+                                <w:rFonts w:ascii="Segoe UI Light" w:hAnsi="Segoe UI Light" w:cs="Segoe UI Light"/>
+                                <w:color w:val="F2F2F2" w:themeColor="background1" w:themeShade="F2"/>
+                                <w:lang w:val="fr-BE"/>
+                              </w:rPr>
+                              <w:tab/>
+                            </w:r>
+                            <w:r>
+                              <w:rPr>
+                                <w:rFonts w:ascii="Segoe UI Light" w:hAnsi="Segoe UI Light" w:cs="Segoe UI Light"/>
+                                <w:color w:val="F2F2F2" w:themeColor="background1" w:themeShade="F2"/>
+                                <w:lang w:val="fr-BE"/>
+                              </w:rPr>
+                              <w:tab/>
+                            </w:r>
+                            <w:r>
+                              <w:rPr>
+                                <w:rFonts w:ascii="Segoe UI Light" w:hAnsi="Segoe UI Light" w:cs="Segoe UI Light"/>
+                                <w:color w:val="F2F2F2" w:themeColor="background1" w:themeShade="F2"/>
+                                <w:lang w:val="fr-BE"/>
+                              </w:rPr>
+                              <w:tab/>
+                            </w:r>
+                            <w:r>
+                              <w:rPr>
+                                <w:rFonts w:ascii="Segoe UI Light" w:hAnsi="Segoe UI Light" w:cs="Segoe UI Light"/>
+                                <w:color w:val="F2F2F2" w:themeColor="background1" w:themeShade="F2"/>
+                                <w:lang w:val="fr-BE"/>
+                              </w:rPr>
+                              <w:tab/>
+                            </w:r>
+                            <w:r>
+                              <w:rPr>
+                                <w:rFonts w:ascii="Segoe UI Light" w:hAnsi="Segoe UI Light" w:cs="Segoe UI Light"/>
+                                <w:color w:val="F2F2F2" w:themeColor="background1" w:themeShade="F2"/>
+                                <w:lang w:val="fr-BE"/>
+                              </w:rPr>
+                              <w:tab/>
+                            </w:r>
+                            <w:r>
+                              <w:rPr>
+                                <w:rFonts w:ascii="Segoe UI Light" w:hAnsi="Segoe UI Light" w:cs="Segoe UI Light"/>
+                                <w:color w:val="F2F2F2" w:themeColor="background1" w:themeShade="F2"/>
+                                <w:lang w:val="fr-BE"/>
+                              </w:rPr>
+                              <w:t>XAML, MVVM</w:t>
+                            </w:r>
+                          </w:p>
+                        </w:txbxContent>
+                      </wps:txbx>
+                      <wps:bodyPr rot="0" vert="horz" wrap="square" lIns="91440" tIns="45720" rIns="91440" bIns="45720" anchor="t" anchorCtr="0">
+                        <a:noAutofit/>
+                      </wps:bodyPr>
+                    </wps:wsp>
+                  </a:graphicData>
+                </a:graphic>
+                <wp14:sizeRelH relativeFrom="margin">
+                  <wp14:pctWidth>0</wp14:pctWidth>
+                </wp14:sizeRelH>
+                <wp14:sizeRelV relativeFrom="margin">
+                  <wp14:pctHeight>0</wp14:pctHeight>
+                </wp14:sizeRelV>
+              </wp:anchor>
+            </w:drawing>
+          </mc:Choice>
+          <mc:Fallback>
+            <w:pict>
+              <v:shape w14:anchorId="65D851B0" id="_x0000_s1039" type="#_x0000_t202" style="position:absolute;margin-left:391.65pt;margin-top:74.3pt;width:442.85pt;height:26.5pt;z-index:251708416;visibility:visible;mso-wrap-style:square;mso-width-percent:0;mso-height-percent:0;mso-wrap-distance-left:9pt;mso-wrap-distance-top:3.6pt;mso-wrap-distance-right:9pt;mso-wrap-distance-bottom:3.6pt;mso-position-horizontal:right;mso-position-horizontal-relative:margin;mso-position-vertical:absolute;mso-position-vertical-relative:text;mso-width-percent:0;mso-height-percent:0;mso-width-relative:margin;mso-height-relative:margin;v-text-anchor:top" o:gfxdata="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" fillcolor="#6dcfdb" stroked="f">
+                <v:textbox>
+                  <w:txbxContent>
+                    <w:p>
+                      <w:pPr>
+                        <w:ind w:firstLine="288"/>
+                        <w:rPr>
+                          <w:rFonts w:ascii="Segoe UI Light" w:hAnsi="Segoe UI Light" w:cs="Segoe UI Light"/>
+                          <w:color w:val="F2F2F2" w:themeColor="background1" w:themeShade="F2"/>
+                          <w:lang w:val="fr-BE"/>
+                        </w:rPr>
+                      </w:pPr>
+                      <w:r>
+                        <w:rPr>
+                          <w:rFonts w:ascii="Segoe UI Light" w:hAnsi="Segoe UI Light" w:cs="Segoe UI Light"/>
+                          <w:color w:val="F2F2F2" w:themeColor="background1" w:themeShade="F2"/>
+                          <w:lang w:val="fr-BE"/>
+                        </w:rPr>
+                        <w:t>WPF</w:t>
+                      </w:r>
+                      <w:r>
+                        <w:rPr>
+                          <w:rFonts w:ascii="Segoe UI Light" w:hAnsi="Segoe UI Light" w:cs="Segoe UI Light"/>
+                          <w:color w:val="F2F2F2" w:themeColor="background1" w:themeShade="F2"/>
+                          <w:lang w:val="fr-BE"/>
+                        </w:rPr>
+                        <w:t> :</w:t>
+                      </w:r>
+                      <w:r>
+                        <w:rPr>
+                          <w:rFonts w:ascii="Segoe UI Light" w:hAnsi="Segoe UI Light" w:cs="Segoe UI Light"/>
+                          <w:color w:val="F2F2F2" w:themeColor="background1" w:themeShade="F2"/>
+                          <w:lang w:val="fr-BE"/>
+                        </w:rPr>
+                        <w:tab/>
+                      </w:r>
+                      <w:r>
+                        <w:rPr>
+                          <w:rFonts w:ascii="Segoe UI Light" w:hAnsi="Segoe UI Light" w:cs="Segoe UI Light"/>
+                          <w:color w:val="F2F2F2" w:themeColor="background1" w:themeShade="F2"/>
+                          <w:lang w:val="fr-BE"/>
+                        </w:rPr>
+                        <w:tab/>
+                      </w:r>
+                      <w:r>
+                        <w:rPr>
+                          <w:rFonts w:ascii="Segoe UI Light" w:hAnsi="Segoe UI Light" w:cs="Segoe UI Light"/>
+                          <w:color w:val="F2F2F2" w:themeColor="background1" w:themeShade="F2"/>
+                          <w:lang w:val="fr-BE"/>
+                        </w:rPr>
+                        <w:tab/>
+                      </w:r>
+                      <w:r>
+                        <w:rPr>
+                          <w:rFonts w:ascii="Segoe UI Light" w:hAnsi="Segoe UI Light" w:cs="Segoe UI Light"/>
+                          <w:color w:val="F2F2F2" w:themeColor="background1" w:themeShade="F2"/>
+                          <w:lang w:val="fr-BE"/>
+                        </w:rPr>
+                        <w:tab/>
+                      </w:r>
+                      <w:r>
+                        <w:rPr>
+                          <w:rFonts w:ascii="Segoe UI Light" w:hAnsi="Segoe UI Light" w:cs="Segoe UI Light"/>
+                          <w:color w:val="F2F2F2" w:themeColor="background1" w:themeShade="F2"/>
+                          <w:lang w:val="fr-BE"/>
+                        </w:rPr>
+                        <w:tab/>
+                      </w:r>
+                      <w:r>
+                        <w:rPr>
+                          <w:rFonts w:ascii="Segoe UI Light" w:hAnsi="Segoe UI Light" w:cs="Segoe UI Light"/>
+                          <w:color w:val="F2F2F2" w:themeColor="background1" w:themeShade="F2"/>
+                          <w:lang w:val="fr-BE"/>
+                        </w:rPr>
+                        <w:tab/>
+                      </w:r>
+                      <w:r>
+                        <w:rPr>
+                          <w:rFonts w:ascii="Segoe UI Light" w:hAnsi="Segoe UI Light" w:cs="Segoe UI Light"/>
+                          <w:color w:val="F2F2F2" w:themeColor="background1" w:themeShade="F2"/>
+                          <w:lang w:val="fr-BE"/>
+                        </w:rPr>
+                        <w:tab/>
+                      </w:r>
+                      <w:r>
+                        <w:rPr>
+                          <w:rFonts w:ascii="Segoe UI Light" w:hAnsi="Segoe UI Light" w:cs="Segoe UI Light"/>
+                          <w:color w:val="F2F2F2" w:themeColor="background1" w:themeShade="F2"/>
+                          <w:lang w:val="fr-BE"/>
+                        </w:rPr>
+                        <w:t>XAML, MVVM</w:t>
+                      </w:r>
+                    </w:p>
+                  </w:txbxContent>
+                </v:textbox>
+                <w10:wrap type="square" anchorx="margin"/>
+              </v:shape>
+            </w:pict>
+          </mc:Fallback>
+        </mc:AlternateContent>
+      </w:r>
+      <w:r>
+        <w:rPr>
+          <w:noProof/>
+        </w:rPr>
+        <mc:AlternateContent>
+          <mc:Choice Requires="wps">
+            <w:drawing>
+              <wp:anchor distT="45720" distB="45720" distL="114300" distR="114300" simplePos="0" relativeHeight="251704320" behindDoc="0" locked="0" layoutInCell="1" allowOverlap="1" wp14:anchorId="6A478F9E" wp14:editId="565D9C07">
+                <wp:simplePos x="0" y="0"/>
+                <wp:positionH relativeFrom="margin">
+                  <wp:align>right</wp:align>
+                </wp:positionH>
+                <wp:positionV relativeFrom="paragraph">
+                  <wp:posOffset>693420</wp:posOffset>
+                </wp:positionV>
+                <wp:extent cx="5624195" cy="266700"/>
+                <wp:effectExtent l="0" t="0" r="0" b="0"/>
+                <wp:wrapSquare wrapText="bothSides"/>
+                <wp:docPr id="26" name="Text Box 2"/>
+                <wp:cNvGraphicFramePr>
+                  <a:graphicFrameLocks xmlns:a="http://schemas.openxmlformats.org/drawingml/2006/main"/>
+                </wp:cNvGraphicFramePr>
+                <a:graphic xmlns:a="http://schemas.openxmlformats.org/drawingml/2006/main">
+                  <a:graphicData uri="http://schemas.microsoft.com/office/word/2010/wordprocessingShape">
+                    <wps:wsp>
+                      <wps:cNvSpPr txBox="1">
+                        <a:spLocks noChangeArrowheads="1"/>
+                      </wps:cNvSpPr>
+                      <wps:spPr bwMode="auto">
+                        <a:xfrm>
+                          <a:off x="0" y="0"/>
+                          <a:ext cx="5624195" cy="266700"/>
+                        </a:xfrm>
+                        <a:prstGeom prst="rect">
+                          <a:avLst/>
+                        </a:prstGeom>
+                        <a:solidFill>
+                          <a:srgbClr val="6DCFDB"/>
+                        </a:solidFill>
+                        <a:ln w="9525">
+                          <a:noFill/>
+                          <a:miter lim="800000"/>
+                          <a:headEnd/>
+                          <a:tailEnd/>
+                        </a:ln>
+                      </wps:spPr>
+                      <wps:txbx>
+                        <w:txbxContent>
+                          <w:p>
+                            <w:pPr>
+                              <w:ind w:firstLine="288"/>
+                              <w:rPr>
+                                <w:rFonts w:ascii="Segoe UI Light" w:hAnsi="Segoe UI Light" w:cs="Segoe UI Light"/>
+                                <w:color w:val="F2F2F2" w:themeColor="background1" w:themeShade="F2"/>
+                                <w:sz w:val="20"/>
+                                <w:szCs w:val="20"/>
+                                <w:lang w:val="fr-BE"/>
+                              </w:rPr>
+                            </w:pPr>
+                            <w:r>
+                              <w:rPr>
+                                <w:rFonts w:ascii="Segoe UI Light" w:hAnsi="Segoe UI Light" w:cs="Segoe UI Light"/>
+                                <w:color w:val="F2F2F2" w:themeColor="background1" w:themeShade="F2"/>
+                                <w:sz w:val="20"/>
+                                <w:szCs w:val="20"/>
+                                <w:lang w:val="fr-BE"/>
+                              </w:rPr>
+                              <w:t>C# :</w:t>
+                            </w:r>
+                            <w:r>
+                              <w:rPr>
+                                <w:rFonts w:ascii="Segoe UI Light" w:hAnsi="Segoe UI Light" w:cs="Segoe UI Light"/>
+                                <w:color w:val="F2F2F2" w:themeColor="background1" w:themeShade="F2"/>
+                                <w:sz w:val="20"/>
+                                <w:szCs w:val="20"/>
+                                <w:lang w:val="fr-BE"/>
+                              </w:rPr>
+                              <w:tab/>
+                            </w:r>
+                            <w:r>
+                              <w:rPr>
+                                <w:rFonts w:ascii="Segoe UI Light" w:hAnsi="Segoe UI Light" w:cs="Segoe UI Light"/>
+                                <w:color w:val="F2F2F2" w:themeColor="background1" w:themeShade="F2"/>
+                                <w:sz w:val="20"/>
+                                <w:szCs w:val="20"/>
+                                <w:lang w:val="fr-BE"/>
+                              </w:rPr>
+                              <w:tab/>
+                            </w:r>
+                            <w:r>
+                              <w:rPr>
+                                <w:rFonts w:ascii="Segoe UI Light" w:hAnsi="Segoe UI Light" w:cs="Segoe UI Light"/>
+                                <w:color w:val="F2F2F2" w:themeColor="background1" w:themeShade="F2"/>
+                                <w:sz w:val="20"/>
+                                <w:szCs w:val="20"/>
+                                <w:lang w:val="fr-BE"/>
+                              </w:rPr>
+                              <w:tab/>
+                            </w:r>
+                            <w:r>
+                              <w:rPr>
+                                <w:rFonts w:ascii="Segoe UI Light" w:hAnsi="Segoe UI Light" w:cs="Segoe UI Light"/>
+                                <w:color w:val="F2F2F2" w:themeColor="background1" w:themeShade="F2"/>
+                                <w:sz w:val="20"/>
+                                <w:szCs w:val="20"/>
+                                <w:lang w:val="fr-BE"/>
+                              </w:rPr>
+                              <w:tab/>
+                            </w:r>
+                            <w:r>
+                              <w:rPr>
+                                <w:rFonts w:ascii="Segoe UI Light" w:hAnsi="Segoe UI Light" w:cs="Segoe UI Light"/>
+                                <w:color w:val="F2F2F2" w:themeColor="background1" w:themeShade="F2"/>
+                                <w:sz w:val="20"/>
+                                <w:szCs w:val="20"/>
+                                <w:lang w:val="fr-BE"/>
+                              </w:rPr>
+                              <w:tab/>
+                            </w:r>
+                            <w:r>
+                              <w:rPr>
+                                <w:rFonts w:ascii="Segoe UI Light" w:hAnsi="Segoe UI Light" w:cs="Segoe UI Light"/>
+                                <w:color w:val="F2F2F2" w:themeColor="background1" w:themeShade="F2"/>
+                                <w:sz w:val="20"/>
+                                <w:szCs w:val="20"/>
+                                <w:lang w:val="fr-BE"/>
+                              </w:rPr>
+                              <w:tab/>
+                            </w:r>
+                            <w:r>
+                              <w:rPr>
+                                <w:rFonts w:ascii="Segoe UI Light" w:hAnsi="Segoe UI Light" w:cs="Segoe UI Light"/>
+                                <w:color w:val="F2F2F2" w:themeColor="background1" w:themeShade="F2"/>
+                                <w:sz w:val="20"/>
+                                <w:szCs w:val="20"/>
+                                <w:lang w:val="fr-BE"/>
+                              </w:rPr>
+                              <w:tab/>
+                              <w:t>OOP, Generics, Reflection, LINQ, ADO.NET</w:t>
+                            </w:r>
+                          </w:p>
+                        </w:txbxContent>
+                      </wps:txbx>
+                      <wps:bodyPr rot="0" vert="horz" wrap="square" lIns="91440" tIns="45720" rIns="91440" bIns="45720" anchor="t" anchorCtr="0">
+                        <a:noAutofit/>
+                      </wps:bodyPr>
+                    </wps:wsp>
+                  </a:graphicData>
+                </a:graphic>
+                <wp14:sizeRelH relativeFrom="margin">
+                  <wp14:pctWidth>0</wp14:pctWidth>
+                </wp14:sizeRelH>
+                <wp14:sizeRelV relativeFrom="margin">
+                  <wp14:pctHeight>0</wp14:pctHeight>
+                </wp14:sizeRelV>
+              </wp:anchor>
+            </w:drawing>
+          </mc:Choice>
+          <mc:Fallback>
+            <w:pict>
+              <v:shape w14:anchorId="6A478F9E" id="_x0000_s1040" type="#_x0000_t202" style="position:absolute;margin-left:391.65pt;margin-top:54.6pt;width:442.85pt;height:21pt;z-index:251704320;visibility:visible;mso-wrap-style:square;mso-width-percent:0;mso-height-percent:0;mso-wrap-distance-left:9pt;mso-wrap-distance-top:3.6pt;mso-wrap-distance-right:9pt;mso-wrap-distance-bottom:3.6pt;mso-position-horizontal:right;mso-position-horizontal-relative:margin;mso-position-vertical:absolute;mso-position-vertical-relative:text;mso-width-percent:0;mso-height-percent:0;mso-width-relative:margin;mso-height-relative:margin;v-text-anchor:top" o:gfxdata="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" fillcolor="#6dcfdb" stroked="f">
+                <v:textbox>
+                  <w:txbxContent>
+                    <w:p>
+                      <w:pPr>
+                        <w:ind w:firstLine="288"/>
+                        <w:rPr>
+                          <w:rFonts w:ascii="Segoe UI Light" w:hAnsi="Segoe UI Light" w:cs="Segoe UI Light"/>
+                          <w:color w:val="F2F2F2" w:themeColor="background1" w:themeShade="F2"/>
+                          <w:sz w:val="20"/>
+                          <w:szCs w:val="20"/>
+                          <w:lang w:val="fr-BE"/>
+                        </w:rPr>
+                      </w:pPr>
+                      <w:r>
+                        <w:rPr>
+                          <w:rFonts w:ascii="Segoe UI Light" w:hAnsi="Segoe UI Light" w:cs="Segoe UI Light"/>
+                          <w:color w:val="F2F2F2" w:themeColor="background1" w:themeShade="F2"/>
+                          <w:sz w:val="20"/>
+                          <w:szCs w:val="20"/>
+                          <w:lang w:val="fr-BE"/>
+                        </w:rPr>
+                        <w:t>C# :</w:t>
+                      </w:r>
+                      <w:r>
+                        <w:rPr>
+                          <w:rFonts w:ascii="Segoe UI Light" w:hAnsi="Segoe UI Light" w:cs="Segoe UI Light"/>
+                          <w:color w:val="F2F2F2" w:themeColor="background1" w:themeShade="F2"/>
+                          <w:sz w:val="20"/>
+                          <w:szCs w:val="20"/>
+                          <w:lang w:val="fr-BE"/>
+                        </w:rPr>
+                        <w:tab/>
+                      </w:r>
+                      <w:r>
+                        <w:rPr>
+                          <w:rFonts w:ascii="Segoe UI Light" w:hAnsi="Segoe UI Light" w:cs="Segoe UI Light"/>
+                          <w:color w:val="F2F2F2" w:themeColor="background1" w:themeShade="F2"/>
+                          <w:sz w:val="20"/>
+                          <w:szCs w:val="20"/>
+                          <w:lang w:val="fr-BE"/>
+                        </w:rPr>
+                        <w:tab/>
+                      </w:r>
+                      <w:r>
+                        <w:rPr>
+                          <w:rFonts w:ascii="Segoe UI Light" w:hAnsi="Segoe UI Light" w:cs="Segoe UI Light"/>
+                          <w:color w:val="F2F2F2" w:themeColor="background1" w:themeShade="F2"/>
+                          <w:sz w:val="20"/>
+                          <w:szCs w:val="20"/>
+                          <w:lang w:val="fr-BE"/>
+                        </w:rPr>
+                        <w:tab/>
+                      </w:r>
+                      <w:r>
+                        <w:rPr>
+                          <w:rFonts w:ascii="Segoe UI Light" w:hAnsi="Segoe UI Light" w:cs="Segoe UI Light"/>
+                          <w:color w:val="F2F2F2" w:themeColor="background1" w:themeShade="F2"/>
+                          <w:sz w:val="20"/>
+                          <w:szCs w:val="20"/>
+                          <w:lang w:val="fr-BE"/>
+                        </w:rPr>
+                        <w:tab/>
+                      </w:r>
+                      <w:r>
+                        <w:rPr>
+                          <w:rFonts w:ascii="Segoe UI Light" w:hAnsi="Segoe UI Light" w:cs="Segoe UI Light"/>
+                          <w:color w:val="F2F2F2" w:themeColor="background1" w:themeShade="F2"/>
+                          <w:sz w:val="20"/>
+                          <w:szCs w:val="20"/>
+                          <w:lang w:val="fr-BE"/>
+                        </w:rPr>
+                        <w:tab/>
+                      </w:r>
+                      <w:r>
+                        <w:rPr>
+                          <w:rFonts w:ascii="Segoe UI Light" w:hAnsi="Segoe UI Light" w:cs="Segoe UI Light"/>
+                          <w:color w:val="F2F2F2" w:themeColor="background1" w:themeShade="F2"/>
+                          <w:sz w:val="20"/>
+                          <w:szCs w:val="20"/>
+                          <w:lang w:val="fr-BE"/>
+                        </w:rPr>
+                        <w:tab/>
+                      </w:r>
+                      <w:r>
+                        <w:rPr>
+                          <w:rFonts w:ascii="Segoe UI Light" w:hAnsi="Segoe UI Light" w:cs="Segoe UI Light"/>
+                          <w:color w:val="F2F2F2" w:themeColor="background1" w:themeShade="F2"/>
+                          <w:sz w:val="20"/>
+                          <w:szCs w:val="20"/>
+                          <w:lang w:val="fr-BE"/>
+                        </w:rPr>
+                        <w:tab/>
+                        <w:t>OOP, Generics, Reflection, LINQ, ADO.NET</w:t>
+                      </w:r>
+                    </w:p>
+                  </w:txbxContent>
+                </v:textbox>
+                <w10:wrap type="square" anchorx="margin"/>
+              </v:shape>
+            </w:pict>
+          </mc:Fallback>
+        </mc:AlternateContent>
+      </w:r>
+      <w:r>
+        <w:rPr>
+          <w:noProof/>
+        </w:rPr>
+        <mc:AlternateContent>
+          <mc:Choice Requires="wps">
+            <w:drawing>
+              <wp:anchor distT="45720" distB="45720" distL="114300" distR="114300" simplePos="0" relativeHeight="251700224" behindDoc="0" locked="0" layoutInCell="1" allowOverlap="1" wp14:anchorId="6037AD81" wp14:editId="53081C75">
+                <wp:simplePos x="0" y="0"/>
+                <wp:positionH relativeFrom="margin">
+                  <wp:align>right</wp:align>
+                </wp:positionH>
+                <wp:positionV relativeFrom="paragraph">
+                  <wp:posOffset>356870</wp:posOffset>
+                </wp:positionV>
+                <wp:extent cx="5624195" cy="342900"/>
+                <wp:effectExtent l="0" t="0" r="0" b="0"/>
+                <wp:wrapSquare wrapText="bothSides"/>
+                <wp:docPr id="25" name="Text Box 2"/>
+                <wp:cNvGraphicFramePr>
+                  <a:graphicFrameLocks xmlns:a="http://schemas.openxmlformats.org/drawingml/2006/main"/>
+                </wp:cNvGraphicFramePr>
+                <a:graphic xmlns:a="http://schemas.openxmlformats.org/drawingml/2006/main">
+                  <a:graphicData uri="http://schemas.microsoft.com/office/word/2010/wordprocessingShape">
+                    <wps:wsp>
+                      <wps:cNvSpPr txBox="1">
+                        <a:spLocks noChangeArrowheads="1"/>
+                      </wps:cNvSpPr>
+                      <wps:spPr bwMode="auto">
+                        <a:xfrm>
+                          <a:off x="0" y="0"/>
+                          <a:ext cx="5624195" cy="342900"/>
+                        </a:xfrm>
+                        <a:prstGeom prst="rect">
+                          <a:avLst/>
+                        </a:prstGeom>
+                        <a:solidFill>
+                          <a:srgbClr val="6DCFDB"/>
+                        </a:solidFill>
+                        <a:ln w="9525">
+                          <a:noFill/>
+                          <a:miter lim="800000"/>
+                          <a:headEnd/>
+                          <a:tailEnd/>
+                        </a:ln>
+                      </wps:spPr>
+                      <wps:txbx>
+                        <w:txbxContent>
+                          <w:p>
+                            <w:pPr>
+                              <w:rPr>
+                                <w:rFonts w:ascii="Segoe UI Light" w:hAnsi="Segoe UI Light" w:cs="Segoe UI Light"/>
+                                <w:color w:val="F2F2F2" w:themeColor="background1" w:themeShade="F2"/>
+                                <w:sz w:val="28"/>
+                                <w:szCs w:val="28"/>
+                                <w:lang w:val="fr-BE"/>
+                              </w:rPr>
+                            </w:pPr>
+                            <w:r>
+                              <w:rPr>
+                                <w:rFonts w:ascii="Segoe UI Light" w:hAnsi="Segoe UI Light" w:cs="Segoe UI Light"/>
+                                <w:color w:val="F2F2F2" w:themeColor="background1" w:themeShade="F2"/>
+                                <w:sz w:val="28"/>
+                                <w:szCs w:val="28"/>
+                                <w:lang w:val="fr-BE"/>
+                              </w:rPr>
+                              <w:t>.Net Developer Skills</w:t>
+                            </w:r>
+                          </w:p>
+                        </w:txbxContent>
+                      </wps:txbx>
+                      <wps:bodyPr rot="0" vert="horz" wrap="square" lIns="91440" tIns="45720" rIns="91440" bIns="45720" anchor="t" anchorCtr="0">
+                        <a:noAutofit/>
+                      </wps:bodyPr>
+                    </wps:wsp>
+                  </a:graphicData>
+                </a:graphic>
+                <wp14:sizeRelH relativeFrom="margin">
+                  <wp14:pctWidth>0</wp14:pctWidth>
+                </wp14:sizeRelH>
+                <wp14:sizeRelV relativeFrom="margin">
+                  <wp14:pctHeight>0</wp14:pctHeight>
+                </wp14:sizeRelV>
+              </wp:anchor>
+            </w:drawing>
+          </mc:Choice>
+          <mc:Fallback>
+            <w:pict>
+              <v:shape w14:anchorId="6037AD81" id="_x0000_s1041" type="#_x0000_t202" style="position:absolute;margin-left:391.65pt;margin-top:28.1pt;width:442.85pt;height:27pt;z-index:251700224;visibility:visible;mso-wrap-style:square;mso-width-percent:0;mso-height-percent:0;mso-wrap-distance-left:9pt;mso-wrap-distance-top:3.6pt;mso-wrap-distance-right:9pt;mso-wrap-distance-bottom:3.6pt;mso-position-horizontal:right;mso-position-horizontal-relative:margin;mso-position-vertical:absolute;mso-position-vertical-relative:text;mso-width-percent:0;mso-height-percent:0;mso-width-relative:margin;mso-height-relative:margin;v-text-anchor:top" o:gfxdata="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" fillcolor="#6dcfdb" stroked="f">
+                <v:textbox>
+                  <w:txbxContent>
+                    <w:p>
+                      <w:pPr>
+                        <w:rPr>
+                          <w:rFonts w:ascii="Segoe UI Light" w:hAnsi="Segoe UI Light" w:cs="Segoe UI Light"/>
+                          <w:color w:val="F2F2F2" w:themeColor="background1" w:themeShade="F2"/>
+                          <w:sz w:val="28"/>
+                          <w:szCs w:val="28"/>
+                          <w:lang w:val="fr-BE"/>
+                        </w:rPr>
+                      </w:pPr>
+                      <w:r>
+                        <w:rPr>
+                          <w:rFonts w:ascii="Segoe UI Light" w:hAnsi="Segoe UI Light" w:cs="Segoe UI Light"/>
+                          <w:color w:val="F2F2F2" w:themeColor="background1" w:themeShade="F2"/>
+                          <w:sz w:val="28"/>
+                          <w:szCs w:val="28"/>
+                          <w:lang w:val="fr-BE"/>
+                        </w:rPr>
+                        <w:t>.Net Developer Skills</w:t>
+                      </w:r>
+                    </w:p>
+                  </w:txbxContent>
+                </v:textbox>
+                <w10:wrap type="square" anchorx="margin"/>
+              </v:shape>
+            </w:pict>
+          </mc:Fallback>
+        </mc:AlternateContent>
+      </w:r>
+      <w:r>
+        <w:rPr>
+          <w:noProof/>
+        </w:rPr>
+        <mc:AlternateContent>
+          <mc:Choice Requires="wps">
+            <w:drawing>
+              <wp:anchor distT="45720" distB="45720" distL="114300" distR="114300" simplePos="0" relativeHeight="251698176" behindDoc="0" locked="0" layoutInCell="1" allowOverlap="1" wp14:anchorId="7938923C" wp14:editId="0A4F10EB">
+                <wp:simplePos x="0" y="0"/>
+                <wp:positionH relativeFrom="margin">
+                  <wp:align>right</wp:align>
+                </wp:positionH>
+                <wp:positionV relativeFrom="paragraph">
+                  <wp:posOffset>280670</wp:posOffset>
+                </wp:positionV>
+                <wp:extent cx="5624195" cy="76200"/>
+                <wp:effectExtent l="0" t="0" r="0" b="0"/>
+                <wp:wrapSquare wrapText="bothSides"/>
+                <wp:docPr id="24" name="Text Box 2"/>
+                <wp:cNvGraphicFramePr>
+                  <a:graphicFrameLocks xmlns:a="http://schemas.openxmlformats.org/drawingml/2006/main"/>
+                </wp:cNvGraphicFramePr>
+                <a:graphic xmlns:a="http://schemas.openxmlformats.org/drawingml/2006/main">
+                  <a:graphicData uri="http://schemas.microsoft.com/office/word/2010/wordprocessingShape">
+                    <wps:wsp>
+                      <wps:cNvSpPr txBox="1">
+                        <a:spLocks noChangeArrowheads="1"/>
+                      </wps:cNvSpPr>
+                      <wps:spPr bwMode="auto">
+                        <a:xfrm flipV="1">
+                          <a:off x="0" y="0"/>
+                          <a:ext cx="5624195" cy="76200"/>
+                        </a:xfrm>
+                        <a:prstGeom prst="rect">
+                          <a:avLst/>
+                        </a:prstGeom>
+                        <a:solidFill>
+                          <a:srgbClr val="4BB6C4"/>
+                        </a:solidFill>
+                        <a:ln w="9525">
+                          <a:noFill/>
+                          <a:miter lim="800000"/>
+                          <a:headEnd/>
+                          <a:tailEnd/>
+                        </a:ln>
+                      </wps:spPr>
+                      <wps:txbx>
+                        <w:txbxContent>
+                          <w:p/>
+                        </w:txbxContent>
+                      </wps:txbx>
+                      <wps:bodyPr rot="0" vert="horz" wrap="square" lIns="91440" tIns="45720" rIns="91440" bIns="45720" anchor="t" anchorCtr="0">
+                        <a:noAutofit/>
+                      </wps:bodyPr>
+                    </wps:wsp>
+                  </a:graphicData>
+                </a:graphic>
+                <wp14:sizeRelH relativeFrom="margin">
+                  <wp14:pctWidth>0</wp14:pctWidth>
+                </wp14:sizeRelH>
+                <wp14:sizeRelV relativeFrom="margin">
+                  <wp14:pctHeight>0</wp14:pctHeight>
+                </wp14:sizeRelV>
+              </wp:anchor>
+            </w:drawing>
+          </mc:Choice>
+          <mc:Fallback>
+            <w:pict>
+              <v:shape w14:anchorId="7938923C" id="_x0000_s1042" type="#_x0000_t202" style="position:absolute;margin-left:391.65pt;margin-top:22.1pt;width:442.85pt;height:6pt;flip:y;z-index:251698176;visibility:visible;mso-wrap-style:square;mso-width-percent:0;mso-height-percent:0;mso-wrap-distance-left:9pt;mso-wrap-distance-top:3.6pt;mso-wrap-distance-right:9pt;mso-wrap-distance-bottom:3.6pt;mso-position-horizontal:right;mso-position-horizontal-relative:margin;mso-position-vertical:absolute;mso-position-vertical-relative:text;mso-width-percent:0;mso-height-percent:0;mso-width-relative:margin;mso-height-relative:margin;v-text-anchor:top" o:gfxdata="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" fillcolor="#4bb6c4" stroked="f">
+                <v:textbox>
+                  <w:txbxContent>
+                    <w:p/>
+                  </w:txbxContent>
+                </v:textbox>
+                <w10:wrap type="square" anchorx="margin"/>
+              </v:shape>
+            </w:pict>
+          </mc:Fallback>
+        </mc:AlternateContent>
+      </w:r>
+    </w:p>
     <w:p>
       <w:pPr>
         <w:tabs>
@@ -1176,7 +2754,185 @@
         <mc:AlternateContent>
           <mc:Choice Requires="wps">
             <w:drawing>
-              <wp:anchor distT="45720" distB="45720" distL="114300" distR="114300" simplePos="0" relativeHeight="251679744" behindDoc="0" locked="0" layoutInCell="1" allowOverlap="1" wp14:anchorId="10CB10E3" wp14:editId="59538970">
+              <wp:anchor distT="45720" distB="45720" distL="114300" distR="114300" simplePos="0" relativeHeight="251663360" behindDoc="0" locked="0" layoutInCell="1" allowOverlap="1" wp14:anchorId="1648CA6F" wp14:editId="018ACD9C">
+                <wp:simplePos x="0" y="0"/>
+                <wp:positionH relativeFrom="margin">
+                  <wp:posOffset>0</wp:posOffset>
+                </wp:positionH>
+                <wp:positionV relativeFrom="paragraph">
+                  <wp:posOffset>290830</wp:posOffset>
+                </wp:positionV>
+                <wp:extent cx="2148840" cy="769620"/>
+                <wp:effectExtent l="0" t="0" r="3810" b="0"/>
+                <wp:wrapSquare wrapText="bothSides"/>
+                <wp:docPr id="3" name="Text Box 3"/>
+                <wp:cNvGraphicFramePr>
+                  <a:graphicFrameLocks xmlns:a="http://schemas.openxmlformats.org/drawingml/2006/main"/>
+                </wp:cNvGraphicFramePr>
+                <a:graphic xmlns:a="http://schemas.openxmlformats.org/drawingml/2006/main">
+                  <a:graphicData uri="http://schemas.microsoft.com/office/word/2010/wordprocessingShape">
+                    <wps:wsp>
+                      <wps:cNvSpPr txBox="1">
+                        <a:spLocks noChangeArrowheads="1"/>
+                      </wps:cNvSpPr>
+                      <wps:spPr bwMode="auto">
+                        <a:xfrm>
+                          <a:off x="0" y="0"/>
+                          <a:ext cx="2148840" cy="769620"/>
+                        </a:xfrm>
+                        <a:prstGeom prst="rect">
+                          <a:avLst/>
+                        </a:prstGeom>
+                        <a:solidFill>
+                          <a:srgbClr val="3D3D3D"/>
+                        </a:solidFill>
+                        <a:ln w="9525">
+                          <a:noFill/>
+                          <a:miter lim="800000"/>
+                          <a:headEnd/>
+                          <a:tailEnd/>
+                        </a:ln>
+                      </wps:spPr>
+                      <wps:txbx>
+                        <w:txbxContent>
+                          <w:p>
+                            <w:pPr>
+                              <w:rPr>
+                                <w:rFonts w:ascii="Segoe UI Semilight" w:hAnsi="Segoe UI Semilight" w:cs="Segoe UI Semilight"/>
+                                <w:color w:val="6DCFDB"/>
+                                <w:sz w:val="28"/>
+                                <w:szCs w:val="28"/>
+                              </w:rPr>
+                            </w:pPr>
+                            <w:r>
+                              <w:rPr>
+                                <w:color w:val="FFFFFF" w:themeColor="background1"/>
+                                <w:sz w:val="40"/>
+                                <w:szCs w:val="40"/>
+                              </w:rPr>
+                              <w:tab/>
+                            </w:r>
+                            <w:r>
+                              <w:rPr>
+                                <w:rFonts w:ascii="Segoe UI Semilight" w:hAnsi="Segoe UI Semilight" w:cs="Segoe UI Semilight"/>
+                                <w:color w:val="6DCFDB"/>
+                                <w:sz w:val="28"/>
+                                <w:szCs w:val="28"/>
+                              </w:rPr>
+                              <w:t>Email</w:t>
+                            </w:r>
+                          </w:p>
+                          <w:p>
+                            <w:pPr>
+                              <w:rPr>
+                                <w:color w:val="607171"/>
+                              </w:rPr>
+                            </w:pPr>
+                            <w:r>
+                              <w:rPr>
+                                <w:rFonts w:ascii="Segoe UI Semilight" w:hAnsi="Segoe UI Semilight" w:cs="Segoe UI Semilight"/>
+                                <w:color w:val="6DCFDB"/>
+                                <w:sz w:val="40"/>
+                                <w:szCs w:val="40"/>
+                              </w:rPr>
+                              <w:tab/>
+                            </w:r>
+                            <w:r>
+                              <w:rPr>
+                                <w:rFonts w:ascii="Segoe UI Semilight" w:hAnsi="Segoe UI Semilight" w:cs="Segoe UI Semilight"/>
+                                <w:color w:val="607171"/>
+                              </w:rPr>
+                              <w:t>quentinmourrier@gmail.com</w:t>
+                            </w:r>
+                          </w:p>
+                        </w:txbxContent>
+                      </wps:txbx>
+                      <wps:bodyPr rot="0" vert="horz" wrap="square" lIns="91440" tIns="45720" rIns="91440" bIns="45720" anchor="t" anchorCtr="0">
+                        <a:noAutofit/>
+                      </wps:bodyPr>
+                    </wps:wsp>
+                  </a:graphicData>
+                </a:graphic>
+                <wp14:sizeRelH relativeFrom="margin">
+                  <wp14:pctWidth>0</wp14:pctWidth>
+                </wp14:sizeRelH>
+                <wp14:sizeRelV relativeFrom="margin">
+                  <wp14:pctHeight>0</wp14:pctHeight>
+                </wp14:sizeRelV>
+              </wp:anchor>
+            </w:drawing>
+          </mc:Choice>
+          <mc:Fallback>
+            <w:pict>
+              <v:shape w14:anchorId="1648CA6F" id="Text Box 3" o:spid="_x0000_s1043" type="#_x0000_t202" style="position:absolute;left:0;text-align:left;margin-left:0;margin-top:22.9pt;width:169.2pt;height:60.6pt;z-index:251663360;visibility:visible;mso-wrap-style:square;mso-width-percent:0;mso-height-percent:0;mso-wrap-distance-left:9pt;mso-wrap-distance-top:3.6pt;mso-wrap-distance-right:9pt;mso-wrap-distance-bottom:3.6pt;mso-position-horizontal:absolute;mso-position-horizontal-relative:margin;mso-position-vertical:absolute;mso-position-vertical-relative:text;mso-width-percent:0;mso-height-percent:0;mso-width-relative:margin;mso-height-relative:margin;v-text-anchor:top" o:gfxdata="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" fillcolor="#3d3d3d" stroked="f">
+                <v:textbox>
+                  <w:txbxContent>
+                    <w:p>
+                      <w:pPr>
+                        <w:rPr>
+                          <w:rFonts w:ascii="Segoe UI Semilight" w:hAnsi="Segoe UI Semilight" w:cs="Segoe UI Semilight"/>
+                          <w:color w:val="6DCFDB"/>
+                          <w:sz w:val="28"/>
+                          <w:szCs w:val="28"/>
+                        </w:rPr>
+                      </w:pPr>
+                      <w:r>
+                        <w:rPr>
+                          <w:color w:val="FFFFFF" w:themeColor="background1"/>
+                          <w:sz w:val="40"/>
+                          <w:szCs w:val="40"/>
+                        </w:rPr>
+                        <w:tab/>
+                      </w:r>
+                      <w:r>
+                        <w:rPr>
+                          <w:rFonts w:ascii="Segoe UI Semilight" w:hAnsi="Segoe UI Semilight" w:cs="Segoe UI Semilight"/>
+                          <w:color w:val="6DCFDB"/>
+                          <w:sz w:val="28"/>
+                          <w:szCs w:val="28"/>
+                        </w:rPr>
+                        <w:t>Email</w:t>
+                      </w:r>
+                    </w:p>
+                    <w:p>
+                      <w:pPr>
+                        <w:rPr>
+                          <w:color w:val="607171"/>
+                        </w:rPr>
+                      </w:pPr>
+                      <w:r>
+                        <w:rPr>
+                          <w:rFonts w:ascii="Segoe UI Semilight" w:hAnsi="Segoe UI Semilight" w:cs="Segoe UI Semilight"/>
+                          <w:color w:val="6DCFDB"/>
+                          <w:sz w:val="40"/>
+                          <w:szCs w:val="40"/>
+                        </w:rPr>
+                        <w:tab/>
+                      </w:r>
+                      <w:r>
+                        <w:rPr>
+                          <w:rFonts w:ascii="Segoe UI Semilight" w:hAnsi="Segoe UI Semilight" w:cs="Segoe UI Semilight"/>
+                          <w:color w:val="607171"/>
+                        </w:rPr>
+                        <w:t>quentinmourrier@gmail.com</w:t>
+                      </w:r>
+                    </w:p>
+                  </w:txbxContent>
+                </v:textbox>
+                <w10:wrap type="square" anchorx="margin"/>
+              </v:shape>
+            </w:pict>
+          </mc:Fallback>
+        </mc:AlternateContent>
+      </w:r>
+      <w:r>
+        <w:rPr>
+          <w:noProof/>
+        </w:rPr>
+        <mc:AlternateContent>
+          <mc:Choice Requires="wps">
+            <w:drawing>
+              <wp:anchor distT="45720" distB="45720" distL="114300" distR="114300" simplePos="0" relativeHeight="251679744" behindDoc="0" locked="0" layoutInCell="1" allowOverlap="1" wp14:anchorId="44FE7F83" wp14:editId="726E9403">
                 <wp:simplePos x="0" y="0"/>
                 <wp:positionH relativeFrom="margin">
                   <wp:align>left</wp:align>
@@ -1264,7 +3020,7 @@
           </mc:Choice>
           <mc:Fallback>
             <w:pict>
-              <v:shape w14:anchorId="10CB10E3" id="Text Box 13" o:spid="_x0000_s1035" type="#_x0000_t202" style="position:absolute;left:0;text-align:left;margin-left:0;margin-top:466.9pt;width:169.2pt;height:99pt;z-index:251679744;visibility:visible;mso-wrap-style:square;mso-width-percent:0;mso-height-percent:0;mso-wrap-distance-left:9pt;mso-wrap-distance-top:3.6pt;mso-wrap-distance-right:9pt;mso-wrap-distance-bottom:3.6pt;mso-position-horizontal:left;mso-position-horizontal-relative:margin;mso-position-vertical:absolute;mso-position-vertical-relative:text;mso-width-percent:0;mso-height-percent:0;mso-width-relative:margin;mso-height-relative:margin;v-text-anchor:top" o:gfxdata="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" fillcolor="#3d3d3d" stroked="f">
+              <v:shape w14:anchorId="44FE7F83" id="Text Box 13" o:spid="_x0000_s1044" type="#_x0000_t202" style="position:absolute;left:0;text-align:left;margin-left:0;margin-top:466.9pt;width:169.2pt;height:99pt;z-index:251679744;visibility:visible;mso-wrap-style:square;mso-width-percent:0;mso-height-percent:0;mso-wrap-distance-left:9pt;mso-wrap-distance-top:3.6pt;mso-wrap-distance-right:9pt;mso-wrap-distance-bottom:3.6pt;mso-position-horizontal:left;mso-position-horizontal-relative:margin;mso-position-vertical:absolute;mso-position-vertical-relative:text;mso-width-percent:0;mso-height-percent:0;mso-width-relative:margin;mso-height-relative:margin;v-text-anchor:top" o:gfxdata="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" fillcolor="#3d3d3d" stroked="f">
                 <v:textbox>
                   <w:txbxContent>
                     <w:p>
@@ -1310,7 +3066,7 @@
         <mc:AlternateContent>
           <mc:Choice Requires="wps">
             <w:drawing>
-              <wp:anchor distT="45720" distB="45720" distL="114300" distR="114300" simplePos="0" relativeHeight="251675648" behindDoc="0" locked="0" layoutInCell="1" allowOverlap="1" wp14:anchorId="26C13691" wp14:editId="5D5723C1">
+              <wp:anchor distT="45720" distB="45720" distL="114300" distR="114300" simplePos="0" relativeHeight="251675648" behindDoc="0" locked="0" layoutInCell="1" allowOverlap="1" wp14:anchorId="17313113" wp14:editId="553474A7">
                 <wp:simplePos x="0" y="0"/>
                 <wp:positionH relativeFrom="margin">
                   <wp:align>left</wp:align>
@@ -1425,7 +3181,7 @@
           </mc:Choice>
           <mc:Fallback>
             <w:pict>
-              <v:shape w14:anchorId="26C13691" id="Text Box 10" o:spid="_x0000_s1036" type="#_x0000_t202" style="position:absolute;left:0;text-align:left;margin-left:0;margin-top:402.8pt;width:169.2pt;height:64.8pt;z-index:251675648;visibility:visible;mso-wrap-style:square;mso-width-percent:0;mso-height-percent:0;mso-wrap-distance-left:9pt;mso-wrap-distance-top:3.6pt;mso-wrap-distance-right:9pt;mso-wrap-distance-bottom:3.6pt;mso-position-horizontal:left;mso-position-horizontal-relative:margin;mso-position-vertical:absolute;mso-position-vertical-relative:text;mso-width-percent:0;mso-height-percent:0;mso-width-relative:margin;mso-height-relative:margin;v-text-anchor:top" o:gfxdata="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" fillcolor="#3d3d3d" stroked="f">
+              <v:shape w14:anchorId="17313113" id="Text Box 10" o:spid="_x0000_s1045" type="#_x0000_t202" style="position:absolute;left:0;text-align:left;margin-left:0;margin-top:402.8pt;width:169.2pt;height:64.8pt;z-index:251675648;visibility:visible;mso-wrap-style:square;mso-width-percent:0;mso-height-percent:0;mso-wrap-distance-left:9pt;mso-wrap-distance-top:3.6pt;mso-wrap-distance-right:9pt;mso-wrap-distance-bottom:3.6pt;mso-position-horizontal:left;mso-position-horizontal-relative:margin;mso-position-vertical:absolute;mso-position-vertical-relative:text;mso-width-percent:0;mso-height-percent:0;mso-width-relative:margin;mso-height-relative:margin;v-text-anchor:top" o:gfxdata="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" fillcolor="#3d3d3d" stroked="f">
                 <v:textbox>
                   <w:txbxContent>
                     <w:p>
@@ -1498,7 +3254,7 @@
         <mc:AlternateContent>
           <mc:Choice Requires="wps">
             <w:drawing>
-              <wp:anchor distT="45720" distB="45720" distL="114300" distR="114300" simplePos="0" relativeHeight="251673600" behindDoc="0" locked="0" layoutInCell="1" allowOverlap="1" wp14:anchorId="73037D19" wp14:editId="67E32E0D">
+              <wp:anchor distT="45720" distB="45720" distL="114300" distR="114300" simplePos="0" relativeHeight="251673600" behindDoc="0" locked="0" layoutInCell="1" allowOverlap="1" wp14:anchorId="586C00D6" wp14:editId="4268E73C">
                 <wp:simplePos x="0" y="0"/>
                 <wp:positionH relativeFrom="margin">
                   <wp:align>left</wp:align>
@@ -1589,7 +3345,7 @@
           </mc:Choice>
           <mc:Fallback>
             <w:pict>
-              <v:shape w14:anchorId="73037D19" id="_x0000_s1037" type="#_x0000_t202" style="position:absolute;left:0;text-align:left;margin-left:0;margin-top:357.7pt;width:169.2pt;height:47.4pt;z-index:251673600;visibility:visible;mso-wrap-style:square;mso-width-percent:0;mso-height-percent:0;mso-wrap-distance-left:9pt;mso-wrap-distance-top:3.6pt;mso-wrap-distance-right:9pt;mso-wrap-distance-bottom:3.6pt;mso-position-horizontal:left;mso-position-horizontal-relative:margin;mso-position-vertical:absolute;mso-position-vertical-relative:text;mso-width-percent:0;mso-height-percent:0;mso-width-relative:margin;mso-height-relative:margin;v-text-anchor:top" o:gfxdata="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" fillcolor="#3d3d3d" stroked="f">
+              <v:shape w14:anchorId="586C00D6" id="_x0000_s1046" type="#_x0000_t202" style="position:absolute;left:0;text-align:left;margin-left:0;margin-top:357.7pt;width:169.2pt;height:47.4pt;z-index:251673600;visibility:visible;mso-wrap-style:square;mso-width-percent:0;mso-height-percent:0;mso-wrap-distance-left:9pt;mso-wrap-distance-top:3.6pt;mso-wrap-distance-right:9pt;mso-wrap-distance-bottom:3.6pt;mso-position-horizontal:left;mso-position-horizontal-relative:margin;mso-position-vertical:absolute;mso-position-vertical-relative:text;mso-width-percent:0;mso-height-percent:0;mso-width-relative:margin;mso-height-relative:margin;v-text-anchor:top" o:gfxdata="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" fillcolor="#3d3d3d" stroked="f">
                 <v:textbox>
                   <w:txbxContent>
                     <w:p>
@@ -1638,7 +3394,7 @@
         <mc:AlternateContent>
           <mc:Choice Requires="wps">
             <w:drawing>
-              <wp:anchor distT="45720" distB="45720" distL="114300" distR="114300" simplePos="0" relativeHeight="251671552" behindDoc="0" locked="0" layoutInCell="1" allowOverlap="1" wp14:anchorId="116AA03D" wp14:editId="4291ECC5">
+              <wp:anchor distT="45720" distB="45720" distL="114300" distR="114300" simplePos="0" relativeHeight="251671552" behindDoc="0" locked="0" layoutInCell="1" allowOverlap="1" wp14:anchorId="4D7BCC4D" wp14:editId="21598835">
                 <wp:simplePos x="0" y="0"/>
                 <wp:positionH relativeFrom="margin">
                   <wp:align>left</wp:align>
@@ -1753,7 +3509,7 @@
           </mc:Choice>
           <mc:Fallback>
             <w:pict>
-              <v:shape w14:anchorId="116AA03D" id="Text Box 7" o:spid="_x0000_s1038" type="#_x0000_t202" style="position:absolute;left:0;text-align:left;margin-left:0;margin-top:294.1pt;width:169.2pt;height:64.8pt;z-index:251671552;visibility:visible;mso-wrap-style:square;mso-width-percent:0;mso-height-percent:0;mso-wrap-distance-left:9pt;mso-wrap-distance-top:3.6pt;mso-wrap-distance-right:9pt;mso-wrap-distance-bottom:3.6pt;mso-position-horizontal:left;mso-position-horizontal-relative:margin;mso-position-vertical:absolute;mso-position-vertical-relative:text;mso-width-percent:0;mso-height-percent:0;mso-width-relative:margin;mso-height-relative:margin;v-text-anchor:top" o:gfxdata="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" fillcolor="#3d3d3d" stroked="f">
+              <v:shape w14:anchorId="4D7BCC4D" id="Text Box 7" o:spid="_x0000_s1047" type="#_x0000_t202" style="position:absolute;left:0;text-align:left;margin-left:0;margin-top:294.1pt;width:169.2pt;height:64.8pt;z-index:251671552;visibility:visible;mso-wrap-style:square;mso-width-percent:0;mso-height-percent:0;mso-wrap-distance-left:9pt;mso-wrap-distance-top:3.6pt;mso-wrap-distance-right:9pt;mso-wrap-distance-bottom:3.6pt;mso-position-horizontal:left;mso-position-horizontal-relative:margin;mso-position-vertical:absolute;mso-position-vertical-relative:text;mso-width-percent:0;mso-height-percent:0;mso-width-relative:margin;mso-height-relative:margin;v-text-anchor:top" o:gfxdata="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" fillcolor="#3d3d3d" stroked="f">
                 <v:textbox>
                   <w:txbxContent>
                     <w:p>
@@ -1826,7 +3582,7 @@
         <mc:AlternateContent>
           <mc:Choice Requires="wps">
             <w:drawing>
-              <wp:anchor distT="45720" distB="45720" distL="114300" distR="114300" simplePos="0" relativeHeight="251669504" behindDoc="0" locked="0" layoutInCell="1" allowOverlap="1" wp14:anchorId="73352CA3" wp14:editId="59FE58B5">
+              <wp:anchor distT="45720" distB="45720" distL="114300" distR="114300" simplePos="0" relativeHeight="251669504" behindDoc="0" locked="0" layoutInCell="1" allowOverlap="1" wp14:anchorId="02CB11C1" wp14:editId="4374CAF1">
                 <wp:simplePos x="0" y="0"/>
                 <wp:positionH relativeFrom="margin">
                   <wp:align>left</wp:align>
@@ -1941,7 +3697,7 @@
           </mc:Choice>
           <mc:Fallback>
             <w:pict>
-              <v:shape w14:anchorId="73352CA3" id="Text Box 6" o:spid="_x0000_s1039" type="#_x0000_t202" style="position:absolute;left:0;text-align:left;margin-left:0;margin-top:231.7pt;width:169.2pt;height:64.8pt;z-index:251669504;visibility:visible;mso-wrap-style:square;mso-width-percent:0;mso-height-percent:0;mso-wrap-distance-left:9pt;mso-wrap-distance-top:3.6pt;mso-wrap-distance-right:9pt;mso-wrap-distance-bottom:3.6pt;mso-position-horizontal:left;mso-position-horizontal-relative:margin;mso-position-vertical:absolute;mso-position-vertical-relative:text;mso-width-percent:0;mso-height-percent:0;mso-width-relative:margin;mso-height-relative:margin;v-text-anchor:top" o:gfxdata="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" fillcolor="#3d3d3d" stroked="f">
+              <v:shape w14:anchorId="02CB11C1" id="Text Box 6" o:spid="_x0000_s1048" type="#_x0000_t202" style="position:absolute;left:0;text-align:left;margin-left:0;margin-top:231.7pt;width:169.2pt;height:64.8pt;z-index:251669504;visibility:visible;mso-wrap-style:square;mso-width-percent:0;mso-height-percent:0;mso-wrap-distance-left:9pt;mso-wrap-distance-top:3.6pt;mso-wrap-distance-right:9pt;mso-wrap-distance-bottom:3.6pt;mso-position-horizontal:left;mso-position-horizontal-relative:margin;mso-position-vertical:absolute;mso-position-vertical-relative:text;mso-width-percent:0;mso-height-percent:0;mso-width-relative:margin;mso-height-relative:margin;v-text-anchor:top" o:gfxdata="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" fillcolor="#3d3d3d" stroked="f">
                 <v:textbox>
                   <w:txbxContent>
                     <w:p>
@@ -2014,7 +3770,7 @@
         <mc:AlternateContent>
           <mc:Choice Requires="wps">
             <w:drawing>
-              <wp:anchor distT="45720" distB="45720" distL="114300" distR="114300" simplePos="0" relativeHeight="251667456" behindDoc="0" locked="0" layoutInCell="1" allowOverlap="1" wp14:anchorId="0D9DFC63" wp14:editId="00E81346">
+              <wp:anchor distT="45720" distB="45720" distL="114300" distR="114300" simplePos="0" relativeHeight="251667456" behindDoc="0" locked="0" layoutInCell="1" allowOverlap="1" wp14:anchorId="729A515F" wp14:editId="2530A7D8">
                 <wp:simplePos x="0" y="0"/>
                 <wp:positionH relativeFrom="margin">
                   <wp:align>left</wp:align>
@@ -2107,7 +3863,7 @@
           </mc:Choice>
           <mc:Fallback>
             <w:pict>
-              <v:shape w14:anchorId="0D9DFC63" id="_x0000_s1040" type="#_x0000_t202" style="position:absolute;left:0;text-align:left;margin-left:0;margin-top:186.7pt;width:169.2pt;height:47.4pt;z-index:251667456;visibility:visible;mso-wrap-style:square;mso-width-percent:0;mso-height-percent:0;mso-wrap-distance-left:9pt;mso-wrap-distance-top:3.6pt;mso-wrap-distance-right:9pt;mso-wrap-distance-bottom:3.6pt;mso-position-horizontal:left;mso-position-horizontal-relative:margin;mso-position-vertical:absolute;mso-position-vertical-relative:text;mso-width-percent:0;mso-height-percent:0;mso-width-relative:margin;mso-height-relative:margin;v-text-anchor:top" o:gfxdata="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" fillcolor="#3d3d3d" stroked="f">
+              <v:shape w14:anchorId="729A515F" id="_x0000_s1049" type="#_x0000_t202" style="position:absolute;left:0;text-align:left;margin-left:0;margin-top:186.7pt;width:169.2pt;height:47.4pt;z-index:251667456;visibility:visible;mso-wrap-style:square;mso-width-percent:0;mso-height-percent:0;mso-wrap-distance-left:9pt;mso-wrap-distance-top:3.6pt;mso-wrap-distance-right:9pt;mso-wrap-distance-bottom:3.6pt;mso-position-horizontal:left;mso-position-horizontal-relative:margin;mso-position-vertical:absolute;mso-position-vertical-relative:text;mso-width-percent:0;mso-height-percent:0;mso-width-relative:margin;mso-height-relative:margin;v-text-anchor:top" o:gfxdata="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" fillcolor="#3d3d3d" stroked="f">
                 <v:textbox>
                   <w:txbxContent>
                     <w:p>
@@ -2158,7 +3914,7 @@
         <mc:AlternateContent>
           <mc:Choice Requires="wps">
             <w:drawing>
-              <wp:anchor distT="45720" distB="45720" distL="114300" distR="114300" simplePos="0" relativeHeight="251665408" behindDoc="0" locked="0" layoutInCell="1" allowOverlap="1" wp14:anchorId="62380579" wp14:editId="1A36D0C5">
+              <wp:anchor distT="45720" distB="45720" distL="114300" distR="114300" simplePos="0" relativeHeight="251706368" behindDoc="0" locked="0" layoutInCell="1" allowOverlap="1" wp14:anchorId="56A3C689" wp14:editId="64045108">
                 <wp:simplePos x="0" y="0"/>
                 <wp:positionH relativeFrom="margin">
                   <wp:align>left</wp:align>
@@ -2325,7 +4081,7 @@
           </mc:Choice>
           <mc:Fallback>
             <w:pict>
-              <v:shape w14:anchorId="62380579" id="Text Box 4" o:spid="_x0000_s1041" type="#_x0000_t202" style="position:absolute;left:0;text-align:left;margin-left:0;margin-top:78.7pt;width:169.2pt;height:111.6pt;z-index:251665408;visibility:visible;mso-wrap-style:square;mso-width-percent:0;mso-height-percent:0;mso-wrap-distance-left:9pt;mso-wrap-distance-top:3.6pt;mso-wrap-distance-right:9pt;mso-wrap-distance-bottom:3.6pt;mso-position-horizontal:left;mso-position-horizontal-relative:margin;mso-position-vertical:absolute;mso-position-vertical-relative:text;mso-width-percent:0;mso-height-percent:0;mso-width-relative:margin;mso-height-relative:margin;v-text-anchor:top" o:gfxdata="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" fillcolor="#3d3d3d" stroked="f">
+              <v:shape w14:anchorId="56A3C689" id="Text Box 4" o:spid="_x0000_s1050" type="#_x0000_t202" style="position:absolute;left:0;text-align:left;margin-left:0;margin-top:78.7pt;width:169.2pt;height:111.6pt;z-index:251706368;visibility:visible;mso-wrap-style:square;mso-width-percent:0;mso-height-percent:0;mso-wrap-distance-left:9pt;mso-wrap-distance-top:3.6pt;mso-wrap-distance-right:9pt;mso-wrap-distance-bottom:3.6pt;mso-position-horizontal:left;mso-position-horizontal-relative:margin;mso-position-vertical:absolute;mso-position-vertical-relative:text;mso-width-percent:0;mso-height-percent:0;mso-width-relative:margin;mso-height-relative:margin;v-text-anchor:top" o:gfxdata="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" fillcolor="#3d3d3d" stroked="f">
                 <v:textbox>
                   <w:txbxContent>
                     <w:p>
@@ -2434,202 +4190,6 @@
                           <w:szCs w:val="24"/>
                         </w:rPr>
                       </w:pPr>
-                    </w:p>
-                  </w:txbxContent>
-                </v:textbox>
-                <w10:wrap type="square" anchorx="margin"/>
-              </v:shape>
-            </w:pict>
-          </mc:Fallback>
-        </mc:AlternateContent>
-      </w:r>
-      <w:r>
-        <w:rPr>
-          <w:noProof/>
-        </w:rPr>
-        <mc:AlternateContent>
-          <mc:Choice Requires="wps">
-            <w:drawing>
-              <wp:anchor distT="45720" distB="45720" distL="114300" distR="114300" simplePos="0" relativeHeight="251663360" behindDoc="0" locked="0" layoutInCell="1" allowOverlap="1" wp14:anchorId="43F3E464" wp14:editId="7E8DAD76">
-                <wp:simplePos x="0" y="0"/>
-                <wp:positionH relativeFrom="margin">
-                  <wp:align>left</wp:align>
-                </wp:positionH>
-                <wp:positionV relativeFrom="paragraph">
-                  <wp:posOffset>290830</wp:posOffset>
-                </wp:positionV>
-                <wp:extent cx="2148840" cy="769620"/>
-                <wp:effectExtent l="0" t="0" r="3810" b="0"/>
-                <wp:wrapSquare wrapText="bothSides"/>
-                <wp:docPr id="3" name="Text Box 3"/>
-                <wp:cNvGraphicFramePr>
-                  <a:graphicFrameLocks xmlns:a="http://schemas.openxmlformats.org/drawingml/2006/main"/>
-                </wp:cNvGraphicFramePr>
-                <a:graphic xmlns:a="http://schemas.openxmlformats.org/drawingml/2006/main">
-                  <a:graphicData uri="http://schemas.microsoft.com/office/word/2010/wordprocessingShape">
-                    <wps:wsp>
-                      <wps:cNvSpPr txBox="1">
-                        <a:spLocks noChangeArrowheads="1"/>
-                      </wps:cNvSpPr>
-                      <wps:spPr bwMode="auto">
-                        <a:xfrm>
-                          <a:off x="0" y="0"/>
-                          <a:ext cx="2148840" cy="769620"/>
-                        </a:xfrm>
-                        <a:prstGeom prst="rect">
-                          <a:avLst/>
-                        </a:prstGeom>
-                        <a:solidFill>
-                          <a:srgbClr val="3D3D3D"/>
-                        </a:solidFill>
-                        <a:ln w="9525">
-                          <a:noFill/>
-                          <a:miter lim="800000"/>
-                          <a:headEnd/>
-                          <a:tailEnd/>
-                        </a:ln>
-                      </wps:spPr>
-                      <wps:txbx>
-                        <w:txbxContent>
-                          <w:p>
-                            <w:pPr>
-                              <w:rPr>
-                                <w:rFonts w:ascii="Segoe UI Semilight" w:hAnsi="Segoe UI Semilight" w:cs="Segoe UI Semilight"/>
-                                <w:color w:val="6DCFDB"/>
-                                <w:sz w:val="28"/>
-                                <w:szCs w:val="28"/>
-                              </w:rPr>
-                            </w:pPr>
-                            <w:r>
-                              <w:rPr>
-                                <w:color w:val="FFFFFF" w:themeColor="background1"/>
-                                <w:sz w:val="40"/>
-                                <w:szCs w:val="40"/>
-                              </w:rPr>
-                              <w:tab/>
-                            </w:r>
-                            <w:r>
-                              <w:rPr>
-                                <w:rFonts w:ascii="Segoe UI Semilight" w:hAnsi="Segoe UI Semilight" w:cs="Segoe UI Semilight"/>
-                                <w:color w:val="6DCFDB"/>
-                                <w:sz w:val="28"/>
-                                <w:szCs w:val="28"/>
-                              </w:rPr>
-                              <w:t>Email</w:t>
-                            </w:r>
-                          </w:p>
-                          <w:p>
-                            <w:pPr>
-                              <w:rPr>
-                                <w:color w:val="607171"/>
-                              </w:rPr>
-                            </w:pPr>
-                            <w:r>
-                              <w:rPr>
-                                <w:rFonts w:ascii="Segoe UI Semilight" w:hAnsi="Segoe UI Semilight" w:cs="Segoe UI Semilight"/>
-                                <w:color w:val="6DCFDB"/>
-                                <w:sz w:val="40"/>
-                                <w:szCs w:val="40"/>
-                              </w:rPr>
-                              <w:tab/>
-                            </w:r>
-                            <w:r>
-                              <w:rPr>
-                                <w:rFonts w:ascii="Segoe UI Semilight" w:hAnsi="Segoe UI Semilight" w:cs="Segoe UI Semilight"/>
-                                <w:color w:val="607171"/>
-                              </w:rPr>
-                              <w:t>q</w:t>
-                            </w:r>
-                            <w:bookmarkStart w:id="0" w:name="_GoBack"/>
-                            <w:bookmarkEnd w:id="0"/>
-                            <w:r>
-                              <w:rPr>
-                                <w:rFonts w:ascii="Segoe UI Semilight" w:hAnsi="Segoe UI Semilight" w:cs="Segoe UI Semilight"/>
-                                <w:color w:val="607171"/>
-                              </w:rPr>
-                              <w:t>uentinmourrier@gmail.com</w:t>
-                            </w:r>
-                          </w:p>
-                        </w:txbxContent>
-                      </wps:txbx>
-                      <wps:bodyPr rot="0" vert="horz" wrap="square" lIns="91440" tIns="45720" rIns="91440" bIns="45720" anchor="t" anchorCtr="0">
-                        <a:noAutofit/>
-                      </wps:bodyPr>
-                    </wps:wsp>
-                  </a:graphicData>
-                </a:graphic>
-                <wp14:sizeRelH relativeFrom="margin">
-                  <wp14:pctWidth>0</wp14:pctWidth>
-                </wp14:sizeRelH>
-                <wp14:sizeRelV relativeFrom="margin">
-                  <wp14:pctHeight>0</wp14:pctHeight>
-                </wp14:sizeRelV>
-              </wp:anchor>
-            </w:drawing>
-          </mc:Choice>
-          <mc:Fallback>
-            <w:pict>
-              <v:shape w14:anchorId="43F3E464" id="Text Box 3" o:spid="_x0000_s1042" type="#_x0000_t202" style="position:absolute;left:0;text-align:left;margin-left:0;margin-top:22.9pt;width:169.2pt;height:60.6pt;z-index:251663360;visibility:visible;mso-wrap-style:square;mso-width-percent:0;mso-height-percent:0;mso-wrap-distance-left:9pt;mso-wrap-distance-top:3.6pt;mso-wrap-distance-right:9pt;mso-wrap-distance-bottom:3.6pt;mso-position-horizontal:left;mso-position-horizontal-relative:margin;mso-position-vertical:absolute;mso-position-vertical-relative:text;mso-width-percent:0;mso-height-percent:0;mso-width-relative:margin;mso-height-relative:margin;v-text-anchor:top" o:gfxdata="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" fillcolor="#3d3d3d" stroked="f">
-                <v:textbox>
-                  <w:txbxContent>
-                    <w:p>
-                      <w:pPr>
-                        <w:rPr>
-                          <w:rFonts w:ascii="Segoe UI Semilight" w:hAnsi="Segoe UI Semilight" w:cs="Segoe UI Semilight"/>
-                          <w:color w:val="6DCFDB"/>
-                          <w:sz w:val="28"/>
-                          <w:szCs w:val="28"/>
-                        </w:rPr>
-                      </w:pPr>
-                      <w:r>
-                        <w:rPr>
-                          <w:color w:val="FFFFFF" w:themeColor="background1"/>
-                          <w:sz w:val="40"/>
-                          <w:szCs w:val="40"/>
-                        </w:rPr>
-                        <w:tab/>
-                      </w:r>
-                      <w:r>
-                        <w:rPr>
-                          <w:rFonts w:ascii="Segoe UI Semilight" w:hAnsi="Segoe UI Semilight" w:cs="Segoe UI Semilight"/>
-                          <w:color w:val="6DCFDB"/>
-                          <w:sz w:val="28"/>
-                          <w:szCs w:val="28"/>
-                        </w:rPr>
-                        <w:t>Email</w:t>
-                      </w:r>
-                    </w:p>
-                    <w:p>
-                      <w:pPr>
-                        <w:rPr>
-                          <w:color w:val="607171"/>
-                        </w:rPr>
-                      </w:pPr>
-                      <w:r>
-                        <w:rPr>
-                          <w:rFonts w:ascii="Segoe UI Semilight" w:hAnsi="Segoe UI Semilight" w:cs="Segoe UI Semilight"/>
-                          <w:color w:val="6DCFDB"/>
-                          <w:sz w:val="40"/>
-                          <w:szCs w:val="40"/>
-                        </w:rPr>
-                        <w:tab/>
-                      </w:r>
-                      <w:r>
-                        <w:rPr>
-                          <w:rFonts w:ascii="Segoe UI Semilight" w:hAnsi="Segoe UI Semilight" w:cs="Segoe UI Semilight"/>
-                          <w:color w:val="607171"/>
-                        </w:rPr>
-                        <w:t>q</w:t>
-                      </w:r>
-                      <w:bookmarkStart w:id="1" w:name="_GoBack"/>
-                      <w:bookmarkEnd w:id="1"/>
-                      <w:r>
-                        <w:rPr>
-                          <w:rFonts w:ascii="Segoe UI Semilight" w:hAnsi="Segoe UI Semilight" w:cs="Segoe UI Semilight"/>
-                          <w:color w:val="607171"/>
-                        </w:rPr>
-                        <w:t>uentinmourrier@gmail.com</w:t>
-                      </w:r>
                     </w:p>
                   </w:txbxContent>
                 </v:textbox>

</xml_diff>

<commit_message>
Started web developer skills
</commit_message>
<xml_diff>
--- a/MourrierQuentin_Resume.docx
+++ b/MourrierQuentin_Resume.docx
@@ -873,8 +873,8 @@
                               <w:rPr>
                                 <w:rFonts w:ascii="Segoe UI Light" w:hAnsi="Segoe UI Light" w:cs="Segoe UI Light"/>
                                 <w:color w:val="6DCFDB"/>
-                                <w:sz w:val="32"/>
-                                <w:szCs w:val="32"/>
+                                <w:sz w:val="28"/>
+                                <w:szCs w:val="28"/>
                                 <w:lang w:val="fr-BE"/>
                               </w:rPr>
                             </w:pPr>
@@ -882,8 +882,8 @@
                               <w:rPr>
                                 <w:rFonts w:ascii="Segoe UI Light" w:hAnsi="Segoe UI Light" w:cs="Segoe UI Light"/>
                                 <w:color w:val="6DCFDB"/>
-                                <w:sz w:val="32"/>
-                                <w:szCs w:val="32"/>
+                                <w:sz w:val="28"/>
+                                <w:szCs w:val="28"/>
                                 <w:lang w:val="fr-BE"/>
                               </w:rPr>
                               <w:t>About Me</w:t>
@@ -916,8 +916,8 @@
                         <w:rPr>
                           <w:rFonts w:ascii="Segoe UI Light" w:hAnsi="Segoe UI Light" w:cs="Segoe UI Light"/>
                           <w:color w:val="6DCFDB"/>
-                          <w:sz w:val="32"/>
-                          <w:szCs w:val="32"/>
+                          <w:sz w:val="28"/>
+                          <w:szCs w:val="28"/>
                           <w:lang w:val="fr-BE"/>
                         </w:rPr>
                       </w:pPr>
@@ -925,8 +925,8 @@
                         <w:rPr>
                           <w:rFonts w:ascii="Segoe UI Light" w:hAnsi="Segoe UI Light" w:cs="Segoe UI Light"/>
                           <w:color w:val="6DCFDB"/>
-                          <w:sz w:val="32"/>
-                          <w:szCs w:val="32"/>
+                          <w:sz w:val="28"/>
+                          <w:szCs w:val="28"/>
                           <w:lang w:val="fr-BE"/>
                         </w:rPr>
                         <w:t>About Me</w:t>
@@ -957,13 +957,13 @@
               <wp:anchor distT="45720" distB="45720" distL="114300" distR="114300" simplePos="0" relativeHeight="251696128" behindDoc="0" locked="0" layoutInCell="1" allowOverlap="1" wp14:anchorId="1B136AD4" wp14:editId="52F60CEC">
                 <wp:simplePos x="0" y="0"/>
                 <wp:positionH relativeFrom="column">
-                  <wp:posOffset>2148840</wp:posOffset>
+                  <wp:posOffset>2146300</wp:posOffset>
                 </wp:positionH>
                 <wp:positionV relativeFrom="paragraph">
-                  <wp:posOffset>99695</wp:posOffset>
+                  <wp:posOffset>102235</wp:posOffset>
                 </wp:positionV>
-                <wp:extent cx="5242560" cy="1127760"/>
-                <wp:effectExtent l="0" t="0" r="0" b="0"/>
+                <wp:extent cx="5194300" cy="1127760"/>
+                <wp:effectExtent l="0" t="0" r="6350" b="0"/>
                 <wp:wrapSquare wrapText="bothSides"/>
                 <wp:docPr id="23" name="Text Box 2"/>
                 <wp:cNvGraphicFramePr>
@@ -978,7 +978,7 @@
                       <wps:spPr bwMode="auto">
                         <a:xfrm>
                           <a:off x="0" y="0"/>
-                          <a:ext cx="5242560" cy="1127760"/>
+                          <a:ext cx="5194300" cy="1127760"/>
                         </a:xfrm>
                         <a:prstGeom prst="rect">
                           <a:avLst/>
@@ -1061,7 +1061,7 @@
           </mc:Choice>
           <mc:Fallback>
             <w:pict>
-              <v:shape w14:anchorId="1B136AD4" id="_x0000_s1034" type="#_x0000_t202" style="position:absolute;margin-left:169.2pt;margin-top:7.85pt;width:412.8pt;height:88.8pt;z-index:251696128;visibility:visible;mso-wrap-style:square;mso-width-percent:0;mso-height-percent:0;mso-wrap-distance-left:9pt;mso-wrap-distance-top:3.6pt;mso-wrap-distance-right:9pt;mso-wrap-distance-bottom:3.6pt;mso-position-horizontal:absolute;mso-position-horizontal-relative:text;mso-position-vertical:absolute;mso-position-vertical-relative:text;mso-width-percent:0;mso-height-percent:0;mso-width-relative:margin;mso-height-relative:margin;v-text-anchor:top" o:gfxdata="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" stroked="f">
+              <v:shape w14:anchorId="1B136AD4" id="_x0000_s1034" type="#_x0000_t202" style="position:absolute;margin-left:169pt;margin-top:8.05pt;width:409pt;height:88.8pt;z-index:251696128;visibility:visible;mso-wrap-style:square;mso-width-percent:0;mso-height-percent:0;mso-wrap-distance-left:9pt;mso-wrap-distance-top:3.6pt;mso-wrap-distance-right:9pt;mso-wrap-distance-bottom:3.6pt;mso-position-horizontal:absolute;mso-position-horizontal-relative:text;mso-position-vertical:absolute;mso-position-vertical-relative:text;mso-width-percent:0;mso-height-percent:0;mso-width-relative:margin;mso-height-relative:margin;v-text-anchor:top" o:gfxdata="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" stroked="f">
                 <v:textbox>
                   <w:txbxContent>
                     <w:p>
@@ -1462,7 +1462,1057 @@
         <mc:AlternateContent>
           <mc:Choice Requires="wps">
             <w:drawing>
-              <wp:anchor distT="45720" distB="45720" distL="114300" distR="114300" simplePos="0" relativeHeight="251712512" behindDoc="0" locked="0" layoutInCell="1" allowOverlap="1" wp14:anchorId="3F05AEBE" wp14:editId="580D83B1">
+              <wp:anchor distT="45720" distB="45720" distL="114300" distR="114300" simplePos="0" relativeHeight="251719680" behindDoc="0" locked="0" layoutInCell="1" allowOverlap="1" wp14:anchorId="05A6EE98" wp14:editId="701BFD5B">
+                <wp:simplePos x="0" y="0"/>
+                <wp:positionH relativeFrom="column">
+                  <wp:posOffset>4699000</wp:posOffset>
+                </wp:positionH>
+                <wp:positionV relativeFrom="paragraph">
+                  <wp:posOffset>2268220</wp:posOffset>
+                </wp:positionV>
+                <wp:extent cx="260350" cy="1485900"/>
+                <wp:effectExtent l="0" t="0" r="6350" b="0"/>
+                <wp:wrapSquare wrapText="bothSides"/>
+                <wp:docPr id="35" name="Text Box 2"/>
+                <wp:cNvGraphicFramePr>
+                  <a:graphicFrameLocks xmlns:a="http://schemas.openxmlformats.org/drawingml/2006/main"/>
+                </wp:cNvGraphicFramePr>
+                <a:graphic xmlns:a="http://schemas.openxmlformats.org/drawingml/2006/main">
+                  <a:graphicData uri="http://schemas.microsoft.com/office/word/2010/wordprocessingShape">
+                    <wps:wsp>
+                      <wps:cNvSpPr txBox="1">
+                        <a:spLocks noChangeArrowheads="1"/>
+                      </wps:cNvSpPr>
+                      <wps:spPr bwMode="auto">
+                        <a:xfrm>
+                          <a:off x="0" y="0"/>
+                          <a:ext cx="260350" cy="1485900"/>
+                        </a:xfrm>
+                        <a:prstGeom prst="rect">
+                          <a:avLst/>
+                        </a:prstGeom>
+                        <a:solidFill>
+                          <a:srgbClr val="FFFFFF"/>
+                        </a:solidFill>
+                        <a:ln w="9525">
+                          <a:noFill/>
+                          <a:miter lim="800000"/>
+                          <a:headEnd/>
+                          <a:tailEnd/>
+                        </a:ln>
+                      </wps:spPr>
+                      <wps:txbx>
+                        <w:txbxContent>
+                          <w:p>
+                            <w:pPr>
+                              <w:spacing w:after="0" w:line="240" w:lineRule="auto"/>
+                              <w:rPr>
+                                <w:color w:val="6DCFDB"/>
+                                <w:sz w:val="16"/>
+                                <w:szCs w:val="16"/>
+                                <w:lang w:val="fr-BE"/>
+                              </w:rPr>
+                            </w:pPr>
+                            <w:r>
+                              <w:rPr>
+                                <w:color w:val="6DCFDB"/>
+                                <w:sz w:val="16"/>
+                                <w:szCs w:val="16"/>
+                                <w:lang w:val="fr-BE"/>
+                              </w:rPr>
+                              <w:t>|</w:t>
+                            </w:r>
+                          </w:p>
+                          <w:p>
+                            <w:pPr>
+                              <w:spacing w:after="0" w:line="240" w:lineRule="auto"/>
+                              <w:rPr>
+                                <w:color w:val="6DCFDB"/>
+                                <w:sz w:val="16"/>
+                                <w:szCs w:val="16"/>
+                                <w:lang w:val="fr-BE"/>
+                              </w:rPr>
+                            </w:pPr>
+                            <w:r>
+                              <w:rPr>
+                                <w:color w:val="6DCFDB"/>
+                                <w:sz w:val="16"/>
+                                <w:szCs w:val="16"/>
+                                <w:lang w:val="fr-BE"/>
+                              </w:rPr>
+                              <w:t>|</w:t>
+                            </w:r>
+                          </w:p>
+                          <w:p>
+                            <w:pPr>
+                              <w:spacing w:after="0" w:line="240" w:lineRule="auto"/>
+                              <w:rPr>
+                                <w:color w:val="6DCFDB"/>
+                                <w:sz w:val="16"/>
+                                <w:szCs w:val="16"/>
+                                <w:lang w:val="fr-BE"/>
+                              </w:rPr>
+                            </w:pPr>
+                            <w:r>
+                              <w:rPr>
+                                <w:color w:val="6DCFDB"/>
+                                <w:sz w:val="16"/>
+                                <w:szCs w:val="16"/>
+                                <w:lang w:val="fr-BE"/>
+                              </w:rPr>
+                              <w:t>|</w:t>
+                            </w:r>
+                          </w:p>
+                          <w:p>
+                            <w:pPr>
+                              <w:spacing w:after="0" w:line="240" w:lineRule="auto"/>
+                              <w:rPr>
+                                <w:color w:val="6DCFDB"/>
+                                <w:sz w:val="16"/>
+                                <w:szCs w:val="16"/>
+                                <w:lang w:val="fr-BE"/>
+                              </w:rPr>
+                            </w:pPr>
+                            <w:r>
+                              <w:rPr>
+                                <w:color w:val="6DCFDB"/>
+                                <w:sz w:val="16"/>
+                                <w:szCs w:val="16"/>
+                                <w:lang w:val="fr-BE"/>
+                              </w:rPr>
+                              <w:t>|</w:t>
+                            </w:r>
+                          </w:p>
+                          <w:p>
+                            <w:pPr>
+                              <w:spacing w:after="0" w:line="240" w:lineRule="auto"/>
+                              <w:rPr>
+                                <w:color w:val="6DCFDB"/>
+                                <w:sz w:val="16"/>
+                                <w:szCs w:val="16"/>
+                                <w:lang w:val="fr-BE"/>
+                              </w:rPr>
+                            </w:pPr>
+                            <w:r>
+                              <w:rPr>
+                                <w:color w:val="6DCFDB"/>
+                                <w:sz w:val="16"/>
+                                <w:szCs w:val="16"/>
+                                <w:lang w:val="fr-BE"/>
+                              </w:rPr>
+                              <w:t>|</w:t>
+                            </w:r>
+                          </w:p>
+                          <w:p>
+                            <w:pPr>
+                              <w:spacing w:after="0" w:line="240" w:lineRule="auto"/>
+                              <w:rPr>
+                                <w:color w:val="6DCFDB"/>
+                                <w:sz w:val="16"/>
+                                <w:szCs w:val="16"/>
+                                <w:lang w:val="fr-BE"/>
+                              </w:rPr>
+                            </w:pPr>
+                            <w:r>
+                              <w:rPr>
+                                <w:color w:val="6DCFDB"/>
+                                <w:sz w:val="16"/>
+                                <w:szCs w:val="16"/>
+                                <w:lang w:val="fr-BE"/>
+                              </w:rPr>
+                              <w:t>|</w:t>
+                            </w:r>
+                          </w:p>
+                          <w:p>
+                            <w:pPr>
+                              <w:spacing w:after="0" w:line="240" w:lineRule="auto"/>
+                              <w:rPr>
+                                <w:color w:val="6DCFDB"/>
+                                <w:sz w:val="16"/>
+                                <w:szCs w:val="16"/>
+                                <w:lang w:val="fr-BE"/>
+                              </w:rPr>
+                            </w:pPr>
+                            <w:r>
+                              <w:rPr>
+                                <w:color w:val="6DCFDB"/>
+                                <w:sz w:val="16"/>
+                                <w:szCs w:val="16"/>
+                                <w:lang w:val="fr-BE"/>
+                              </w:rPr>
+                              <w:t>|</w:t>
+                            </w:r>
+                          </w:p>
+                          <w:p>
+                            <w:pPr>
+                              <w:spacing w:after="0" w:line="240" w:lineRule="auto"/>
+                              <w:rPr>
+                                <w:color w:val="6DCFDB"/>
+                                <w:sz w:val="16"/>
+                                <w:szCs w:val="16"/>
+                                <w:lang w:val="fr-BE"/>
+                              </w:rPr>
+                            </w:pPr>
+                            <w:r>
+                              <w:rPr>
+                                <w:color w:val="6DCFDB"/>
+                                <w:sz w:val="16"/>
+                                <w:szCs w:val="16"/>
+                                <w:lang w:val="fr-BE"/>
+                              </w:rPr>
+                              <w:t>|</w:t>
+                            </w:r>
+                          </w:p>
+                          <w:p>
+                            <w:pPr>
+                              <w:spacing w:after="0" w:line="240" w:lineRule="auto"/>
+                              <w:rPr>
+                                <w:color w:val="6DCFDB"/>
+                                <w:sz w:val="16"/>
+                                <w:szCs w:val="16"/>
+                                <w:lang w:val="fr-BE"/>
+                              </w:rPr>
+                            </w:pPr>
+                            <w:r>
+                              <w:rPr>
+                                <w:color w:val="6DCFDB"/>
+                                <w:sz w:val="16"/>
+                                <w:szCs w:val="16"/>
+                                <w:lang w:val="fr-BE"/>
+                              </w:rPr>
+                              <w:t>|</w:t>
+                            </w:r>
+                          </w:p>
+                          <w:p>
+                            <w:pPr>
+                              <w:spacing w:after="0" w:line="240" w:lineRule="auto"/>
+                              <w:rPr>
+                                <w:color w:val="6DCFDB"/>
+                                <w:sz w:val="16"/>
+                                <w:szCs w:val="16"/>
+                                <w:lang w:val="fr-BE"/>
+                              </w:rPr>
+                            </w:pPr>
+                            <w:r>
+                              <w:rPr>
+                                <w:color w:val="6DCFDB"/>
+                                <w:sz w:val="16"/>
+                                <w:szCs w:val="16"/>
+                                <w:lang w:val="fr-BE"/>
+                              </w:rPr>
+                              <w:t>|</w:t>
+                            </w:r>
+                          </w:p>
+                          <w:p>
+                            <w:pPr>
+                              <w:spacing w:after="0" w:line="240" w:lineRule="auto"/>
+                              <w:rPr>
+                                <w:color w:val="6DCFDB"/>
+                                <w:sz w:val="16"/>
+                                <w:szCs w:val="16"/>
+                                <w:lang w:val="fr-BE"/>
+                              </w:rPr>
+                            </w:pPr>
+                            <w:r>
+                              <w:rPr>
+                                <w:color w:val="6DCFDB"/>
+                                <w:sz w:val="16"/>
+                                <w:szCs w:val="16"/>
+                                <w:lang w:val="fr-BE"/>
+                              </w:rPr>
+                              <w:t>|</w:t>
+                            </w:r>
+                          </w:p>
+                        </w:txbxContent>
+                      </wps:txbx>
+                      <wps:bodyPr rot="0" vert="horz" wrap="square" lIns="91440" tIns="45720" rIns="91440" bIns="45720" anchor="t" anchorCtr="0">
+                        <a:noAutofit/>
+                      </wps:bodyPr>
+                    </wps:wsp>
+                  </a:graphicData>
+                </a:graphic>
+                <wp14:sizeRelH relativeFrom="margin">
+                  <wp14:pctWidth>0</wp14:pctWidth>
+                </wp14:sizeRelH>
+                <wp14:sizeRelV relativeFrom="margin">
+                  <wp14:pctHeight>0</wp14:pctHeight>
+                </wp14:sizeRelV>
+              </wp:anchor>
+            </w:drawing>
+          </mc:Choice>
+          <mc:Fallback>
+            <w:pict>
+              <v:shape w14:anchorId="05A6EE98" id="_x0000_s1037" type="#_x0000_t202" style="position:absolute;margin-left:370pt;margin-top:178.6pt;width:20.5pt;height:117pt;z-index:251719680;visibility:visible;mso-wrap-style:square;mso-width-percent:0;mso-height-percent:0;mso-wrap-distance-left:9pt;mso-wrap-distance-top:3.6pt;mso-wrap-distance-right:9pt;mso-wrap-distance-bottom:3.6pt;mso-position-horizontal:absolute;mso-position-horizontal-relative:text;mso-position-vertical:absolute;mso-position-vertical-relative:text;mso-width-percent:0;mso-height-percent:0;mso-width-relative:margin;mso-height-relative:margin;v-text-anchor:top" o:gfxdata="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" stroked="f">
+                <v:textbox>
+                  <w:txbxContent>
+                    <w:p>
+                      <w:pPr>
+                        <w:spacing w:after="0" w:line="240" w:lineRule="auto"/>
+                        <w:rPr>
+                          <w:color w:val="6DCFDB"/>
+                          <w:sz w:val="16"/>
+                          <w:szCs w:val="16"/>
+                          <w:lang w:val="fr-BE"/>
+                        </w:rPr>
+                      </w:pPr>
+                      <w:r>
+                        <w:rPr>
+                          <w:color w:val="6DCFDB"/>
+                          <w:sz w:val="16"/>
+                          <w:szCs w:val="16"/>
+                          <w:lang w:val="fr-BE"/>
+                        </w:rPr>
+                        <w:t>|</w:t>
+                      </w:r>
+                    </w:p>
+                    <w:p>
+                      <w:pPr>
+                        <w:spacing w:after="0" w:line="240" w:lineRule="auto"/>
+                        <w:rPr>
+                          <w:color w:val="6DCFDB"/>
+                          <w:sz w:val="16"/>
+                          <w:szCs w:val="16"/>
+                          <w:lang w:val="fr-BE"/>
+                        </w:rPr>
+                      </w:pPr>
+                      <w:r>
+                        <w:rPr>
+                          <w:color w:val="6DCFDB"/>
+                          <w:sz w:val="16"/>
+                          <w:szCs w:val="16"/>
+                          <w:lang w:val="fr-BE"/>
+                        </w:rPr>
+                        <w:t>|</w:t>
+                      </w:r>
+                    </w:p>
+                    <w:p>
+                      <w:pPr>
+                        <w:spacing w:after="0" w:line="240" w:lineRule="auto"/>
+                        <w:rPr>
+                          <w:color w:val="6DCFDB"/>
+                          <w:sz w:val="16"/>
+                          <w:szCs w:val="16"/>
+                          <w:lang w:val="fr-BE"/>
+                        </w:rPr>
+                      </w:pPr>
+                      <w:r>
+                        <w:rPr>
+                          <w:color w:val="6DCFDB"/>
+                          <w:sz w:val="16"/>
+                          <w:szCs w:val="16"/>
+                          <w:lang w:val="fr-BE"/>
+                        </w:rPr>
+                        <w:t>|</w:t>
+                      </w:r>
+                    </w:p>
+                    <w:p>
+                      <w:pPr>
+                        <w:spacing w:after="0" w:line="240" w:lineRule="auto"/>
+                        <w:rPr>
+                          <w:color w:val="6DCFDB"/>
+                          <w:sz w:val="16"/>
+                          <w:szCs w:val="16"/>
+                          <w:lang w:val="fr-BE"/>
+                        </w:rPr>
+                      </w:pPr>
+                      <w:r>
+                        <w:rPr>
+                          <w:color w:val="6DCFDB"/>
+                          <w:sz w:val="16"/>
+                          <w:szCs w:val="16"/>
+                          <w:lang w:val="fr-BE"/>
+                        </w:rPr>
+                        <w:t>|</w:t>
+                      </w:r>
+                    </w:p>
+                    <w:p>
+                      <w:pPr>
+                        <w:spacing w:after="0" w:line="240" w:lineRule="auto"/>
+                        <w:rPr>
+                          <w:color w:val="6DCFDB"/>
+                          <w:sz w:val="16"/>
+                          <w:szCs w:val="16"/>
+                          <w:lang w:val="fr-BE"/>
+                        </w:rPr>
+                      </w:pPr>
+                      <w:r>
+                        <w:rPr>
+                          <w:color w:val="6DCFDB"/>
+                          <w:sz w:val="16"/>
+                          <w:szCs w:val="16"/>
+                          <w:lang w:val="fr-BE"/>
+                        </w:rPr>
+                        <w:t>|</w:t>
+                      </w:r>
+                    </w:p>
+                    <w:p>
+                      <w:pPr>
+                        <w:spacing w:after="0" w:line="240" w:lineRule="auto"/>
+                        <w:rPr>
+                          <w:color w:val="6DCFDB"/>
+                          <w:sz w:val="16"/>
+                          <w:szCs w:val="16"/>
+                          <w:lang w:val="fr-BE"/>
+                        </w:rPr>
+                      </w:pPr>
+                      <w:r>
+                        <w:rPr>
+                          <w:color w:val="6DCFDB"/>
+                          <w:sz w:val="16"/>
+                          <w:szCs w:val="16"/>
+                          <w:lang w:val="fr-BE"/>
+                        </w:rPr>
+                        <w:t>|</w:t>
+                      </w:r>
+                    </w:p>
+                    <w:p>
+                      <w:pPr>
+                        <w:spacing w:after="0" w:line="240" w:lineRule="auto"/>
+                        <w:rPr>
+                          <w:color w:val="6DCFDB"/>
+                          <w:sz w:val="16"/>
+                          <w:szCs w:val="16"/>
+                          <w:lang w:val="fr-BE"/>
+                        </w:rPr>
+                      </w:pPr>
+                      <w:r>
+                        <w:rPr>
+                          <w:color w:val="6DCFDB"/>
+                          <w:sz w:val="16"/>
+                          <w:szCs w:val="16"/>
+                          <w:lang w:val="fr-BE"/>
+                        </w:rPr>
+                        <w:t>|</w:t>
+                      </w:r>
+                    </w:p>
+                    <w:p>
+                      <w:pPr>
+                        <w:spacing w:after="0" w:line="240" w:lineRule="auto"/>
+                        <w:rPr>
+                          <w:color w:val="6DCFDB"/>
+                          <w:sz w:val="16"/>
+                          <w:szCs w:val="16"/>
+                          <w:lang w:val="fr-BE"/>
+                        </w:rPr>
+                      </w:pPr>
+                      <w:r>
+                        <w:rPr>
+                          <w:color w:val="6DCFDB"/>
+                          <w:sz w:val="16"/>
+                          <w:szCs w:val="16"/>
+                          <w:lang w:val="fr-BE"/>
+                        </w:rPr>
+                        <w:t>|</w:t>
+                      </w:r>
+                    </w:p>
+                    <w:p>
+                      <w:pPr>
+                        <w:spacing w:after="0" w:line="240" w:lineRule="auto"/>
+                        <w:rPr>
+                          <w:color w:val="6DCFDB"/>
+                          <w:sz w:val="16"/>
+                          <w:szCs w:val="16"/>
+                          <w:lang w:val="fr-BE"/>
+                        </w:rPr>
+                      </w:pPr>
+                      <w:r>
+                        <w:rPr>
+                          <w:color w:val="6DCFDB"/>
+                          <w:sz w:val="16"/>
+                          <w:szCs w:val="16"/>
+                          <w:lang w:val="fr-BE"/>
+                        </w:rPr>
+                        <w:t>|</w:t>
+                      </w:r>
+                    </w:p>
+                    <w:p>
+                      <w:pPr>
+                        <w:spacing w:after="0" w:line="240" w:lineRule="auto"/>
+                        <w:rPr>
+                          <w:color w:val="6DCFDB"/>
+                          <w:sz w:val="16"/>
+                          <w:szCs w:val="16"/>
+                          <w:lang w:val="fr-BE"/>
+                        </w:rPr>
+                      </w:pPr>
+                      <w:r>
+                        <w:rPr>
+                          <w:color w:val="6DCFDB"/>
+                          <w:sz w:val="16"/>
+                          <w:szCs w:val="16"/>
+                          <w:lang w:val="fr-BE"/>
+                        </w:rPr>
+                        <w:t>|</w:t>
+                      </w:r>
+                    </w:p>
+                    <w:p>
+                      <w:pPr>
+                        <w:spacing w:after="0" w:line="240" w:lineRule="auto"/>
+                        <w:rPr>
+                          <w:color w:val="6DCFDB"/>
+                          <w:sz w:val="16"/>
+                          <w:szCs w:val="16"/>
+                          <w:lang w:val="fr-BE"/>
+                        </w:rPr>
+                      </w:pPr>
+                      <w:r>
+                        <w:rPr>
+                          <w:color w:val="6DCFDB"/>
+                          <w:sz w:val="16"/>
+                          <w:szCs w:val="16"/>
+                          <w:lang w:val="fr-BE"/>
+                        </w:rPr>
+                        <w:t>|</w:t>
+                      </w:r>
+                    </w:p>
+                  </w:txbxContent>
+                </v:textbox>
+                <w10:wrap type="square"/>
+              </v:shape>
+            </w:pict>
+          </mc:Fallback>
+        </mc:AlternateContent>
+      </w:r>
+      <w:r>
+        <w:rPr>
+          <w:noProof/>
+        </w:rPr>
+        <mc:AlternateContent>
+          <mc:Choice Requires="wps">
+            <w:drawing>
+              <wp:anchor distT="45720" distB="45720" distL="114300" distR="114300" simplePos="0" relativeHeight="251717632" behindDoc="0" locked="0" layoutInCell="1" allowOverlap="1" wp14:anchorId="332121ED" wp14:editId="191F4669">
+                <wp:simplePos x="0" y="0"/>
+                <wp:positionH relativeFrom="margin">
+                  <wp:align>right</wp:align>
+                </wp:positionH>
+                <wp:positionV relativeFrom="paragraph">
+                  <wp:posOffset>2192020</wp:posOffset>
+                </wp:positionV>
+                <wp:extent cx="5624195" cy="317500"/>
+                <wp:effectExtent l="0" t="0" r="0" b="6350"/>
+                <wp:wrapSquare wrapText="bothSides"/>
+                <wp:docPr id="32" name="Text Box 2"/>
+                <wp:cNvGraphicFramePr>
+                  <a:graphicFrameLocks xmlns:a="http://schemas.openxmlformats.org/drawingml/2006/main"/>
+                </wp:cNvGraphicFramePr>
+                <a:graphic xmlns:a="http://schemas.openxmlformats.org/drawingml/2006/main">
+                  <a:graphicData uri="http://schemas.microsoft.com/office/word/2010/wordprocessingShape">
+                    <wps:wsp>
+                      <wps:cNvSpPr txBox="1">
+                        <a:spLocks noChangeArrowheads="1"/>
+                      </wps:cNvSpPr>
+                      <wps:spPr bwMode="auto">
+                        <a:xfrm>
+                          <a:off x="0" y="0"/>
+                          <a:ext cx="5624195" cy="317500"/>
+                        </a:xfrm>
+                        <a:prstGeom prst="rect">
+                          <a:avLst/>
+                        </a:prstGeom>
+                        <a:solidFill>
+                          <a:srgbClr val="FFFFFF"/>
+                        </a:solidFill>
+                        <a:ln w="9525">
+                          <a:noFill/>
+                          <a:miter lim="800000"/>
+                          <a:headEnd/>
+                          <a:tailEnd/>
+                        </a:ln>
+                      </wps:spPr>
+                      <wps:txbx>
+                        <w:txbxContent>
+                          <w:p>
+                            <w:pPr>
+                              <w:ind w:left="1440" w:firstLine="288"/>
+                              <w:rPr>
+                                <w:rFonts w:ascii="Segoe UI Light" w:hAnsi="Segoe UI Light" w:cs="Segoe UI Light"/>
+                                <w:sz w:val="24"/>
+                                <w:szCs w:val="24"/>
+                                <w:lang w:val="fr-BE"/>
+                              </w:rPr>
+                            </w:pPr>
+                            <w:r>
+                              <w:rPr>
+                                <w:rFonts w:ascii="Segoe UI Light" w:hAnsi="Segoe UI Light" w:cs="Segoe UI Light"/>
+                                <w:color w:val="6DCFDB"/>
+                                <w:sz w:val="24"/>
+                                <w:szCs w:val="24"/>
+                                <w:lang w:val="fr-BE"/>
+                              </w:rPr>
+                              <w:t>Front-End</w:t>
+                            </w:r>
+                            <w:r>
+                              <w:rPr>
+                                <w:rFonts w:ascii="Segoe UI Light" w:hAnsi="Segoe UI Light" w:cs="Segoe UI Light"/>
+                                <w:color w:val="6DCFDB"/>
+                                <w:sz w:val="24"/>
+                                <w:szCs w:val="24"/>
+                                <w:lang w:val="fr-BE"/>
+                              </w:rPr>
+                              <w:tab/>
+                            </w:r>
+                            <w:r>
+                              <w:rPr>
+                                <w:rFonts w:ascii="Segoe UI Light" w:hAnsi="Segoe UI Light" w:cs="Segoe UI Light"/>
+                                <w:color w:val="6DCFDB"/>
+                                <w:sz w:val="24"/>
+                                <w:szCs w:val="24"/>
+                                <w:lang w:val="fr-BE"/>
+                              </w:rPr>
+                              <w:tab/>
+                            </w:r>
+                            <w:r>
+                              <w:rPr>
+                                <w:rFonts w:ascii="Segoe UI Light" w:hAnsi="Segoe UI Light" w:cs="Segoe UI Light"/>
+                                <w:color w:val="6DCFDB"/>
+                                <w:sz w:val="24"/>
+                                <w:szCs w:val="24"/>
+                                <w:lang w:val="fr-BE"/>
+                              </w:rPr>
+                              <w:tab/>
+                            </w:r>
+                            <w:r>
+                              <w:rPr>
+                                <w:rFonts w:ascii="Segoe UI Light" w:hAnsi="Segoe UI Light" w:cs="Segoe UI Light"/>
+                                <w:color w:val="6DCFDB"/>
+                                <w:sz w:val="24"/>
+                                <w:szCs w:val="24"/>
+                                <w:lang w:val="fr-BE"/>
+                              </w:rPr>
+                              <w:tab/>
+                            </w:r>
+                            <w:r>
+                              <w:rPr>
+                                <w:rFonts w:ascii="Segoe UI Light" w:hAnsi="Segoe UI Light" w:cs="Segoe UI Light"/>
+                                <w:color w:val="6DCFDB"/>
+                                <w:sz w:val="24"/>
+                                <w:szCs w:val="24"/>
+                                <w:lang w:val="fr-BE"/>
+                              </w:rPr>
+                              <w:tab/>
+                            </w:r>
+                            <w:r>
+                              <w:rPr>
+                                <w:rFonts w:ascii="Segoe UI Light" w:hAnsi="Segoe UI Light" w:cs="Segoe UI Light"/>
+                                <w:color w:val="6DCFDB"/>
+                                <w:sz w:val="24"/>
+                                <w:szCs w:val="24"/>
+                                <w:lang w:val="fr-BE"/>
+                              </w:rPr>
+                              <w:tab/>
+                            </w:r>
+                            <w:r>
+                              <w:rPr>
+                                <w:rFonts w:ascii="Segoe UI Light" w:hAnsi="Segoe UI Light" w:cs="Segoe UI Light"/>
+                                <w:color w:val="6DCFDB"/>
+                                <w:sz w:val="24"/>
+                                <w:szCs w:val="24"/>
+                                <w:lang w:val="fr-BE"/>
+                              </w:rPr>
+                              <w:tab/>
+                            </w:r>
+                            <w:r>
+                              <w:rPr>
+                                <w:rFonts w:ascii="Segoe UI Light" w:hAnsi="Segoe UI Light" w:cs="Segoe UI Light"/>
+                                <w:color w:val="6DCFDB"/>
+                                <w:sz w:val="24"/>
+                                <w:szCs w:val="24"/>
+                                <w:lang w:val="fr-BE"/>
+                              </w:rPr>
+                              <w:tab/>
+                            </w:r>
+                            <w:r>
+                              <w:rPr>
+                                <w:rFonts w:ascii="Segoe UI Light" w:hAnsi="Segoe UI Light" w:cs="Segoe UI Light"/>
+                                <w:color w:val="6DCFDB"/>
+                                <w:sz w:val="24"/>
+                                <w:szCs w:val="24"/>
+                                <w:lang w:val="fr-BE"/>
+                              </w:rPr>
+                              <w:tab/>
+                            </w:r>
+                            <w:r>
+                              <w:rPr>
+                                <w:rFonts w:ascii="Segoe UI Light" w:hAnsi="Segoe UI Light" w:cs="Segoe UI Light"/>
+                                <w:color w:val="6DCFDB"/>
+                                <w:sz w:val="24"/>
+                                <w:szCs w:val="24"/>
+                                <w:lang w:val="fr-BE"/>
+                              </w:rPr>
+                              <w:tab/>
+                              <w:t>Back-End</w:t>
+                            </w:r>
+                            <w:r>
+                              <w:rPr>
+                                <w:rFonts w:ascii="Segoe UI Light" w:hAnsi="Segoe UI Light" w:cs="Segoe UI Light"/>
+                                <w:sz w:val="24"/>
+                                <w:szCs w:val="24"/>
+                                <w:lang w:val="fr-BE"/>
+                              </w:rPr>
+                              <w:tab/>
+                            </w:r>
+                            <w:r>
+                              <w:rPr>
+                                <w:rFonts w:ascii="Segoe UI Light" w:hAnsi="Segoe UI Light" w:cs="Segoe UI Light"/>
+                                <w:sz w:val="24"/>
+                                <w:szCs w:val="24"/>
+                                <w:lang w:val="fr-BE"/>
+                              </w:rPr>
+                              <w:tab/>
+                            </w:r>
+                            <w:r>
+                              <w:rPr>
+                                <w:rFonts w:ascii="Segoe UI Light" w:hAnsi="Segoe UI Light" w:cs="Segoe UI Light"/>
+                                <w:sz w:val="24"/>
+                                <w:szCs w:val="24"/>
+                                <w:lang w:val="fr-BE"/>
+                              </w:rPr>
+                              <w:tab/>
+                            </w:r>
+                            <w:r>
+                              <w:rPr>
+                                <w:rFonts w:ascii="Segoe UI Light" w:hAnsi="Segoe UI Light" w:cs="Segoe UI Light"/>
+                                <w:sz w:val="24"/>
+                                <w:szCs w:val="24"/>
+                                <w:lang w:val="fr-BE"/>
+                              </w:rPr>
+                              <w:tab/>
+                            </w:r>
+                            <w:r>
+                              <w:rPr>
+                                <w:rFonts w:ascii="Segoe UI Light" w:hAnsi="Segoe UI Light" w:cs="Segoe UI Light"/>
+                                <w:sz w:val="24"/>
+                                <w:szCs w:val="24"/>
+                                <w:lang w:val="fr-BE"/>
+                              </w:rPr>
+                              <w:tab/>
+                            </w:r>
+                          </w:p>
+                        </w:txbxContent>
+                      </wps:txbx>
+                      <wps:bodyPr rot="0" vert="horz" wrap="square" lIns="91440" tIns="45720" rIns="91440" bIns="45720" anchor="t" anchorCtr="0">
+                        <a:noAutofit/>
+                      </wps:bodyPr>
+                    </wps:wsp>
+                  </a:graphicData>
+                </a:graphic>
+                <wp14:sizeRelH relativeFrom="margin">
+                  <wp14:pctWidth>0</wp14:pctWidth>
+                </wp14:sizeRelH>
+                <wp14:sizeRelV relativeFrom="margin">
+                  <wp14:pctHeight>0</wp14:pctHeight>
+                </wp14:sizeRelV>
+              </wp:anchor>
+            </w:drawing>
+          </mc:Choice>
+          <mc:Fallback>
+            <w:pict>
+              <v:shape w14:anchorId="332121ED" id="_x0000_s1038" type="#_x0000_t202" style="position:absolute;margin-left:391.65pt;margin-top:172.6pt;width:442.85pt;height:25pt;z-index:251717632;visibility:visible;mso-wrap-style:square;mso-width-percent:0;mso-height-percent:0;mso-wrap-distance-left:9pt;mso-wrap-distance-top:3.6pt;mso-wrap-distance-right:9pt;mso-wrap-distance-bottom:3.6pt;mso-position-horizontal:right;mso-position-horizontal-relative:margin;mso-position-vertical:absolute;mso-position-vertical-relative:text;mso-width-percent:0;mso-height-percent:0;mso-width-relative:margin;mso-height-relative:margin;v-text-anchor:top" o:gfxdata="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" stroked="f">
+                <v:textbox>
+                  <w:txbxContent>
+                    <w:p>
+                      <w:pPr>
+                        <w:ind w:left="1440" w:firstLine="288"/>
+                        <w:rPr>
+                          <w:rFonts w:ascii="Segoe UI Light" w:hAnsi="Segoe UI Light" w:cs="Segoe UI Light"/>
+                          <w:sz w:val="24"/>
+                          <w:szCs w:val="24"/>
+                          <w:lang w:val="fr-BE"/>
+                        </w:rPr>
+                      </w:pPr>
+                      <w:r>
+                        <w:rPr>
+                          <w:rFonts w:ascii="Segoe UI Light" w:hAnsi="Segoe UI Light" w:cs="Segoe UI Light"/>
+                          <w:color w:val="6DCFDB"/>
+                          <w:sz w:val="24"/>
+                          <w:szCs w:val="24"/>
+                          <w:lang w:val="fr-BE"/>
+                        </w:rPr>
+                        <w:t>Front-End</w:t>
+                      </w:r>
+                      <w:r>
+                        <w:rPr>
+                          <w:rFonts w:ascii="Segoe UI Light" w:hAnsi="Segoe UI Light" w:cs="Segoe UI Light"/>
+                          <w:color w:val="6DCFDB"/>
+                          <w:sz w:val="24"/>
+                          <w:szCs w:val="24"/>
+                          <w:lang w:val="fr-BE"/>
+                        </w:rPr>
+                        <w:tab/>
+                      </w:r>
+                      <w:r>
+                        <w:rPr>
+                          <w:rFonts w:ascii="Segoe UI Light" w:hAnsi="Segoe UI Light" w:cs="Segoe UI Light"/>
+                          <w:color w:val="6DCFDB"/>
+                          <w:sz w:val="24"/>
+                          <w:szCs w:val="24"/>
+                          <w:lang w:val="fr-BE"/>
+                        </w:rPr>
+                        <w:tab/>
+                      </w:r>
+                      <w:r>
+                        <w:rPr>
+                          <w:rFonts w:ascii="Segoe UI Light" w:hAnsi="Segoe UI Light" w:cs="Segoe UI Light"/>
+                          <w:color w:val="6DCFDB"/>
+                          <w:sz w:val="24"/>
+                          <w:szCs w:val="24"/>
+                          <w:lang w:val="fr-BE"/>
+                        </w:rPr>
+                        <w:tab/>
+                      </w:r>
+                      <w:r>
+                        <w:rPr>
+                          <w:rFonts w:ascii="Segoe UI Light" w:hAnsi="Segoe UI Light" w:cs="Segoe UI Light"/>
+                          <w:color w:val="6DCFDB"/>
+                          <w:sz w:val="24"/>
+                          <w:szCs w:val="24"/>
+                          <w:lang w:val="fr-BE"/>
+                        </w:rPr>
+                        <w:tab/>
+                      </w:r>
+                      <w:r>
+                        <w:rPr>
+                          <w:rFonts w:ascii="Segoe UI Light" w:hAnsi="Segoe UI Light" w:cs="Segoe UI Light"/>
+                          <w:color w:val="6DCFDB"/>
+                          <w:sz w:val="24"/>
+                          <w:szCs w:val="24"/>
+                          <w:lang w:val="fr-BE"/>
+                        </w:rPr>
+                        <w:tab/>
+                      </w:r>
+                      <w:r>
+                        <w:rPr>
+                          <w:rFonts w:ascii="Segoe UI Light" w:hAnsi="Segoe UI Light" w:cs="Segoe UI Light"/>
+                          <w:color w:val="6DCFDB"/>
+                          <w:sz w:val="24"/>
+                          <w:szCs w:val="24"/>
+                          <w:lang w:val="fr-BE"/>
+                        </w:rPr>
+                        <w:tab/>
+                      </w:r>
+                      <w:r>
+                        <w:rPr>
+                          <w:rFonts w:ascii="Segoe UI Light" w:hAnsi="Segoe UI Light" w:cs="Segoe UI Light"/>
+                          <w:color w:val="6DCFDB"/>
+                          <w:sz w:val="24"/>
+                          <w:szCs w:val="24"/>
+                          <w:lang w:val="fr-BE"/>
+                        </w:rPr>
+                        <w:tab/>
+                      </w:r>
+                      <w:r>
+                        <w:rPr>
+                          <w:rFonts w:ascii="Segoe UI Light" w:hAnsi="Segoe UI Light" w:cs="Segoe UI Light"/>
+                          <w:color w:val="6DCFDB"/>
+                          <w:sz w:val="24"/>
+                          <w:szCs w:val="24"/>
+                          <w:lang w:val="fr-BE"/>
+                        </w:rPr>
+                        <w:tab/>
+                      </w:r>
+                      <w:r>
+                        <w:rPr>
+                          <w:rFonts w:ascii="Segoe UI Light" w:hAnsi="Segoe UI Light" w:cs="Segoe UI Light"/>
+                          <w:color w:val="6DCFDB"/>
+                          <w:sz w:val="24"/>
+                          <w:szCs w:val="24"/>
+                          <w:lang w:val="fr-BE"/>
+                        </w:rPr>
+                        <w:tab/>
+                      </w:r>
+                      <w:r>
+                        <w:rPr>
+                          <w:rFonts w:ascii="Segoe UI Light" w:hAnsi="Segoe UI Light" w:cs="Segoe UI Light"/>
+                          <w:color w:val="6DCFDB"/>
+                          <w:sz w:val="24"/>
+                          <w:szCs w:val="24"/>
+                          <w:lang w:val="fr-BE"/>
+                        </w:rPr>
+                        <w:tab/>
+                        <w:t>Back-End</w:t>
+                      </w:r>
+                      <w:r>
+                        <w:rPr>
+                          <w:rFonts w:ascii="Segoe UI Light" w:hAnsi="Segoe UI Light" w:cs="Segoe UI Light"/>
+                          <w:sz w:val="24"/>
+                          <w:szCs w:val="24"/>
+                          <w:lang w:val="fr-BE"/>
+                        </w:rPr>
+                        <w:tab/>
+                      </w:r>
+                      <w:r>
+                        <w:rPr>
+                          <w:rFonts w:ascii="Segoe UI Light" w:hAnsi="Segoe UI Light" w:cs="Segoe UI Light"/>
+                          <w:sz w:val="24"/>
+                          <w:szCs w:val="24"/>
+                          <w:lang w:val="fr-BE"/>
+                        </w:rPr>
+                        <w:tab/>
+                      </w:r>
+                      <w:r>
+                        <w:rPr>
+                          <w:rFonts w:ascii="Segoe UI Light" w:hAnsi="Segoe UI Light" w:cs="Segoe UI Light"/>
+                          <w:sz w:val="24"/>
+                          <w:szCs w:val="24"/>
+                          <w:lang w:val="fr-BE"/>
+                        </w:rPr>
+                        <w:tab/>
+                      </w:r>
+                      <w:r>
+                        <w:rPr>
+                          <w:rFonts w:ascii="Segoe UI Light" w:hAnsi="Segoe UI Light" w:cs="Segoe UI Light"/>
+                          <w:sz w:val="24"/>
+                          <w:szCs w:val="24"/>
+                          <w:lang w:val="fr-BE"/>
+                        </w:rPr>
+                        <w:tab/>
+                      </w:r>
+                      <w:r>
+                        <w:rPr>
+                          <w:rFonts w:ascii="Segoe UI Light" w:hAnsi="Segoe UI Light" w:cs="Segoe UI Light"/>
+                          <w:sz w:val="24"/>
+                          <w:szCs w:val="24"/>
+                          <w:lang w:val="fr-BE"/>
+                        </w:rPr>
+                        <w:tab/>
+                      </w:r>
+                    </w:p>
+                  </w:txbxContent>
+                </v:textbox>
+                <w10:wrap type="square" anchorx="margin"/>
+              </v:shape>
+            </w:pict>
+          </mc:Fallback>
+        </mc:AlternateContent>
+      </w:r>
+      <w:r>
+        <w:rPr>
+          <w:noProof/>
+        </w:rPr>
+        <mc:AlternateContent>
+          <mc:Choice Requires="wps">
+            <w:drawing>
+              <wp:anchor distT="45720" distB="45720" distL="114300" distR="114300" simplePos="0" relativeHeight="251714560" behindDoc="0" locked="0" layoutInCell="1" allowOverlap="1" wp14:anchorId="5FDCDE4B" wp14:editId="3748CD45">
+                <wp:simplePos x="0" y="0"/>
+                <wp:positionH relativeFrom="margin">
+                  <wp:align>right</wp:align>
+                </wp:positionH>
+                <wp:positionV relativeFrom="paragraph">
+                  <wp:posOffset>1817370</wp:posOffset>
+                </wp:positionV>
+                <wp:extent cx="5630545" cy="419100"/>
+                <wp:effectExtent l="0" t="0" r="8255" b="0"/>
+                <wp:wrapSquare wrapText="bothSides"/>
+                <wp:docPr id="31" name="Text Box 2"/>
+                <wp:cNvGraphicFramePr>
+                  <a:graphicFrameLocks xmlns:a="http://schemas.openxmlformats.org/drawingml/2006/main"/>
+                </wp:cNvGraphicFramePr>
+                <a:graphic xmlns:a="http://schemas.openxmlformats.org/drawingml/2006/main">
+                  <a:graphicData uri="http://schemas.microsoft.com/office/word/2010/wordprocessingShape">
+                    <wps:wsp>
+                      <wps:cNvSpPr txBox="1">
+                        <a:spLocks noChangeArrowheads="1"/>
+                      </wps:cNvSpPr>
+                      <wps:spPr bwMode="auto">
+                        <a:xfrm>
+                          <a:off x="0" y="0"/>
+                          <a:ext cx="5630545" cy="419100"/>
+                        </a:xfrm>
+                        <a:prstGeom prst="rect">
+                          <a:avLst/>
+                        </a:prstGeom>
+                        <a:solidFill>
+                          <a:srgbClr val="FFFFFF"/>
+                        </a:solidFill>
+                        <a:ln w="9525">
+                          <a:noFill/>
+                          <a:miter lim="800000"/>
+                          <a:headEnd/>
+                          <a:tailEnd/>
+                        </a:ln>
+                      </wps:spPr>
+                      <wps:txbx>
+                        <w:txbxContent>
+                          <w:p>
+                            <w:pPr>
+                              <w:rPr>
+                                <w:rFonts w:ascii="Segoe UI Light" w:hAnsi="Segoe UI Light" w:cs="Segoe UI Light"/>
+                                <w:color w:val="6DCFDB"/>
+                                <w:sz w:val="28"/>
+                                <w:szCs w:val="28"/>
+                                <w:lang w:val="fr-BE"/>
+                              </w:rPr>
+                            </w:pPr>
+                            <w:r>
+                              <w:rPr>
+                                <w:rFonts w:ascii="Segoe UI Light" w:hAnsi="Segoe UI Light" w:cs="Segoe UI Light"/>
+                                <w:color w:val="6DCFDB"/>
+                                <w:sz w:val="28"/>
+                                <w:szCs w:val="28"/>
+                                <w:lang w:val="fr-BE"/>
+                              </w:rPr>
+                              <w:t>Web Developer Skills</w:t>
+                            </w:r>
+                          </w:p>
+                        </w:txbxContent>
+                      </wps:txbx>
+                      <wps:bodyPr rot="0" vert="horz" wrap="square" lIns="91440" tIns="45720" rIns="91440" bIns="45720" anchor="t" anchorCtr="0">
+                        <a:noAutofit/>
+                      </wps:bodyPr>
+                    </wps:wsp>
+                  </a:graphicData>
+                </a:graphic>
+                <wp14:sizeRelH relativeFrom="margin">
+                  <wp14:pctWidth>0</wp14:pctWidth>
+                </wp14:sizeRelH>
+                <wp14:sizeRelV relativeFrom="margin">
+                  <wp14:pctHeight>0</wp14:pctHeight>
+                </wp14:sizeRelV>
+              </wp:anchor>
+            </w:drawing>
+          </mc:Choice>
+          <mc:Fallback>
+            <w:pict>
+              <v:shape w14:anchorId="5FDCDE4B" id="_x0000_s1039" type="#_x0000_t202" style="position:absolute;margin-left:392.15pt;margin-top:143.1pt;width:443.35pt;height:33pt;z-index:251714560;visibility:visible;mso-wrap-style:square;mso-width-percent:0;mso-height-percent:0;mso-wrap-distance-left:9pt;mso-wrap-distance-top:3.6pt;mso-wrap-distance-right:9pt;mso-wrap-distance-bottom:3.6pt;mso-position-horizontal:right;mso-position-horizontal-relative:margin;mso-position-vertical:absolute;mso-position-vertical-relative:text;mso-width-percent:0;mso-height-percent:0;mso-width-relative:margin;mso-height-relative:margin;v-text-anchor:top" o:gfxdata="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" stroked="f">
+                <v:textbox>
+                  <w:txbxContent>
+                    <w:p>
+                      <w:pPr>
+                        <w:rPr>
+                          <w:rFonts w:ascii="Segoe UI Light" w:hAnsi="Segoe UI Light" w:cs="Segoe UI Light"/>
+                          <w:color w:val="6DCFDB"/>
+                          <w:sz w:val="28"/>
+                          <w:szCs w:val="28"/>
+                          <w:lang w:val="fr-BE"/>
+                        </w:rPr>
+                      </w:pPr>
+                      <w:r>
+                        <w:rPr>
+                          <w:rFonts w:ascii="Segoe UI Light" w:hAnsi="Segoe UI Light" w:cs="Segoe UI Light"/>
+                          <w:color w:val="6DCFDB"/>
+                          <w:sz w:val="28"/>
+                          <w:szCs w:val="28"/>
+                          <w:lang w:val="fr-BE"/>
+                        </w:rPr>
+                        <w:t>Web Developer Skills</w:t>
+                      </w:r>
+                    </w:p>
+                  </w:txbxContent>
+                </v:textbox>
+                <w10:wrap type="square" anchorx="margin"/>
+              </v:shape>
+            </w:pict>
+          </mc:Fallback>
+        </mc:AlternateContent>
+      </w:r>
+      <w:r>
+        <w:rPr>
+          <w:noProof/>
+        </w:rPr>
+        <mc:AlternateContent>
+          <mc:Choice Requires="wps">
+            <w:drawing>
+              <wp:anchor distT="45720" distB="45720" distL="114300" distR="114300" simplePos="0" relativeHeight="251712512" behindDoc="0" locked="0" layoutInCell="1" allowOverlap="1" wp14:anchorId="7EF7AABA" wp14:editId="7E5D9987">
                 <wp:simplePos x="0" y="0"/>
                 <wp:positionH relativeFrom="margin">
                   <wp:align>right</wp:align>
@@ -1518,9 +2568,8 @@
                                 <w:sz w:val="20"/>
                                 <w:szCs w:val="20"/>
                               </w:rPr>
-                              <w:t xml:space="preserve">Design </w:t>
-                            </w:r>
-                            <w:proofErr w:type="gramStart"/>
+                              <w:t>Design Patterns</w:t>
+                            </w:r>
                             <w:r>
                               <w:rPr>
                                 <w:rFonts w:ascii="Segoe UI Light" w:hAnsi="Segoe UI Light" w:cs="Segoe UI Light"/>
@@ -1528,7 +2577,7 @@
                                 <w:sz w:val="20"/>
                                 <w:szCs w:val="20"/>
                               </w:rPr>
-                              <w:t>Patterns</w:t>
+                              <w:t> :</w:t>
                             </w:r>
                             <w:r>
                               <w:rPr>
@@ -1537,9 +2586,8 @@
                                 <w:sz w:val="20"/>
                                 <w:szCs w:val="20"/>
                               </w:rPr>
-                              <w:t> :</w:t>
-                            </w:r>
-                            <w:proofErr w:type="gramEnd"/>
+                              <w:tab/>
+                            </w:r>
                             <w:r>
                               <w:rPr>
                                 <w:rFonts w:ascii="Segoe UI Light" w:hAnsi="Segoe UI Light" w:cs="Segoe UI Light"/>
@@ -1574,27 +2622,7 @@
                                 <w:sz w:val="20"/>
                                 <w:szCs w:val="20"/>
                               </w:rPr>
-                              <w:tab/>
-                            </w:r>
-                            <w:r>
-                              <w:rPr>
-                                <w:rFonts w:ascii="Segoe UI Light" w:hAnsi="Segoe UI Light" w:cs="Segoe UI Light"/>
-                                <w:color w:val="F2F2F2" w:themeColor="background1" w:themeShade="F2"/>
-                                <w:sz w:val="20"/>
-                                <w:szCs w:val="20"/>
-                              </w:rPr>
-                              <w:t xml:space="preserve">Observer, Mediator, IOC, </w:t>
-                            </w:r>
-                            <w:bookmarkStart w:id="0" w:name="_GoBack"/>
-                            <w:bookmarkEnd w:id="0"/>
-                            <w:r>
-                              <w:rPr>
-                                <w:rFonts w:ascii="Segoe UI Light" w:hAnsi="Segoe UI Light" w:cs="Segoe UI Light"/>
-                                <w:color w:val="F2F2F2" w:themeColor="background1" w:themeShade="F2"/>
-                                <w:sz w:val="20"/>
-                                <w:szCs w:val="20"/>
-                              </w:rPr>
-                              <w:t>Locator, Singleton, Abstract</w:t>
+                              <w:t>Observer, Mediator, IOC, Locator, Singleton, Abstract</w:t>
                             </w:r>
                             <w:r>
                               <w:rPr>
@@ -1623,7 +2651,7 @@
           </mc:Choice>
           <mc:Fallback>
             <w:pict>
-              <v:shape w14:anchorId="3F05AEBE" id="_x0000_s1037" type="#_x0000_t202" style="position:absolute;margin-left:391.65pt;margin-top:116.2pt;width:442.85pt;height:26.5pt;z-index:251712512;visibility:visible;mso-wrap-style:square;mso-width-percent:0;mso-height-percent:0;mso-wrap-distance-left:9pt;mso-wrap-distance-top:3.6pt;mso-wrap-distance-right:9pt;mso-wrap-distance-bottom:3.6pt;mso-position-horizontal:right;mso-position-horizontal-relative:margin;mso-position-vertical:absolute;mso-position-vertical-relative:text;mso-width-percent:0;mso-height-percent:0;mso-width-relative:margin;mso-height-relative:margin;v-text-anchor:top" o:gfxdata="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" fillcolor="#6dcfdb" stroked="f">
+              <v:shape w14:anchorId="7EF7AABA" id="_x0000_s1040" type="#_x0000_t202" style="position:absolute;margin-left:391.65pt;margin-top:116.2pt;width:442.85pt;height:26.5pt;z-index:251712512;visibility:visible;mso-wrap-style:square;mso-width-percent:0;mso-height-percent:0;mso-wrap-distance-left:9pt;mso-wrap-distance-top:3.6pt;mso-wrap-distance-right:9pt;mso-wrap-distance-bottom:3.6pt;mso-position-horizontal:right;mso-position-horizontal-relative:margin;mso-position-vertical:absolute;mso-position-vertical-relative:text;mso-width-percent:0;mso-height-percent:0;mso-width-relative:margin;mso-height-relative:margin;v-text-anchor:top" o:gfxdata="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" fillcolor="#6dcfdb" stroked="f">
                 <v:textbox>
                   <w:txbxContent>
                     <w:p>
@@ -1641,9 +2669,8 @@
                           <w:sz w:val="20"/>
                           <w:szCs w:val="20"/>
                         </w:rPr>
-                        <w:t xml:space="preserve">Design </w:t>
-                      </w:r>
-                      <w:proofErr w:type="gramStart"/>
+                        <w:t>Design Patterns</w:t>
+                      </w:r>
                       <w:r>
                         <w:rPr>
                           <w:rFonts w:ascii="Segoe UI Light" w:hAnsi="Segoe UI Light" w:cs="Segoe UI Light"/>
@@ -1651,7 +2678,7 @@
                           <w:sz w:val="20"/>
                           <w:szCs w:val="20"/>
                         </w:rPr>
-                        <w:t>Patterns</w:t>
+                        <w:t> :</w:t>
                       </w:r>
                       <w:r>
                         <w:rPr>
@@ -1660,9 +2687,8 @@
                           <w:sz w:val="20"/>
                           <w:szCs w:val="20"/>
                         </w:rPr>
-                        <w:t> :</w:t>
-                      </w:r>
-                      <w:proofErr w:type="gramEnd"/>
+                        <w:tab/>
+                      </w:r>
                       <w:r>
                         <w:rPr>
                           <w:rFonts w:ascii="Segoe UI Light" w:hAnsi="Segoe UI Light" w:cs="Segoe UI Light"/>
@@ -1697,27 +2723,7 @@
                           <w:sz w:val="20"/>
                           <w:szCs w:val="20"/>
                         </w:rPr>
-                        <w:tab/>
-                      </w:r>
-                      <w:r>
-                        <w:rPr>
-                          <w:rFonts w:ascii="Segoe UI Light" w:hAnsi="Segoe UI Light" w:cs="Segoe UI Light"/>
-                          <w:color w:val="F2F2F2" w:themeColor="background1" w:themeShade="F2"/>
-                          <w:sz w:val="20"/>
-                          <w:szCs w:val="20"/>
-                        </w:rPr>
-                        <w:t xml:space="preserve">Observer, Mediator, IOC, </w:t>
-                      </w:r>
-                      <w:bookmarkStart w:id="1" w:name="_GoBack"/>
-                      <w:bookmarkEnd w:id="1"/>
-                      <w:r>
-                        <w:rPr>
-                          <w:rFonts w:ascii="Segoe UI Light" w:hAnsi="Segoe UI Light" w:cs="Segoe UI Light"/>
-                          <w:color w:val="F2F2F2" w:themeColor="background1" w:themeShade="F2"/>
-                          <w:sz w:val="20"/>
-                          <w:szCs w:val="20"/>
-                        </w:rPr>
-                        <w:t>Locator, Singleton, Abstract</w:t>
+                        <w:t>Observer, Mediator, IOC, Locator, Singleton, Abstract</w:t>
                       </w:r>
                       <w:r>
                         <w:rPr>
@@ -1742,7 +2748,7 @@
         <mc:AlternateContent>
           <mc:Choice Requires="wps">
             <w:drawing>
-              <wp:anchor distT="45720" distB="45720" distL="114300" distR="114300" simplePos="0" relativeHeight="251710464" behindDoc="0" locked="0" layoutInCell="1" allowOverlap="1" wp14:anchorId="5C1CE6D5" wp14:editId="5BD06C51">
+              <wp:anchor distT="45720" distB="45720" distL="114300" distR="114300" simplePos="0" relativeHeight="251710464" behindDoc="0" locked="0" layoutInCell="1" allowOverlap="1" wp14:anchorId="67D7C8E6" wp14:editId="5C431F4E">
                 <wp:simplePos x="0" y="0"/>
                 <wp:positionH relativeFrom="margin">
                   <wp:align>right</wp:align>
@@ -1904,7 +2910,7 @@
           </mc:Choice>
           <mc:Fallback>
             <w:pict>
-              <v:shape w14:anchorId="5C1CE6D5" id="_x0000_s1038" type="#_x0000_t202" style="position:absolute;margin-left:391.65pt;margin-top:96pt;width:442.85pt;height:26.5pt;z-index:251710464;visibility:visible;mso-wrap-style:square;mso-width-percent:0;mso-height-percent:0;mso-wrap-distance-left:9pt;mso-wrap-distance-top:3.6pt;mso-wrap-distance-right:9pt;mso-wrap-distance-bottom:3.6pt;mso-position-horizontal:right;mso-position-horizontal-relative:margin;mso-position-vertical:absolute;mso-position-vertical-relative:text;mso-width-percent:0;mso-height-percent:0;mso-width-relative:margin;mso-height-relative:margin;v-text-anchor:top" o:gfxdata="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" fillcolor="#6dcfdb" stroked="f">
+              <v:shape w14:anchorId="67D7C8E6" id="_x0000_s1041" type="#_x0000_t202" style="position:absolute;margin-left:391.65pt;margin-top:96pt;width:442.85pt;height:26.5pt;z-index:251710464;visibility:visible;mso-wrap-style:square;mso-width-percent:0;mso-height-percent:0;mso-wrap-distance-left:9pt;mso-wrap-distance-top:3.6pt;mso-wrap-distance-right:9pt;mso-wrap-distance-bottom:3.6pt;mso-position-horizontal:right;mso-position-horizontal-relative:margin;mso-position-vertical:absolute;mso-position-vertical-relative:text;mso-width-percent:0;mso-height-percent:0;mso-width-relative:margin;mso-height-relative:margin;v-text-anchor:top" o:gfxdata="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" fillcolor="#6dcfdb" stroked="f">
                 <v:textbox>
                   <w:txbxContent>
                     <w:p>
@@ -2024,7 +3030,7 @@
         <mc:AlternateContent>
           <mc:Choice Requires="wps">
             <w:drawing>
-              <wp:anchor distT="45720" distB="45720" distL="114300" distR="114300" simplePos="0" relativeHeight="251708416" behindDoc="0" locked="0" layoutInCell="1" allowOverlap="1" wp14:anchorId="65D851B0" wp14:editId="36C2CD37">
+              <wp:anchor distT="45720" distB="45720" distL="114300" distR="114300" simplePos="0" relativeHeight="251708416" behindDoc="0" locked="0" layoutInCell="1" allowOverlap="1" wp14:anchorId="1614E7ED" wp14:editId="3B123ADA">
                 <wp:simplePos x="0" y="0"/>
                 <wp:positionH relativeFrom="margin">
                   <wp:align>right</wp:align>
@@ -2174,7 +3180,7 @@
           </mc:Choice>
           <mc:Fallback>
             <w:pict>
-              <v:shape w14:anchorId="65D851B0" id="_x0000_s1039" type="#_x0000_t202" style="position:absolute;margin-left:391.65pt;margin-top:74.3pt;width:442.85pt;height:26.5pt;z-index:251708416;visibility:visible;mso-wrap-style:square;mso-width-percent:0;mso-height-percent:0;mso-wrap-distance-left:9pt;mso-wrap-distance-top:3.6pt;mso-wrap-distance-right:9pt;mso-wrap-distance-bottom:3.6pt;mso-position-horizontal:right;mso-position-horizontal-relative:margin;mso-position-vertical:absolute;mso-position-vertical-relative:text;mso-width-percent:0;mso-height-percent:0;mso-width-relative:margin;mso-height-relative:margin;v-text-anchor:top" o:gfxdata="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" fillcolor="#6dcfdb" stroked="f">
+              <v:shape w14:anchorId="1614E7ED" id="_x0000_s1042" type="#_x0000_t202" style="position:absolute;margin-left:391.65pt;margin-top:74.3pt;width:442.85pt;height:26.5pt;z-index:251708416;visibility:visible;mso-wrap-style:square;mso-width-percent:0;mso-height-percent:0;mso-wrap-distance-left:9pt;mso-wrap-distance-top:3.6pt;mso-wrap-distance-right:9pt;mso-wrap-distance-bottom:3.6pt;mso-position-horizontal:right;mso-position-horizontal-relative:margin;mso-position-vertical:absolute;mso-position-vertical-relative:text;mso-width-percent:0;mso-height-percent:0;mso-width-relative:margin;mso-height-relative:margin;v-text-anchor:top" o:gfxdata="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" fillcolor="#6dcfdb" stroked="f">
                 <v:textbox>
                   <w:txbxContent>
                     <w:p>
@@ -2282,7 +3288,7 @@
         <mc:AlternateContent>
           <mc:Choice Requires="wps">
             <w:drawing>
-              <wp:anchor distT="45720" distB="45720" distL="114300" distR="114300" simplePos="0" relativeHeight="251704320" behindDoc="0" locked="0" layoutInCell="1" allowOverlap="1" wp14:anchorId="6A478F9E" wp14:editId="565D9C07">
+              <wp:anchor distT="45720" distB="45720" distL="114300" distR="114300" simplePos="0" relativeHeight="251704320" behindDoc="0" locked="0" layoutInCell="1" allowOverlap="1" wp14:anchorId="4568892C" wp14:editId="56633DDE">
                 <wp:simplePos x="0" y="0"/>
                 <wp:positionH relativeFrom="margin">
                   <wp:align>right</wp:align>
@@ -2435,7 +3441,7 @@
           </mc:Choice>
           <mc:Fallback>
             <w:pict>
-              <v:shape w14:anchorId="6A478F9E" id="_x0000_s1040" type="#_x0000_t202" style="position:absolute;margin-left:391.65pt;margin-top:54.6pt;width:442.85pt;height:21pt;z-index:251704320;visibility:visible;mso-wrap-style:square;mso-width-percent:0;mso-height-percent:0;mso-wrap-distance-left:9pt;mso-wrap-distance-top:3.6pt;mso-wrap-distance-right:9pt;mso-wrap-distance-bottom:3.6pt;mso-position-horizontal:right;mso-position-horizontal-relative:margin;mso-position-vertical:absolute;mso-position-vertical-relative:text;mso-width-percent:0;mso-height-percent:0;mso-width-relative:margin;mso-height-relative:margin;v-text-anchor:top" o:gfxdata="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" fillcolor="#6dcfdb" stroked="f">
+              <v:shape w14:anchorId="4568892C" id="_x0000_s1043" type="#_x0000_t202" style="position:absolute;margin-left:391.65pt;margin-top:54.6pt;width:442.85pt;height:21pt;z-index:251704320;visibility:visible;mso-wrap-style:square;mso-width-percent:0;mso-height-percent:0;mso-wrap-distance-left:9pt;mso-wrap-distance-top:3.6pt;mso-wrap-distance-right:9pt;mso-wrap-distance-bottom:3.6pt;mso-position-horizontal:right;mso-position-horizontal-relative:margin;mso-position-vertical:absolute;mso-position-vertical-relative:text;mso-width-percent:0;mso-height-percent:0;mso-width-relative:margin;mso-height-relative:margin;v-text-anchor:top" o:gfxdata="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" fillcolor="#6dcfdb" stroked="f">
                 <v:textbox>
                   <w:txbxContent>
                     <w:p>
@@ -2546,7 +3552,7 @@
         <mc:AlternateContent>
           <mc:Choice Requires="wps">
             <w:drawing>
-              <wp:anchor distT="45720" distB="45720" distL="114300" distR="114300" simplePos="0" relativeHeight="251700224" behindDoc="0" locked="0" layoutInCell="1" allowOverlap="1" wp14:anchorId="6037AD81" wp14:editId="53081C75">
+              <wp:anchor distT="45720" distB="45720" distL="114300" distR="114300" simplePos="0" relativeHeight="251700224" behindDoc="0" locked="0" layoutInCell="1" allowOverlap="1" wp14:anchorId="3849422B" wp14:editId="6D7C4143">
                 <wp:simplePos x="0" y="0"/>
                 <wp:positionH relativeFrom="margin">
                   <wp:align>right</wp:align>
@@ -2627,7 +3633,7 @@
           </mc:Choice>
           <mc:Fallback>
             <w:pict>
-              <v:shape w14:anchorId="6037AD81" id="_x0000_s1041" type="#_x0000_t202" style="position:absolute;margin-left:391.65pt;margin-top:28.1pt;width:442.85pt;height:27pt;z-index:251700224;visibility:visible;mso-wrap-style:square;mso-width-percent:0;mso-height-percent:0;mso-wrap-distance-left:9pt;mso-wrap-distance-top:3.6pt;mso-wrap-distance-right:9pt;mso-wrap-distance-bottom:3.6pt;mso-position-horizontal:right;mso-position-horizontal-relative:margin;mso-position-vertical:absolute;mso-position-vertical-relative:text;mso-width-percent:0;mso-height-percent:0;mso-width-relative:margin;mso-height-relative:margin;v-text-anchor:top" o:gfxdata="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" fillcolor="#6dcfdb" stroked="f">
+              <v:shape w14:anchorId="3849422B" id="_x0000_s1044" type="#_x0000_t202" style="position:absolute;margin-left:391.65pt;margin-top:28.1pt;width:442.85pt;height:27pt;z-index:251700224;visibility:visible;mso-wrap-style:square;mso-width-percent:0;mso-height-percent:0;mso-wrap-distance-left:9pt;mso-wrap-distance-top:3.6pt;mso-wrap-distance-right:9pt;mso-wrap-distance-bottom:3.6pt;mso-position-horizontal:right;mso-position-horizontal-relative:margin;mso-position-vertical:absolute;mso-position-vertical-relative:text;mso-width-percent:0;mso-height-percent:0;mso-width-relative:margin;mso-height-relative:margin;v-text-anchor:top" o:gfxdata="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" fillcolor="#6dcfdb" stroked="f">
                 <v:textbox>
                   <w:txbxContent>
                     <w:p>
@@ -2666,7 +3672,7 @@
         <mc:AlternateContent>
           <mc:Choice Requires="wps">
             <w:drawing>
-              <wp:anchor distT="45720" distB="45720" distL="114300" distR="114300" simplePos="0" relativeHeight="251698176" behindDoc="0" locked="0" layoutInCell="1" allowOverlap="1" wp14:anchorId="7938923C" wp14:editId="0A4F10EB">
+              <wp:anchor distT="45720" distB="45720" distL="114300" distR="114300" simplePos="0" relativeHeight="251698176" behindDoc="0" locked="0" layoutInCell="1" allowOverlap="1" wp14:anchorId="52E098C8" wp14:editId="0D520ACC">
                 <wp:simplePos x="0" y="0"/>
                 <wp:positionH relativeFrom="margin">
                   <wp:align>right</wp:align>
@@ -2727,7 +3733,7 @@
           </mc:Choice>
           <mc:Fallback>
             <w:pict>
-              <v:shape w14:anchorId="7938923C" id="_x0000_s1042" type="#_x0000_t202" style="position:absolute;margin-left:391.65pt;margin-top:22.1pt;width:442.85pt;height:6pt;flip:y;z-index:251698176;visibility:visible;mso-wrap-style:square;mso-width-percent:0;mso-height-percent:0;mso-wrap-distance-left:9pt;mso-wrap-distance-top:3.6pt;mso-wrap-distance-right:9pt;mso-wrap-distance-bottom:3.6pt;mso-position-horizontal:right;mso-position-horizontal-relative:margin;mso-position-vertical:absolute;mso-position-vertical-relative:text;mso-width-percent:0;mso-height-percent:0;mso-width-relative:margin;mso-height-relative:margin;v-text-anchor:top" o:gfxdata="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" fillcolor="#4bb6c4" stroked="f">
+              <v:shape w14:anchorId="52E098C8" id="_x0000_s1045" type="#_x0000_t202" style="position:absolute;margin-left:391.65pt;margin-top:22.1pt;width:442.85pt;height:6pt;flip:y;z-index:251698176;visibility:visible;mso-wrap-style:square;mso-width-percent:0;mso-height-percent:0;mso-wrap-distance-left:9pt;mso-wrap-distance-top:3.6pt;mso-wrap-distance-right:9pt;mso-wrap-distance-bottom:3.6pt;mso-position-horizontal:right;mso-position-horizontal-relative:margin;mso-position-vertical:absolute;mso-position-vertical-relative:text;mso-width-percent:0;mso-height-percent:0;mso-width-relative:margin;mso-height-relative:margin;v-text-anchor:top" o:gfxdata="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" fillcolor="#4bb6c4" stroked="f">
                 <v:textbox>
                   <w:txbxContent>
                     <w:p/>
@@ -2754,7 +3760,7 @@
         <mc:AlternateContent>
           <mc:Choice Requires="wps">
             <w:drawing>
-              <wp:anchor distT="45720" distB="45720" distL="114300" distR="114300" simplePos="0" relativeHeight="251663360" behindDoc="0" locked="0" layoutInCell="1" allowOverlap="1" wp14:anchorId="1648CA6F" wp14:editId="018ACD9C">
+              <wp:anchor distT="45720" distB="45720" distL="114300" distR="114300" simplePos="0" relativeHeight="251663360" behindDoc="0" locked="0" layoutInCell="1" allowOverlap="1" wp14:anchorId="6C936316" wp14:editId="6D4D3D7F">
                 <wp:simplePos x="0" y="0"/>
                 <wp:positionH relativeFrom="margin">
                   <wp:posOffset>0</wp:posOffset>
@@ -2864,7 +3870,7 @@
           </mc:Choice>
           <mc:Fallback>
             <w:pict>
-              <v:shape w14:anchorId="1648CA6F" id="Text Box 3" o:spid="_x0000_s1043" type="#_x0000_t202" style="position:absolute;left:0;text-align:left;margin-left:0;margin-top:22.9pt;width:169.2pt;height:60.6pt;z-index:251663360;visibility:visible;mso-wrap-style:square;mso-width-percent:0;mso-height-percent:0;mso-wrap-distance-left:9pt;mso-wrap-distance-top:3.6pt;mso-wrap-distance-right:9pt;mso-wrap-distance-bottom:3.6pt;mso-position-horizontal:absolute;mso-position-horizontal-relative:margin;mso-position-vertical:absolute;mso-position-vertical-relative:text;mso-width-percent:0;mso-height-percent:0;mso-width-relative:margin;mso-height-relative:margin;v-text-anchor:top" o:gfxdata="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" fillcolor="#3d3d3d" stroked="f">
+              <v:shape w14:anchorId="6C936316" id="Text Box 3" o:spid="_x0000_s1046" type="#_x0000_t202" style="position:absolute;left:0;text-align:left;margin-left:0;margin-top:22.9pt;width:169.2pt;height:60.6pt;z-index:251663360;visibility:visible;mso-wrap-style:square;mso-width-percent:0;mso-height-percent:0;mso-wrap-distance-left:9pt;mso-wrap-distance-top:3.6pt;mso-wrap-distance-right:9pt;mso-wrap-distance-bottom:3.6pt;mso-position-horizontal:absolute;mso-position-horizontal-relative:margin;mso-position-vertical:absolute;mso-position-vertical-relative:text;mso-width-percent:0;mso-height-percent:0;mso-width-relative:margin;mso-height-relative:margin;v-text-anchor:top" o:gfxdata="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" fillcolor="#3d3d3d" stroked="f">
                 <v:textbox>
                   <w:txbxContent>
                     <w:p>
@@ -2932,7 +3938,7 @@
         <mc:AlternateContent>
           <mc:Choice Requires="wps">
             <w:drawing>
-              <wp:anchor distT="45720" distB="45720" distL="114300" distR="114300" simplePos="0" relativeHeight="251679744" behindDoc="0" locked="0" layoutInCell="1" allowOverlap="1" wp14:anchorId="44FE7F83" wp14:editId="726E9403">
+              <wp:anchor distT="45720" distB="45720" distL="114300" distR="114300" simplePos="0" relativeHeight="251679744" behindDoc="0" locked="0" layoutInCell="1" allowOverlap="1" wp14:anchorId="473D30BD" wp14:editId="1183A964">
                 <wp:simplePos x="0" y="0"/>
                 <wp:positionH relativeFrom="margin">
                   <wp:align>left</wp:align>
@@ -3020,7 +4026,7 @@
           </mc:Choice>
           <mc:Fallback>
             <w:pict>
-              <v:shape w14:anchorId="44FE7F83" id="Text Box 13" o:spid="_x0000_s1044" type="#_x0000_t202" style="position:absolute;left:0;text-align:left;margin-left:0;margin-top:466.9pt;width:169.2pt;height:99pt;z-index:251679744;visibility:visible;mso-wrap-style:square;mso-width-percent:0;mso-height-percent:0;mso-wrap-distance-left:9pt;mso-wrap-distance-top:3.6pt;mso-wrap-distance-right:9pt;mso-wrap-distance-bottom:3.6pt;mso-position-horizontal:left;mso-position-horizontal-relative:margin;mso-position-vertical:absolute;mso-position-vertical-relative:text;mso-width-percent:0;mso-height-percent:0;mso-width-relative:margin;mso-height-relative:margin;v-text-anchor:top" o:gfxdata="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" fillcolor="#3d3d3d" stroked="f">
+              <v:shape w14:anchorId="473D30BD" id="Text Box 13" o:spid="_x0000_s1047" type="#_x0000_t202" style="position:absolute;left:0;text-align:left;margin-left:0;margin-top:466.9pt;width:169.2pt;height:99pt;z-index:251679744;visibility:visible;mso-wrap-style:square;mso-width-percent:0;mso-height-percent:0;mso-wrap-distance-left:9pt;mso-wrap-distance-top:3.6pt;mso-wrap-distance-right:9pt;mso-wrap-distance-bottom:3.6pt;mso-position-horizontal:left;mso-position-horizontal-relative:margin;mso-position-vertical:absolute;mso-position-vertical-relative:text;mso-width-percent:0;mso-height-percent:0;mso-width-relative:margin;mso-height-relative:margin;v-text-anchor:top" o:gfxdata="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" fillcolor="#3d3d3d" stroked="f">
                 <v:textbox>
                   <w:txbxContent>
                     <w:p>
@@ -3066,7 +4072,7 @@
         <mc:AlternateContent>
           <mc:Choice Requires="wps">
             <w:drawing>
-              <wp:anchor distT="45720" distB="45720" distL="114300" distR="114300" simplePos="0" relativeHeight="251675648" behindDoc="0" locked="0" layoutInCell="1" allowOverlap="1" wp14:anchorId="17313113" wp14:editId="553474A7">
+              <wp:anchor distT="45720" distB="45720" distL="114300" distR="114300" simplePos="0" relativeHeight="251675648" behindDoc="0" locked="0" layoutInCell="1" allowOverlap="1" wp14:anchorId="030615EF" wp14:editId="1B841292">
                 <wp:simplePos x="0" y="0"/>
                 <wp:positionH relativeFrom="margin">
                   <wp:align>left</wp:align>
@@ -3181,7 +4187,7 @@
           </mc:Choice>
           <mc:Fallback>
             <w:pict>
-              <v:shape w14:anchorId="17313113" id="Text Box 10" o:spid="_x0000_s1045" type="#_x0000_t202" style="position:absolute;left:0;text-align:left;margin-left:0;margin-top:402.8pt;width:169.2pt;height:64.8pt;z-index:251675648;visibility:visible;mso-wrap-style:square;mso-width-percent:0;mso-height-percent:0;mso-wrap-distance-left:9pt;mso-wrap-distance-top:3.6pt;mso-wrap-distance-right:9pt;mso-wrap-distance-bottom:3.6pt;mso-position-horizontal:left;mso-position-horizontal-relative:margin;mso-position-vertical:absolute;mso-position-vertical-relative:text;mso-width-percent:0;mso-height-percent:0;mso-width-relative:margin;mso-height-relative:margin;v-text-anchor:top" o:gfxdata="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" fillcolor="#3d3d3d" stroked="f">
+              <v:shape w14:anchorId="030615EF" id="Text Box 10" o:spid="_x0000_s1048" type="#_x0000_t202" style="position:absolute;left:0;text-align:left;margin-left:0;margin-top:402.8pt;width:169.2pt;height:64.8pt;z-index:251675648;visibility:visible;mso-wrap-style:square;mso-width-percent:0;mso-height-percent:0;mso-wrap-distance-left:9pt;mso-wrap-distance-top:3.6pt;mso-wrap-distance-right:9pt;mso-wrap-distance-bottom:3.6pt;mso-position-horizontal:left;mso-position-horizontal-relative:margin;mso-position-vertical:absolute;mso-position-vertical-relative:text;mso-width-percent:0;mso-height-percent:0;mso-width-relative:margin;mso-height-relative:margin;v-text-anchor:top" o:gfxdata="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" fillcolor="#3d3d3d" stroked="f">
                 <v:textbox>
                   <w:txbxContent>
                     <w:p>
@@ -3254,7 +4260,7 @@
         <mc:AlternateContent>
           <mc:Choice Requires="wps">
             <w:drawing>
-              <wp:anchor distT="45720" distB="45720" distL="114300" distR="114300" simplePos="0" relativeHeight="251673600" behindDoc="0" locked="0" layoutInCell="1" allowOverlap="1" wp14:anchorId="586C00D6" wp14:editId="4268E73C">
+              <wp:anchor distT="45720" distB="45720" distL="114300" distR="114300" simplePos="0" relativeHeight="251673600" behindDoc="0" locked="0" layoutInCell="1" allowOverlap="1" wp14:anchorId="34C92CFB" wp14:editId="24CF5DAC">
                 <wp:simplePos x="0" y="0"/>
                 <wp:positionH relativeFrom="margin">
                   <wp:align>left</wp:align>
@@ -3345,7 +4351,7 @@
           </mc:Choice>
           <mc:Fallback>
             <w:pict>
-              <v:shape w14:anchorId="586C00D6" id="_x0000_s1046" type="#_x0000_t202" style="position:absolute;left:0;text-align:left;margin-left:0;margin-top:357.7pt;width:169.2pt;height:47.4pt;z-index:251673600;visibility:visible;mso-wrap-style:square;mso-width-percent:0;mso-height-percent:0;mso-wrap-distance-left:9pt;mso-wrap-distance-top:3.6pt;mso-wrap-distance-right:9pt;mso-wrap-distance-bottom:3.6pt;mso-position-horizontal:left;mso-position-horizontal-relative:margin;mso-position-vertical:absolute;mso-position-vertical-relative:text;mso-width-percent:0;mso-height-percent:0;mso-width-relative:margin;mso-height-relative:margin;v-text-anchor:top" o:gfxdata="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" fillcolor="#3d3d3d" stroked="f">
+              <v:shape w14:anchorId="34C92CFB" id="_x0000_s1049" type="#_x0000_t202" style="position:absolute;left:0;text-align:left;margin-left:0;margin-top:357.7pt;width:169.2pt;height:47.4pt;z-index:251673600;visibility:visible;mso-wrap-style:square;mso-width-percent:0;mso-height-percent:0;mso-wrap-distance-left:9pt;mso-wrap-distance-top:3.6pt;mso-wrap-distance-right:9pt;mso-wrap-distance-bottom:3.6pt;mso-position-horizontal:left;mso-position-horizontal-relative:margin;mso-position-vertical:absolute;mso-position-vertical-relative:text;mso-width-percent:0;mso-height-percent:0;mso-width-relative:margin;mso-height-relative:margin;v-text-anchor:top" o:gfxdata="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" fillcolor="#3d3d3d" stroked="f">
                 <v:textbox>
                   <w:txbxContent>
                     <w:p>
@@ -3394,7 +4400,7 @@
         <mc:AlternateContent>
           <mc:Choice Requires="wps">
             <w:drawing>
-              <wp:anchor distT="45720" distB="45720" distL="114300" distR="114300" simplePos="0" relativeHeight="251671552" behindDoc="0" locked="0" layoutInCell="1" allowOverlap="1" wp14:anchorId="4D7BCC4D" wp14:editId="21598835">
+              <wp:anchor distT="45720" distB="45720" distL="114300" distR="114300" simplePos="0" relativeHeight="251671552" behindDoc="0" locked="0" layoutInCell="1" allowOverlap="1" wp14:anchorId="424943B6" wp14:editId="0FB767C0">
                 <wp:simplePos x="0" y="0"/>
                 <wp:positionH relativeFrom="margin">
                   <wp:align>left</wp:align>
@@ -3509,7 +4515,7 @@
           </mc:Choice>
           <mc:Fallback>
             <w:pict>
-              <v:shape w14:anchorId="4D7BCC4D" id="Text Box 7" o:spid="_x0000_s1047" type="#_x0000_t202" style="position:absolute;left:0;text-align:left;margin-left:0;margin-top:294.1pt;width:169.2pt;height:64.8pt;z-index:251671552;visibility:visible;mso-wrap-style:square;mso-width-percent:0;mso-height-percent:0;mso-wrap-distance-left:9pt;mso-wrap-distance-top:3.6pt;mso-wrap-distance-right:9pt;mso-wrap-distance-bottom:3.6pt;mso-position-horizontal:left;mso-position-horizontal-relative:margin;mso-position-vertical:absolute;mso-position-vertical-relative:text;mso-width-percent:0;mso-height-percent:0;mso-width-relative:margin;mso-height-relative:margin;v-text-anchor:top" o:gfxdata="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" fillcolor="#3d3d3d" stroked="f">
+              <v:shape w14:anchorId="424943B6" id="Text Box 7" o:spid="_x0000_s1050" type="#_x0000_t202" style="position:absolute;left:0;text-align:left;margin-left:0;margin-top:294.1pt;width:169.2pt;height:64.8pt;z-index:251671552;visibility:visible;mso-wrap-style:square;mso-width-percent:0;mso-height-percent:0;mso-wrap-distance-left:9pt;mso-wrap-distance-top:3.6pt;mso-wrap-distance-right:9pt;mso-wrap-distance-bottom:3.6pt;mso-position-horizontal:left;mso-position-horizontal-relative:margin;mso-position-vertical:absolute;mso-position-vertical-relative:text;mso-width-percent:0;mso-height-percent:0;mso-width-relative:margin;mso-height-relative:margin;v-text-anchor:top" o:gfxdata="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" fillcolor="#3d3d3d" stroked="f">
                 <v:textbox>
                   <w:txbxContent>
                     <w:p>
@@ -3582,7 +4588,7 @@
         <mc:AlternateContent>
           <mc:Choice Requires="wps">
             <w:drawing>
-              <wp:anchor distT="45720" distB="45720" distL="114300" distR="114300" simplePos="0" relativeHeight="251669504" behindDoc="0" locked="0" layoutInCell="1" allowOverlap="1" wp14:anchorId="02CB11C1" wp14:editId="4374CAF1">
+              <wp:anchor distT="45720" distB="45720" distL="114300" distR="114300" simplePos="0" relativeHeight="251669504" behindDoc="0" locked="0" layoutInCell="1" allowOverlap="1" wp14:anchorId="0A13E0EF" wp14:editId="37A8DC6F">
                 <wp:simplePos x="0" y="0"/>
                 <wp:positionH relativeFrom="margin">
                   <wp:align>left</wp:align>
@@ -3697,7 +4703,7 @@
           </mc:Choice>
           <mc:Fallback>
             <w:pict>
-              <v:shape w14:anchorId="02CB11C1" id="Text Box 6" o:spid="_x0000_s1048" type="#_x0000_t202" style="position:absolute;left:0;text-align:left;margin-left:0;margin-top:231.7pt;width:169.2pt;height:64.8pt;z-index:251669504;visibility:visible;mso-wrap-style:square;mso-width-percent:0;mso-height-percent:0;mso-wrap-distance-left:9pt;mso-wrap-distance-top:3.6pt;mso-wrap-distance-right:9pt;mso-wrap-distance-bottom:3.6pt;mso-position-horizontal:left;mso-position-horizontal-relative:margin;mso-position-vertical:absolute;mso-position-vertical-relative:text;mso-width-percent:0;mso-height-percent:0;mso-width-relative:margin;mso-height-relative:margin;v-text-anchor:top" o:gfxdata="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" fillcolor="#3d3d3d" stroked="f">
+              <v:shape w14:anchorId="0A13E0EF" id="Text Box 6" o:spid="_x0000_s1051" type="#_x0000_t202" style="position:absolute;left:0;text-align:left;margin-left:0;margin-top:231.7pt;width:169.2pt;height:64.8pt;z-index:251669504;visibility:visible;mso-wrap-style:square;mso-width-percent:0;mso-height-percent:0;mso-wrap-distance-left:9pt;mso-wrap-distance-top:3.6pt;mso-wrap-distance-right:9pt;mso-wrap-distance-bottom:3.6pt;mso-position-horizontal:left;mso-position-horizontal-relative:margin;mso-position-vertical:absolute;mso-position-vertical-relative:text;mso-width-percent:0;mso-height-percent:0;mso-width-relative:margin;mso-height-relative:margin;v-text-anchor:top" o:gfxdata="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" fillcolor="#3d3d3d" stroked="f">
                 <v:textbox>
                   <w:txbxContent>
                     <w:p>
@@ -3770,7 +4776,7 @@
         <mc:AlternateContent>
           <mc:Choice Requires="wps">
             <w:drawing>
-              <wp:anchor distT="45720" distB="45720" distL="114300" distR="114300" simplePos="0" relativeHeight="251667456" behindDoc="0" locked="0" layoutInCell="1" allowOverlap="1" wp14:anchorId="729A515F" wp14:editId="2530A7D8">
+              <wp:anchor distT="45720" distB="45720" distL="114300" distR="114300" simplePos="0" relativeHeight="251667456" behindDoc="0" locked="0" layoutInCell="1" allowOverlap="1" wp14:anchorId="641D5D39" wp14:editId="558E37CF">
                 <wp:simplePos x="0" y="0"/>
                 <wp:positionH relativeFrom="margin">
                   <wp:align>left</wp:align>
@@ -3863,7 +4869,7 @@
           </mc:Choice>
           <mc:Fallback>
             <w:pict>
-              <v:shape w14:anchorId="729A515F" id="_x0000_s1049" type="#_x0000_t202" style="position:absolute;left:0;text-align:left;margin-left:0;margin-top:186.7pt;width:169.2pt;height:47.4pt;z-index:251667456;visibility:visible;mso-wrap-style:square;mso-width-percent:0;mso-height-percent:0;mso-wrap-distance-left:9pt;mso-wrap-distance-top:3.6pt;mso-wrap-distance-right:9pt;mso-wrap-distance-bottom:3.6pt;mso-position-horizontal:left;mso-position-horizontal-relative:margin;mso-position-vertical:absolute;mso-position-vertical-relative:text;mso-width-percent:0;mso-height-percent:0;mso-width-relative:margin;mso-height-relative:margin;v-text-anchor:top" o:gfxdata="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" fillcolor="#3d3d3d" stroked="f">
+              <v:shape w14:anchorId="641D5D39" id="_x0000_s1052" type="#_x0000_t202" style="position:absolute;left:0;text-align:left;margin-left:0;margin-top:186.7pt;width:169.2pt;height:47.4pt;z-index:251667456;visibility:visible;mso-wrap-style:square;mso-width-percent:0;mso-height-percent:0;mso-wrap-distance-left:9pt;mso-wrap-distance-top:3.6pt;mso-wrap-distance-right:9pt;mso-wrap-distance-bottom:3.6pt;mso-position-horizontal:left;mso-position-horizontal-relative:margin;mso-position-vertical:absolute;mso-position-vertical-relative:text;mso-width-percent:0;mso-height-percent:0;mso-width-relative:margin;mso-height-relative:margin;v-text-anchor:top" o:gfxdata="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" fillcolor="#3d3d3d" stroked="f">
                 <v:textbox>
                   <w:txbxContent>
                     <w:p>
@@ -3914,7 +4920,7 @@
         <mc:AlternateContent>
           <mc:Choice Requires="wps">
             <w:drawing>
-              <wp:anchor distT="45720" distB="45720" distL="114300" distR="114300" simplePos="0" relativeHeight="251706368" behindDoc="0" locked="0" layoutInCell="1" allowOverlap="1" wp14:anchorId="56A3C689" wp14:editId="64045108">
+              <wp:anchor distT="45720" distB="45720" distL="114300" distR="114300" simplePos="0" relativeHeight="251715584" behindDoc="0" locked="0" layoutInCell="1" allowOverlap="1" wp14:anchorId="4BFFF3D0" wp14:editId="353956D1">
                 <wp:simplePos x="0" y="0"/>
                 <wp:positionH relativeFrom="margin">
                   <wp:align>left</wp:align>
@@ -4081,7 +5087,7 @@
           </mc:Choice>
           <mc:Fallback>
             <w:pict>
-              <v:shape w14:anchorId="56A3C689" id="Text Box 4" o:spid="_x0000_s1050" type="#_x0000_t202" style="position:absolute;left:0;text-align:left;margin-left:0;margin-top:78.7pt;width:169.2pt;height:111.6pt;z-index:251706368;visibility:visible;mso-wrap-style:square;mso-width-percent:0;mso-height-percent:0;mso-wrap-distance-left:9pt;mso-wrap-distance-top:3.6pt;mso-wrap-distance-right:9pt;mso-wrap-distance-bottom:3.6pt;mso-position-horizontal:left;mso-position-horizontal-relative:margin;mso-position-vertical:absolute;mso-position-vertical-relative:text;mso-width-percent:0;mso-height-percent:0;mso-width-relative:margin;mso-height-relative:margin;v-text-anchor:top" o:gfxdata="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" fillcolor="#3d3d3d" stroked="f">
+              <v:shape w14:anchorId="4BFFF3D0" id="Text Box 4" o:spid="_x0000_s1053" type="#_x0000_t202" style="position:absolute;left:0;text-align:left;margin-left:0;margin-top:78.7pt;width:169.2pt;height:111.6pt;z-index:251715584;visibility:visible;mso-wrap-style:square;mso-width-percent:0;mso-height-percent:0;mso-wrap-distance-left:9pt;mso-wrap-distance-top:3.6pt;mso-wrap-distance-right:9pt;mso-wrap-distance-bottom:3.6pt;mso-position-horizontal:left;mso-position-horizontal-relative:margin;mso-position-vertical:absolute;mso-position-vertical-relative:text;mso-width-percent:0;mso-height-percent:0;mso-width-relative:margin;mso-height-relative:margin;v-text-anchor:top" o:gfxdata="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" fillcolor="#3d3d3d" stroked="f">
                 <v:textbox>
                   <w:txbxContent>
                     <w:p>
@@ -4202,6 +5208,8 @@
       <w:r>
         <w:tab/>
       </w:r>
+      <w:bookmarkStart w:id="0" w:name="_GoBack"/>
+      <w:bookmarkEnd w:id="0"/>
     </w:p>
     <w:sectPr>
       <w:pgSz w:w="12240" w:h="15840"/>

</xml_diff>